<commit_message>
menambahkan definisi di bab 2
</commit_message>
<xml_diff>
--- a/paper/My Skripsi - Revised.docx
+++ b/paper/My Skripsi - Revised.docx
@@ -7624,19 +7624,6 @@
     <w:p/>
     <w:p>
       <w:pPr>
-        <w:rPr>
-          <w:lang w:val="en-US"/>
-        </w:rPr>
-      </w:pPr>
-      <w:r>
-        <w:rPr>
-          <w:lang w:val="en-US"/>
-        </w:rPr>
-        <w:t>Bab 2 terlalu banyak</w:t>
-      </w:r>
-    </w:p>
-    <w:p>
-      <w:pPr>
         <w:pStyle w:val="Heading2"/>
         <w:rPr>
           <w:highlight w:val="yellow"/>
@@ -7978,35 +7965,17 @@
       <w:pPr>
         <w:pStyle w:val="Heading2"/>
         <w:rPr>
-          <w:highlight w:val="yellow"/>
           <w:lang w:val="id-ID"/>
         </w:rPr>
       </w:pPr>
       <w:bookmarkStart w:id="14" w:name="_Toc99691134"/>
       <w:r>
         <w:rPr>
-          <w:highlight w:val="yellow"/>
           <w:lang w:val="id-ID"/>
         </w:rPr>
         <w:t>Motion Detection</w:t>
       </w:r>
       <w:bookmarkEnd w:id="14"/>
-    </w:p>
-    <w:p>
-      <w:pPr>
-        <w:pStyle w:val="Heading2"/>
-        <w:rPr>
-          <w:lang w:val="id-ID"/>
-        </w:rPr>
-      </w:pPr>
-      <w:bookmarkStart w:id="15" w:name="_Toc99691135"/>
-      <w:r>
-        <w:rPr>
-          <w:lang w:val="id-ID"/>
-        </w:rPr>
-        <w:t>OpenCV</w:t>
-      </w:r>
-      <w:bookmarkEnd w:id="15"/>
     </w:p>
     <w:p>
       <w:pPr>
@@ -8016,8 +7985,44 @@
           <w:rFonts w:ascii="Times New Roman" w:hAnsi="Times New Roman" w:cs="Times New Roman"/>
           <w:sz w:val="24"/>
           <w:szCs w:val="24"/>
-        </w:rPr>
-      </w:pPr>
+          <w:highlight w:val="yellow"/>
+          <w:lang w:val="en-US"/>
+        </w:rPr>
+      </w:pPr>
+      <w:r>
+        <w:rPr>
+          <w:rFonts w:ascii="Times New Roman" w:hAnsi="Times New Roman" w:cs="Times New Roman"/>
+          <w:sz w:val="24"/>
+          <w:szCs w:val="24"/>
+        </w:rPr>
+        <w:t xml:space="preserve">Deteksi </w:t>
+      </w:r>
+      <w:r>
+        <w:rPr>
+          <w:rFonts w:ascii="Times New Roman" w:hAnsi="Times New Roman" w:cs="Times New Roman"/>
+          <w:sz w:val="24"/>
+          <w:szCs w:val="24"/>
+          <w:lang w:val="en-US"/>
+        </w:rPr>
+        <w:t>g</w:t>
+      </w:r>
+      <w:r>
+        <w:rPr>
+          <w:rFonts w:ascii="Times New Roman" w:hAnsi="Times New Roman" w:cs="Times New Roman"/>
+          <w:sz w:val="24"/>
+          <w:szCs w:val="24"/>
+        </w:rPr>
+        <w:t>erakan</w:t>
+      </w:r>
+      <w:r>
+        <w:rPr>
+          <w:rFonts w:ascii="Times New Roman" w:hAnsi="Times New Roman" w:cs="Times New Roman"/>
+          <w:sz w:val="24"/>
+          <w:szCs w:val="24"/>
+          <w:lang w:val="en-US"/>
+        </w:rPr>
+        <w:t xml:space="preserve"> atau </w:t>
+      </w:r>
       <w:r>
         <w:rPr>
           <w:rFonts w:ascii="Times New Roman" w:hAnsi="Times New Roman" w:cs="Times New Roman"/>
@@ -8025,16 +8030,17 @@
           <w:iCs/>
           <w:sz w:val="24"/>
           <w:szCs w:val="24"/>
-        </w:rPr>
-        <w:t>OpenCV</w:t>
-      </w:r>
-      <w:r>
-        <w:rPr>
-          <w:rFonts w:ascii="Times New Roman" w:hAnsi="Times New Roman" w:cs="Times New Roman"/>
-          <w:sz w:val="24"/>
-          <w:szCs w:val="24"/>
-        </w:rPr>
-        <w:t xml:space="preserve"> </w:t>
+          <w:lang w:val="en-US"/>
+        </w:rPr>
+        <w:t>Motion Detection</w:t>
+      </w:r>
+      <w:r>
+        <w:rPr>
+          <w:rFonts w:ascii="Times New Roman" w:hAnsi="Times New Roman" w:cs="Times New Roman"/>
+          <w:sz w:val="24"/>
+          <w:szCs w:val="24"/>
+        </w:rPr>
+        <w:t xml:space="preserve">, yang merupakan langkah mendasar dalam pengawasan video, bertujuan untuk mendeteksi wilayah sesuai dengan benda bergerak. Informasi yang dihasilkan sering menjadi dasar untuk tingkat yang lebih tinggi operasi yang membutuhkan hasil yang tersegmentasi dengan baik, seperti klasifikasi objek dan tindakan atau aktivitas pengakuan. Namun, </w:t>
       </w:r>
       <w:r>
         <w:rPr>
@@ -8043,17 +8049,91 @@
           <w:iCs/>
           <w:sz w:val="24"/>
           <w:szCs w:val="24"/>
-        </w:rPr>
-        <w:t>(Open Source Computer Vision Library)</w:t>
-      </w:r>
-      <w:r>
-        <w:rPr>
-          <w:rFonts w:ascii="Times New Roman" w:hAnsi="Times New Roman" w:cs="Times New Roman"/>
-          <w:sz w:val="24"/>
-          <w:szCs w:val="24"/>
-        </w:rPr>
-        <w:t xml:space="preserve"> merupakan </w:t>
-      </w:r>
+          <w:lang w:val="en-US"/>
+        </w:rPr>
+        <w:t>motion detection</w:t>
+      </w:r>
+      <w:r>
+        <w:rPr>
+          <w:rFonts w:ascii="Times New Roman" w:hAnsi="Times New Roman" w:cs="Times New Roman"/>
+          <w:sz w:val="24"/>
+          <w:szCs w:val="24"/>
+        </w:rPr>
+        <w:t xml:space="preserve"> mengalami masalah yang disebabkan oleh kebisingan sumber, kompleks latar belakang, variasi pencahayaan pemandangan, dan bayangan objek statis dan bergerak. Berbagai metode telah diusulkan untuk mengatasi masalah ini dengan hanya mempertahankan gerakan objek yang menarik</w:t>
+      </w:r>
+      <w:r>
+        <w:rPr>
+          <w:rFonts w:ascii="Times New Roman" w:hAnsi="Times New Roman" w:cs="Times New Roman"/>
+          <w:sz w:val="24"/>
+          <w:szCs w:val="24"/>
+          <w:lang w:val="en-US"/>
+        </w:rPr>
+        <w:t xml:space="preserve"> </w:t>
+      </w:r>
+      <w:sdt>
+        <w:sdtPr>
+          <w:rPr>
+            <w:rFonts w:ascii="Times New Roman" w:hAnsi="Times New Roman" w:cs="Times New Roman"/>
+            <w:color w:val="000000"/>
+            <w:sz w:val="24"/>
+            <w:szCs w:val="24"/>
+            <w:lang w:val="en-US"/>
+          </w:rPr>
+          <w:tag w:val="MENDELEY_CITATION_v3_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"/>
+          <w:id w:val="1336041765"/>
+          <w:placeholder>
+            <w:docPart w:val="DefaultPlaceholder_-1854013440"/>
+          </w:placeholder>
+        </w:sdtPr>
+        <w:sdtContent>
+          <w:r>
+            <w:rPr>
+              <w:rFonts w:ascii="Times New Roman" w:hAnsi="Times New Roman" w:cs="Times New Roman"/>
+              <w:color w:val="000000"/>
+              <w:sz w:val="24"/>
+              <w:szCs w:val="24"/>
+              <w:lang w:val="en-US"/>
+            </w:rPr>
+            <w:t>(Sehairi et al., 2017)</w:t>
+          </w:r>
+        </w:sdtContent>
+      </w:sdt>
+      <w:r>
+        <w:rPr>
+          <w:rFonts w:ascii="Times New Roman" w:hAnsi="Times New Roman" w:cs="Times New Roman"/>
+          <w:sz w:val="24"/>
+          <w:szCs w:val="24"/>
+          <w:lang w:val="en-US"/>
+        </w:rPr>
+        <w:t>.</w:t>
+      </w:r>
+    </w:p>
+    <w:p>
+      <w:pPr>
+        <w:pStyle w:val="Heading2"/>
+        <w:rPr>
+          <w:lang w:val="id-ID"/>
+        </w:rPr>
+      </w:pPr>
+      <w:bookmarkStart w:id="15" w:name="_Toc99691135"/>
+      <w:r>
+        <w:rPr>
+          <w:lang w:val="id-ID"/>
+        </w:rPr>
+        <w:t>OpenCV</w:t>
+      </w:r>
+      <w:bookmarkEnd w:id="15"/>
+    </w:p>
+    <w:p>
+      <w:pPr>
+        <w:ind w:left="426" w:firstLine="294"/>
+        <w:jc w:val="both"/>
+        <w:rPr>
+          <w:rFonts w:ascii="Times New Roman" w:hAnsi="Times New Roman" w:cs="Times New Roman"/>
+          <w:sz w:val="24"/>
+          <w:szCs w:val="24"/>
+        </w:rPr>
+      </w:pPr>
       <w:r>
         <w:rPr>
           <w:rFonts w:ascii="Times New Roman" w:hAnsi="Times New Roman" w:cs="Times New Roman"/>
@@ -8062,15 +8142,15 @@
           <w:sz w:val="24"/>
           <w:szCs w:val="24"/>
         </w:rPr>
-        <w:t>open source computer vision</w:t>
-      </w:r>
-      <w:r>
-        <w:rPr>
-          <w:rFonts w:ascii="Times New Roman" w:hAnsi="Times New Roman" w:cs="Times New Roman"/>
-          <w:sz w:val="24"/>
-          <w:szCs w:val="24"/>
-        </w:rPr>
-        <w:t xml:space="preserve"> dan perpustakaan perangkat lunak pembelajaran mesin atau </w:t>
+        <w:t>OpenCV</w:t>
+      </w:r>
+      <w:r>
+        <w:rPr>
+          <w:rFonts w:ascii="Times New Roman" w:hAnsi="Times New Roman" w:cs="Times New Roman"/>
+          <w:sz w:val="24"/>
+          <w:szCs w:val="24"/>
+        </w:rPr>
+        <w:t xml:space="preserve"> </w:t>
       </w:r>
       <w:r>
         <w:rPr>
@@ -8080,6 +8160,42 @@
           <w:sz w:val="24"/>
           <w:szCs w:val="24"/>
         </w:rPr>
+        <w:t>(Open Source Computer Vision Library)</w:t>
+      </w:r>
+      <w:r>
+        <w:rPr>
+          <w:rFonts w:ascii="Times New Roman" w:hAnsi="Times New Roman" w:cs="Times New Roman"/>
+          <w:sz w:val="24"/>
+          <w:szCs w:val="24"/>
+        </w:rPr>
+        <w:t xml:space="preserve"> merupakan </w:t>
+      </w:r>
+      <w:r>
+        <w:rPr>
+          <w:rFonts w:ascii="Times New Roman" w:hAnsi="Times New Roman" w:cs="Times New Roman"/>
+          <w:i/>
+          <w:iCs/>
+          <w:sz w:val="24"/>
+          <w:szCs w:val="24"/>
+        </w:rPr>
+        <w:t>open source computer vision</w:t>
+      </w:r>
+      <w:r>
+        <w:rPr>
+          <w:rFonts w:ascii="Times New Roman" w:hAnsi="Times New Roman" w:cs="Times New Roman"/>
+          <w:sz w:val="24"/>
+          <w:szCs w:val="24"/>
+        </w:rPr>
+        <w:t xml:space="preserve"> dan perpustakaan perangkat lunak pembelajaran mesin atau </w:t>
+      </w:r>
+      <w:r>
+        <w:rPr>
+          <w:rFonts w:ascii="Times New Roman" w:hAnsi="Times New Roman" w:cs="Times New Roman"/>
+          <w:i/>
+          <w:iCs/>
+          <w:sz w:val="24"/>
+          <w:szCs w:val="24"/>
+        </w:rPr>
         <w:t>machine learning</w:t>
       </w:r>
       <w:r>
@@ -8104,7 +8220,16 @@
           <w:sz w:val="24"/>
           <w:szCs w:val="24"/>
         </w:rPr>
-        <w:t xml:space="preserve">, dan untuk mempercepat penggunaan persepsi mesin dalam produk komersial. Menjadi produk berlisensi BSD, OpenCV memudahkan bisnis untuk memanfaatkan dan memodifikasi kode. </w:t>
+        <w:t xml:space="preserve">, dan untuk mempercepat penggunaan persepsi </w:t>
+      </w:r>
+      <w:r>
+        <w:rPr>
+          <w:rFonts w:ascii="Times New Roman" w:hAnsi="Times New Roman" w:cs="Times New Roman"/>
+          <w:sz w:val="24"/>
+          <w:szCs w:val="24"/>
+        </w:rPr>
+        <w:lastRenderedPageBreak/>
+        <w:t xml:space="preserve">mesin dalam produk komersial. Menjadi produk berlisensi BSD, OpenCV memudahkan bisnis untuk memanfaatkan dan memodifikasi kode. </w:t>
       </w:r>
     </w:p>
     <w:p>
@@ -8190,7 +8315,6 @@
           <w:sz w:val="24"/>
           <w:szCs w:val="24"/>
         </w:rPr>
-        <w:lastRenderedPageBreak/>
         <w:t>OpenCV</w:t>
       </w:r>
       <w:r>
@@ -8277,19 +8401,239 @@
       <w:pPr>
         <w:pStyle w:val="Heading2"/>
         <w:rPr>
-          <w:highlight w:val="yellow"/>
           <w:lang w:val="id-ID"/>
         </w:rPr>
       </w:pPr>
       <w:bookmarkStart w:id="16" w:name="_Toc99691136"/>
       <w:r>
         <w:rPr>
-          <w:highlight w:val="yellow"/>
           <w:lang w:val="id-ID"/>
         </w:rPr>
         <w:t>Edge Detection</w:t>
       </w:r>
       <w:bookmarkEnd w:id="16"/>
+    </w:p>
+    <w:p>
+      <w:pPr>
+        <w:ind w:left="426" w:firstLine="294"/>
+        <w:jc w:val="both"/>
+        <w:rPr>
+          <w:rFonts w:ascii="Times New Roman" w:hAnsi="Times New Roman" w:cs="Times New Roman"/>
+          <w:sz w:val="24"/>
+          <w:szCs w:val="24"/>
+        </w:rPr>
+      </w:pPr>
+      <w:r>
+        <w:rPr>
+          <w:rFonts w:ascii="Times New Roman" w:hAnsi="Times New Roman" w:cs="Times New Roman"/>
+          <w:sz w:val="24"/>
+          <w:szCs w:val="24"/>
+        </w:rPr>
+        <w:t xml:space="preserve">Deteksi tepi </w:t>
+      </w:r>
+      <w:r>
+        <w:rPr>
+          <w:rFonts w:ascii="Times New Roman" w:hAnsi="Times New Roman" w:cs="Times New Roman"/>
+          <w:i/>
+          <w:iCs/>
+          <w:sz w:val="24"/>
+          <w:szCs w:val="24"/>
+        </w:rPr>
+        <w:t>(edge detection)</w:t>
+      </w:r>
+      <w:r>
+        <w:rPr>
+          <w:rFonts w:ascii="Times New Roman" w:hAnsi="Times New Roman" w:cs="Times New Roman"/>
+          <w:sz w:val="24"/>
+          <w:szCs w:val="24"/>
+        </w:rPr>
+        <w:t xml:space="preserve"> pada suatu citra adalah suatu proses  yang  menghasilkan  tepi-tepi  dari  objek-objek  gambar. Suatu titik (x,</w:t>
+      </w:r>
+      <w:r>
+        <w:rPr>
+          <w:rFonts w:ascii="Times New Roman" w:hAnsi="Times New Roman" w:cs="Times New Roman"/>
+          <w:sz w:val="24"/>
+          <w:szCs w:val="24"/>
+          <w:lang w:val="en-US"/>
+        </w:rPr>
+        <w:t xml:space="preserve"> </w:t>
+      </w:r>
+      <w:r>
+        <w:rPr>
+          <w:rFonts w:ascii="Times New Roman" w:hAnsi="Times New Roman" w:cs="Times New Roman"/>
+          <w:sz w:val="24"/>
+          <w:szCs w:val="24"/>
+        </w:rPr>
+        <w:t xml:space="preserve">y) dikatakan  sebagai  tepi </w:t>
+      </w:r>
+      <w:r>
+        <w:rPr>
+          <w:rFonts w:ascii="Times New Roman" w:hAnsi="Times New Roman" w:cs="Times New Roman"/>
+          <w:i/>
+          <w:iCs/>
+          <w:sz w:val="24"/>
+          <w:szCs w:val="24"/>
+        </w:rPr>
+        <w:t>(edge)</w:t>
+      </w:r>
+      <w:r>
+        <w:rPr>
+          <w:rFonts w:ascii="Times New Roman" w:hAnsi="Times New Roman" w:cs="Times New Roman"/>
+          <w:sz w:val="24"/>
+          <w:szCs w:val="24"/>
+        </w:rPr>
+        <w:t xml:space="preserve"> dari suatu citra bila  titik  tersebut  mempunyai  perbedaan  yang  tinggi  dengan tetangga. Pendeteksian tepi citra berfungsi untuk memperoleh tepi   objek.   Deteksi   tepi   memanfaatkan   perubahan nilai intensitas  yang  drastis  pada  batas  dua  area</w:t>
+      </w:r>
+      <w:r>
+        <w:rPr>
+          <w:rFonts w:ascii="Times New Roman" w:hAnsi="Times New Roman" w:cs="Times New Roman"/>
+          <w:sz w:val="24"/>
+          <w:szCs w:val="24"/>
+          <w:lang w:val="en-US"/>
+        </w:rPr>
+        <w:t xml:space="preserve"> </w:t>
+      </w:r>
+      <w:sdt>
+        <w:sdtPr>
+          <w:rPr>
+            <w:rFonts w:ascii="Times New Roman" w:hAnsi="Times New Roman" w:cs="Times New Roman"/>
+            <w:color w:val="000000"/>
+            <w:sz w:val="24"/>
+            <w:szCs w:val="24"/>
+            <w:lang w:val="en-US"/>
+          </w:rPr>
+          <w:tag w:val="MENDELEY_CITATION_v3_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"/>
+          <w:id w:val="1684629827"/>
+          <w:placeholder>
+            <w:docPart w:val="DefaultPlaceholder_-1854013440"/>
+          </w:placeholder>
+        </w:sdtPr>
+        <w:sdtContent>
+          <w:r>
+            <w:rPr>
+              <w:rFonts w:ascii="Times New Roman" w:hAnsi="Times New Roman" w:cs="Times New Roman"/>
+              <w:color w:val="000000"/>
+              <w:sz w:val="24"/>
+              <w:szCs w:val="24"/>
+              <w:lang w:val="en-US"/>
+            </w:rPr>
+            <w:t>(Sukatmi, 2017)</w:t>
+          </w:r>
+        </w:sdtContent>
+      </w:sdt>
+      <w:r>
+        <w:rPr>
+          <w:rFonts w:ascii="Times New Roman" w:hAnsi="Times New Roman" w:cs="Times New Roman"/>
+          <w:sz w:val="24"/>
+          <w:szCs w:val="24"/>
+        </w:rPr>
+        <w:t>.</w:t>
+      </w:r>
+    </w:p>
+    <w:p>
+      <w:pPr>
+        <w:ind w:left="426" w:firstLine="294"/>
+        <w:jc w:val="both"/>
+        <w:rPr>
+          <w:rFonts w:ascii="Times New Roman" w:hAnsi="Times New Roman" w:cs="Times New Roman"/>
+          <w:sz w:val="24"/>
+          <w:szCs w:val="24"/>
+          <w:lang w:val="en-US"/>
+        </w:rPr>
+      </w:pPr>
+      <w:r>
+        <w:rPr>
+          <w:rFonts w:ascii="Times New Roman" w:hAnsi="Times New Roman" w:cs="Times New Roman"/>
+          <w:sz w:val="24"/>
+          <w:szCs w:val="24"/>
+          <w:lang w:val="en-US"/>
+        </w:rPr>
+        <w:t xml:space="preserve">Terdapat beberapa jenis fungsi deteksi tepi, yaitu: Prweitt, Sobel, dan Canny. Dalam penelitian ini, penulis menggunakan metode Canny Edge Detection. </w:t>
+      </w:r>
+      <w:r>
+        <w:rPr>
+          <w:rFonts w:ascii="Times New Roman" w:hAnsi="Times New Roman" w:cs="Times New Roman"/>
+          <w:sz w:val="24"/>
+          <w:szCs w:val="24"/>
+          <w:lang w:val="en-US"/>
+        </w:rPr>
+        <w:t>Pada dasarnya, metode deteksi tepi Canny digunakan untuk menghilangkan noise dan operasi filetring serta segmentasi citra. Dalam tahapannya deteksi tepi Canny mempunyai tahapan: (1) Smoothing</w:t>
+      </w:r>
+      <w:r>
+        <w:rPr>
+          <w:rFonts w:ascii="Times New Roman" w:hAnsi="Times New Roman" w:cs="Times New Roman"/>
+          <w:sz w:val="24"/>
+          <w:szCs w:val="24"/>
+          <w:lang w:val="en-US"/>
+        </w:rPr>
+        <w:t xml:space="preserve"> </w:t>
+      </w:r>
+      <w:r>
+        <w:rPr>
+          <w:rFonts w:ascii="Times New Roman" w:hAnsi="Times New Roman" w:cs="Times New Roman"/>
+          <w:sz w:val="24"/>
+          <w:szCs w:val="24"/>
+          <w:lang w:val="en-US"/>
+        </w:rPr>
+        <w:t xml:space="preserve">citra, (2) Menghiung gradien citra, (3) Menghitung supresi maksimal, (4) Operasi </w:t>
+      </w:r>
+      <w:r>
+        <w:rPr>
+          <w:rFonts w:ascii="Times New Roman" w:hAnsi="Times New Roman" w:cs="Times New Roman"/>
+          <w:i/>
+          <w:iCs/>
+          <w:sz w:val="24"/>
+          <w:szCs w:val="24"/>
+          <w:lang w:val="en-US"/>
+        </w:rPr>
+        <w:t>thresholding</w:t>
+      </w:r>
+      <w:r>
+        <w:rPr>
+          <w:rFonts w:ascii="Times New Roman" w:hAnsi="Times New Roman" w:cs="Times New Roman"/>
+          <w:sz w:val="24"/>
+          <w:szCs w:val="24"/>
+          <w:lang w:val="en-US"/>
+        </w:rPr>
+        <w:t xml:space="preserve"> </w:t>
+      </w:r>
+      <w:sdt>
+        <w:sdtPr>
+          <w:rPr>
+            <w:rFonts w:ascii="Times New Roman" w:hAnsi="Times New Roman" w:cs="Times New Roman"/>
+            <w:color w:val="000000"/>
+            <w:sz w:val="24"/>
+            <w:szCs w:val="24"/>
+            <w:lang w:val="en-US"/>
+          </w:rPr>
+          <w:tag w:val="MENDELEY_CITATION_v3_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"/>
+          <w:id w:val="-1612198155"/>
+          <w:placeholder>
+            <w:docPart w:val="DefaultPlaceholder_-1854013440"/>
+          </w:placeholder>
+        </w:sdtPr>
+        <w:sdtContent>
+          <w:r>
+            <w:rPr>
+              <w:rFonts w:ascii="Times New Roman" w:hAnsi="Times New Roman" w:cs="Times New Roman"/>
+              <w:color w:val="000000"/>
+              <w:sz w:val="24"/>
+              <w:szCs w:val="24"/>
+              <w:lang w:val="en-US"/>
+            </w:rPr>
+            <w:t>(Susanto et al., 2017)</w:t>
+          </w:r>
+        </w:sdtContent>
+      </w:sdt>
+      <w:r>
+        <w:rPr>
+          <w:rFonts w:ascii="Times New Roman" w:hAnsi="Times New Roman" w:cs="Times New Roman"/>
+          <w:sz w:val="24"/>
+          <w:szCs w:val="24"/>
+          <w:lang w:val="en-US"/>
+        </w:rPr>
+        <w:t>.</w:t>
+      </w:r>
     </w:p>
     <w:p>
       <w:pPr>
@@ -8503,6 +8847,7 @@
           <w:sz w:val="24"/>
           <w:szCs w:val="24"/>
         </w:rPr>
+        <w:lastRenderedPageBreak/>
         <w:t xml:space="preserve">Sebuah cabang dari ilmu komputer </w:t>
       </w:r>
       <w:r>
@@ -8868,16 +9213,7 @@
           <w:sz w:val="24"/>
           <w:szCs w:val="24"/>
         </w:rPr>
-        <w:t xml:space="preserve">omputer, algoritma adalah urutan atau Langkah-langkah untuk perhitungan atau menyelesaikan suatu masalah yang ditulis secara berurutan. Sehingga, algoritma </w:t>
-      </w:r>
-      <w:r>
-        <w:rPr>
-          <w:rFonts w:ascii="Times New Roman" w:hAnsi="Times New Roman" w:cs="Times New Roman"/>
-          <w:sz w:val="24"/>
-          <w:szCs w:val="24"/>
-        </w:rPr>
-        <w:lastRenderedPageBreak/>
-        <w:t xml:space="preserve">pemrograman adalah urutan atau langkah-langkah untuk menyelesaikan masalah pemrograman </w:t>
+        <w:t xml:space="preserve">omputer, algoritma adalah urutan atau Langkah-langkah untuk perhitungan atau menyelesaikan suatu masalah yang ditulis secara berurutan. Sehingga, algoritma pemrograman adalah urutan atau langkah-langkah untuk menyelesaikan masalah pemrograman </w:t>
       </w:r>
       <w:r>
         <w:rPr>
@@ -9149,1482 +9485,15 @@
           <w:sz w:val="24"/>
           <w:szCs w:val="24"/>
         </w:rPr>
-        <w:t xml:space="preserve">. Pada kenyataannya, jumlah algoritma machine learning sangat banyak jumlahnya, tetapi rata-rata ahli mengelompokkan ke dalam tiga atau empat algoritma. </w:t>
-      </w:r>
-    </w:p>
-    <w:p>
-      <w:pPr>
-        <w:pStyle w:val="Heading3"/>
-        <w:spacing w:line="240" w:lineRule="auto"/>
-      </w:pPr>
-      <w:r>
-        <w:t>Supervised Learning</w:t>
-      </w:r>
-    </w:p>
-    <w:p>
-      <w:pPr>
-        <w:spacing w:line="240" w:lineRule="auto"/>
-        <w:ind w:left="1080" w:firstLine="360"/>
-        <w:jc w:val="both"/>
-        <w:rPr>
-          <w:rFonts w:ascii="Times New Roman" w:hAnsi="Times New Roman" w:cs="Times New Roman"/>
-          <w:sz w:val="24"/>
-          <w:szCs w:val="24"/>
-        </w:rPr>
-      </w:pPr>
-      <w:r>
-        <w:rPr>
-          <w:rFonts w:ascii="Times New Roman" w:hAnsi="Times New Roman" w:cs="Times New Roman"/>
-          <w:i/>
-          <w:iCs/>
-          <w:sz w:val="24"/>
-          <w:szCs w:val="24"/>
-        </w:rPr>
-        <w:t>Supervised learning</w:t>
-      </w:r>
-      <w:r>
-        <w:rPr>
-          <w:rFonts w:ascii="Times New Roman" w:hAnsi="Times New Roman" w:cs="Times New Roman"/>
-          <w:sz w:val="24"/>
-          <w:szCs w:val="24"/>
-        </w:rPr>
-        <w:t xml:space="preserve"> adalah subkategori dari pembelajaran mesin dan kecerdasan buatan. Pada </w:t>
-      </w:r>
-      <w:r>
-        <w:rPr>
-          <w:rFonts w:ascii="Times New Roman" w:hAnsi="Times New Roman" w:cs="Times New Roman"/>
-          <w:i/>
-          <w:iCs/>
-          <w:sz w:val="24"/>
-          <w:szCs w:val="24"/>
-        </w:rPr>
-        <w:t>supervised learning</w:t>
-      </w:r>
-      <w:r>
-        <w:rPr>
-          <w:rFonts w:ascii="Times New Roman" w:hAnsi="Times New Roman" w:cs="Times New Roman"/>
-          <w:sz w:val="24"/>
-          <w:szCs w:val="24"/>
-        </w:rPr>
-        <w:t xml:space="preserve"> ditentukan oleh penggunaan kumpulan data berlabel untuk melatih algoritma yang mengklasifikasikan data atau memprediksi hasil secara akurat. Saat data masukan dimasukkan ke dalam model, </w:t>
-      </w:r>
-      <w:r>
-        <w:rPr>
-          <w:rFonts w:ascii="Times New Roman" w:hAnsi="Times New Roman" w:cs="Times New Roman"/>
-          <w:i/>
-          <w:iCs/>
-          <w:sz w:val="24"/>
-          <w:szCs w:val="24"/>
-        </w:rPr>
-        <w:t>supervised learning</w:t>
-      </w:r>
-      <w:r>
-        <w:rPr>
-          <w:rFonts w:ascii="Times New Roman" w:hAnsi="Times New Roman" w:cs="Times New Roman"/>
-          <w:sz w:val="24"/>
-          <w:szCs w:val="24"/>
-        </w:rPr>
-        <w:t xml:space="preserve"> </w:t>
-      </w:r>
-      <w:r>
-        <w:rPr>
-          <w:rFonts w:ascii="Times New Roman" w:hAnsi="Times New Roman" w:cs="Times New Roman"/>
-          <w:sz w:val="24"/>
-          <w:szCs w:val="24"/>
-        </w:rPr>
-        <w:t>menyesuaikan bobotnya hingga model dipasang dengan tepat, yang terjadi sebagai bagian dari proses validasi silang.</w:t>
-      </w:r>
-    </w:p>
-    <w:p>
-      <w:pPr>
-        <w:spacing w:line="240" w:lineRule="auto"/>
-        <w:ind w:left="1080" w:firstLine="360"/>
-        <w:jc w:val="both"/>
-        <w:rPr>
-          <w:rFonts w:ascii="Times New Roman" w:hAnsi="Times New Roman" w:cs="Times New Roman"/>
-          <w:sz w:val="24"/>
-          <w:szCs w:val="24"/>
-        </w:rPr>
-      </w:pPr>
-      <w:r>
-        <w:rPr>
-          <w:rFonts w:ascii="Times New Roman" w:hAnsi="Times New Roman" w:cs="Times New Roman"/>
-          <w:sz w:val="24"/>
-          <w:szCs w:val="24"/>
-        </w:rPr>
-        <w:t xml:space="preserve">Pada supervise learning pengguna menggunakan sebuah algoritma untuk </w:t>
-      </w:r>
-      <w:r>
-        <w:rPr>
-          <w:rFonts w:ascii="Times New Roman" w:hAnsi="Times New Roman" w:cs="Times New Roman"/>
-          <w:sz w:val="24"/>
-          <w:szCs w:val="24"/>
-        </w:rPr>
-        <w:t xml:space="preserve">mempelajari mapping function antara input dengan output. Berbagai kemungkinan output sudah diketahui dan data-data yang digunakan untuk latihan (training) sudah diberi label dengan jawaban yang benar. Supervised learning dapat bermanfaat untuk memprediksi sesuatu dengan bantuan training dataset </w:t>
-      </w:r>
-      <w:sdt>
-        <w:sdtPr>
-          <w:rPr>
-            <w:rFonts w:ascii="Times New Roman" w:hAnsi="Times New Roman" w:cs="Times New Roman"/>
-            <w:color w:val="000000"/>
-            <w:sz w:val="24"/>
-            <w:szCs w:val="24"/>
-          </w:rPr>
-          <w:tag w:val="MENDELEY_CITATION_v3_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"/>
-          <w:id w:val="1593518276"/>
-          <w:placeholder>
-            <w:docPart w:val="DefaultPlaceholder_-1854013440"/>
-          </w:placeholder>
-        </w:sdtPr>
-        <w:sdtEndPr/>
-        <w:sdtContent>
-          <w:r>
-            <w:rPr>
-              <w:rFonts w:ascii="Times New Roman" w:hAnsi="Times New Roman" w:cs="Times New Roman"/>
-              <w:color w:val="000000"/>
-              <w:sz w:val="24"/>
-              <w:szCs w:val="24"/>
-            </w:rPr>
-            <w:t>(Primartha, 2018)</w:t>
-          </w:r>
-        </w:sdtContent>
-      </w:sdt>
-      <w:r>
-        <w:rPr>
-          <w:rFonts w:ascii="Times New Roman" w:hAnsi="Times New Roman" w:cs="Times New Roman"/>
-          <w:sz w:val="24"/>
-          <w:szCs w:val="24"/>
-        </w:rPr>
         <w:t>.</w:t>
       </w:r>
-    </w:p>
-    <w:p>
-      <w:pPr>
-        <w:spacing w:line="240" w:lineRule="auto"/>
-        <w:ind w:left="1080" w:firstLine="360"/>
-        <w:jc w:val="both"/>
-        <w:rPr>
-          <w:rFonts w:ascii="Times New Roman" w:hAnsi="Times New Roman" w:cs="Times New Roman"/>
-          <w:sz w:val="24"/>
-          <w:szCs w:val="24"/>
-        </w:rPr>
-      </w:pPr>
-      <w:r>
-        <w:rPr>
-          <w:rFonts w:ascii="Times New Roman" w:hAnsi="Times New Roman" w:cs="Times New Roman"/>
-          <w:sz w:val="24"/>
-          <w:szCs w:val="24"/>
-        </w:rPr>
-        <w:t>Supervise learning menggunakan training data yang sudah diberi label untuk mempelajari mapping function, dari input variables (x) ke output variables (y).</w:t>
-      </w:r>
-    </w:p>
-    <w:p>
-      <w:pPr>
-        <w:ind w:left="1080" w:firstLine="54"/>
-        <w:jc w:val="both"/>
-        <w:rPr>
-          <w:rFonts w:ascii="Times New Roman" w:eastAsiaTheme="minorEastAsia" w:hAnsi="Times New Roman" w:cs="Times New Roman"/>
-          <w:sz w:val="24"/>
-          <w:szCs w:val="24"/>
-        </w:rPr>
-      </w:pPr>
-      <m:oMathPara>
-        <m:oMath>
-          <m:r>
-            <w:rPr>
-              <w:rFonts w:ascii="Cambria Math" w:hAnsi="Cambria Math" w:cs="Times New Roman"/>
-              <w:sz w:val="24"/>
-              <w:szCs w:val="24"/>
-            </w:rPr>
-            <m:t>y=f(x)</m:t>
-          </m:r>
-        </m:oMath>
-      </m:oMathPara>
-    </w:p>
-    <w:p>
-      <w:pPr>
-        <w:ind w:left="1080" w:firstLine="54"/>
-        <w:jc w:val="both"/>
-        <w:rPr>
-          <w:rFonts w:ascii="Times New Roman" w:eastAsiaTheme="minorEastAsia" w:hAnsi="Times New Roman" w:cs="Times New Roman"/>
-          <w:sz w:val="24"/>
-          <w:szCs w:val="24"/>
-        </w:rPr>
-      </w:pPr>
-    </w:p>
-    <w:p>
-      <w:pPr>
-        <w:ind w:left="1080" w:firstLine="54"/>
-        <w:jc w:val="center"/>
-        <w:rPr>
-          <w:rFonts w:ascii="Times New Roman" w:hAnsi="Times New Roman" w:cs="Times New Roman"/>
-          <w:sz w:val="24"/>
-          <w:szCs w:val="24"/>
-        </w:rPr>
-      </w:pPr>
-      <w:r>
-        <w:rPr>
-          <w:rFonts w:ascii="Times New Roman" w:hAnsi="Times New Roman" w:cs="Times New Roman"/>
-          <w:noProof/>
-          <w:sz w:val="24"/>
-          <w:szCs w:val="24"/>
-        </w:rPr>
-        <w:drawing>
-          <wp:inline distT="0" distB="0" distL="0" distR="0" wp14:anchorId="25172FD4" wp14:editId="0F99210F">
-            <wp:extent cx="3931920" cy="690858"/>
-            <wp:effectExtent l="0" t="0" r="0" b="0"/>
-            <wp:docPr id="3" name="Picture 3"/>
-            <wp:cNvGraphicFramePr>
-              <a:graphicFrameLocks xmlns:a="http://schemas.openxmlformats.org/drawingml/2006/main" noChangeAspect="1"/>
-            </wp:cNvGraphicFramePr>
-            <a:graphic xmlns:a="http://schemas.openxmlformats.org/drawingml/2006/main">
-              <a:graphicData uri="http://schemas.openxmlformats.org/drawingml/2006/picture">
-                <pic:pic xmlns:pic="http://schemas.openxmlformats.org/drawingml/2006/picture">
-                  <pic:nvPicPr>
-                    <pic:cNvPr id="3" name="Picture 3"/>
-                    <pic:cNvPicPr/>
-                  </pic:nvPicPr>
-                  <pic:blipFill>
-                    <a:blip r:embed="rId9">
-                      <a:extLst>
-                        <a:ext uri="{28A0092B-C50C-407E-A947-70E740481C1C}">
-                          <a14:useLocalDpi xmlns:a14="http://schemas.microsoft.com/office/drawing/2010/main" val="0"/>
-                        </a:ext>
-                      </a:extLst>
-                    </a:blip>
-                    <a:stretch>
-                      <a:fillRect/>
-                    </a:stretch>
-                  </pic:blipFill>
-                  <pic:spPr>
-                    <a:xfrm>
-                      <a:off x="0" y="0"/>
-                      <a:ext cx="3952399" cy="694456"/>
-                    </a:xfrm>
-                    <a:prstGeom prst="rect">
-                      <a:avLst/>
-                    </a:prstGeom>
-                  </pic:spPr>
-                </pic:pic>
-              </a:graphicData>
-            </a:graphic>
-          </wp:inline>
-        </w:drawing>
-      </w:r>
-    </w:p>
-    <w:p>
-      <w:pPr>
-        <w:spacing w:line="240" w:lineRule="auto"/>
-        <w:ind w:left="1080" w:firstLine="54"/>
-        <w:jc w:val="center"/>
-        <w:rPr>
-          <w:rFonts w:ascii="Times New Roman" w:hAnsi="Times New Roman" w:cs="Times New Roman"/>
-          <w:sz w:val="24"/>
-          <w:szCs w:val="24"/>
-        </w:rPr>
-      </w:pPr>
-      <w:r>
-        <w:rPr>
-          <w:rFonts w:ascii="Times New Roman" w:hAnsi="Times New Roman" w:cs="Times New Roman"/>
-          <w:sz w:val="24"/>
-          <w:szCs w:val="24"/>
-        </w:rPr>
-        <w:t>Gambar 2.2 Ilustrasi supervised learning</w:t>
-      </w:r>
-    </w:p>
-    <w:p>
-      <w:pPr>
-        <w:spacing w:line="240" w:lineRule="auto"/>
-        <w:ind w:left="1080" w:firstLine="338"/>
-        <w:jc w:val="both"/>
-        <w:rPr>
-          <w:rFonts w:ascii="Times New Roman" w:hAnsi="Times New Roman" w:cs="Times New Roman"/>
-          <w:sz w:val="24"/>
-          <w:szCs w:val="24"/>
-        </w:rPr>
-      </w:pPr>
-      <w:r>
-        <w:rPr>
-          <w:rFonts w:ascii="Times New Roman" w:hAnsi="Times New Roman" w:cs="Times New Roman"/>
-          <w:sz w:val="24"/>
-          <w:szCs w:val="24"/>
-          <w:highlight w:val="yellow"/>
-        </w:rPr>
-        <w:t>Gambar 2.2 menjelaskan</w:t>
-      </w:r>
-      <w:r>
-        <w:rPr>
-          <w:rFonts w:ascii="Times New Roman" w:hAnsi="Times New Roman" w:cs="Times New Roman"/>
-          <w:sz w:val="24"/>
-          <w:szCs w:val="24"/>
-        </w:rPr>
-        <w:t>…..</w:t>
-      </w:r>
-    </w:p>
-    <w:p>
-      <w:pPr>
-        <w:spacing w:line="240" w:lineRule="auto"/>
-        <w:ind w:left="1080" w:firstLine="338"/>
-        <w:jc w:val="both"/>
-        <w:rPr>
-          <w:rFonts w:ascii="Times New Roman" w:hAnsi="Times New Roman" w:cs="Times New Roman"/>
-          <w:sz w:val="24"/>
-          <w:szCs w:val="24"/>
-        </w:rPr>
-      </w:pPr>
-      <w:r>
-        <w:rPr>
-          <w:rFonts w:ascii="Times New Roman" w:hAnsi="Times New Roman" w:cs="Times New Roman"/>
-          <w:sz w:val="24"/>
-          <w:szCs w:val="24"/>
-        </w:rPr>
-        <w:lastRenderedPageBreak/>
-        <w:t>Permasalahan-permasalahan yang terkait dengan supervised learning dapat dikategorikan menjadi dua jenis, yaitu:</w:t>
-      </w:r>
-    </w:p>
-    <w:p>
-      <w:pPr>
-        <w:pStyle w:val="ListParagraph"/>
-        <w:numPr>
-          <w:ilvl w:val="7"/>
-          <w:numId w:val="8"/>
-        </w:numPr>
-        <w:spacing w:line="240" w:lineRule="auto"/>
-        <w:ind w:left="1560"/>
-        <w:jc w:val="both"/>
-        <w:rPr>
-          <w:rFonts w:ascii="Times New Roman" w:hAnsi="Times New Roman" w:cs="Times New Roman"/>
-          <w:i/>
-          <w:iCs/>
-          <w:sz w:val="24"/>
-          <w:szCs w:val="24"/>
-        </w:rPr>
-      </w:pPr>
-      <w:r>
-        <w:rPr>
-          <w:rFonts w:ascii="Times New Roman" w:hAnsi="Times New Roman" w:cs="Times New Roman"/>
-          <w:i/>
-          <w:iCs/>
-          <w:sz w:val="24"/>
-          <w:szCs w:val="24"/>
-        </w:rPr>
-        <w:t>Classification</w:t>
-      </w:r>
-    </w:p>
-    <w:p>
-      <w:pPr>
-        <w:pStyle w:val="ListParagraph"/>
-        <w:spacing w:line="240" w:lineRule="auto"/>
-        <w:ind w:left="1560"/>
-        <w:jc w:val="both"/>
-        <w:rPr>
-          <w:rFonts w:ascii="Times New Roman" w:hAnsi="Times New Roman" w:cs="Times New Roman"/>
-          <w:i/>
-          <w:iCs/>
-          <w:sz w:val="24"/>
-          <w:szCs w:val="24"/>
-        </w:rPr>
-      </w:pPr>
-      <w:r>
-        <w:rPr>
-          <w:rFonts w:ascii="Times New Roman" w:hAnsi="Times New Roman" w:cs="Times New Roman"/>
-          <w:i/>
-          <w:iCs/>
-          <w:sz w:val="24"/>
-          <w:szCs w:val="24"/>
-        </w:rPr>
-        <w:t>Classification</w:t>
-      </w:r>
-      <w:r>
-        <w:rPr>
-          <w:rFonts w:ascii="Times New Roman" w:hAnsi="Times New Roman" w:cs="Times New Roman"/>
-          <w:sz w:val="24"/>
-          <w:szCs w:val="24"/>
-        </w:rPr>
-        <w:t xml:space="preserve"> bertujuan untuk memprediksi </w:t>
-      </w:r>
-      <w:r>
-        <w:rPr>
-          <w:rFonts w:ascii="Times New Roman" w:hAnsi="Times New Roman" w:cs="Times New Roman"/>
-          <w:i/>
-          <w:iCs/>
-          <w:sz w:val="24"/>
-          <w:szCs w:val="24"/>
-        </w:rPr>
-        <w:t>outcome</w:t>
-      </w:r>
-      <w:r>
-        <w:rPr>
-          <w:rFonts w:ascii="Times New Roman" w:hAnsi="Times New Roman" w:cs="Times New Roman"/>
-          <w:sz w:val="24"/>
-          <w:szCs w:val="24"/>
-        </w:rPr>
-        <w:t xml:space="preserve"> dari </w:t>
-      </w:r>
-      <w:r>
-        <w:rPr>
-          <w:rFonts w:ascii="Times New Roman" w:hAnsi="Times New Roman" w:cs="Times New Roman"/>
-          <w:i/>
-          <w:iCs/>
-          <w:sz w:val="24"/>
-          <w:szCs w:val="24"/>
-        </w:rPr>
-        <w:t>input</w:t>
-      </w:r>
-      <w:r>
-        <w:rPr>
-          <w:rFonts w:ascii="Times New Roman" w:hAnsi="Times New Roman" w:cs="Times New Roman"/>
-          <w:sz w:val="24"/>
-          <w:szCs w:val="24"/>
-        </w:rPr>
-        <w:t xml:space="preserve"> (sample yang diberikan), dimana </w:t>
-      </w:r>
-      <w:r>
-        <w:rPr>
-          <w:rFonts w:ascii="Times New Roman" w:hAnsi="Times New Roman" w:cs="Times New Roman"/>
-          <w:i/>
-          <w:iCs/>
-          <w:sz w:val="24"/>
-          <w:szCs w:val="24"/>
-        </w:rPr>
-        <w:t>output variable</w:t>
-      </w:r>
-      <w:r>
-        <w:rPr>
-          <w:rFonts w:ascii="Times New Roman" w:hAnsi="Times New Roman" w:cs="Times New Roman"/>
-          <w:sz w:val="24"/>
-          <w:szCs w:val="24"/>
-        </w:rPr>
-        <w:t xml:space="preserve"> berbentuk kategori-kategori. Contoh: pria/wanita, sakit/sehat, positif/negati</w:t>
-      </w:r>
-      <w:r>
-        <w:rPr>
-          <w:rFonts w:ascii="Times New Roman" w:hAnsi="Times New Roman" w:cs="Times New Roman"/>
-          <w:sz w:val="24"/>
-          <w:szCs w:val="24"/>
-        </w:rPr>
-        <w:t>f</w:t>
-      </w:r>
-      <w:r>
-        <w:rPr>
-          <w:rFonts w:ascii="Times New Roman" w:hAnsi="Times New Roman" w:cs="Times New Roman"/>
-          <w:sz w:val="24"/>
-          <w:szCs w:val="24"/>
-        </w:rPr>
-        <w:t>.</w:t>
-      </w:r>
-    </w:p>
-    <w:p>
-      <w:pPr>
-        <w:pStyle w:val="ListParagraph"/>
-        <w:numPr>
-          <w:ilvl w:val="7"/>
-          <w:numId w:val="8"/>
-        </w:numPr>
-        <w:spacing w:line="240" w:lineRule="auto"/>
-        <w:ind w:left="1560"/>
-        <w:jc w:val="both"/>
-        <w:rPr>
-          <w:rFonts w:ascii="Times New Roman" w:hAnsi="Times New Roman" w:cs="Times New Roman"/>
-          <w:i/>
-          <w:iCs/>
-          <w:sz w:val="24"/>
-          <w:szCs w:val="24"/>
-        </w:rPr>
-      </w:pPr>
-      <w:r>
-        <w:rPr>
-          <w:rFonts w:ascii="Times New Roman" w:hAnsi="Times New Roman" w:cs="Times New Roman"/>
-          <w:i/>
-          <w:iCs/>
-          <w:sz w:val="24"/>
-          <w:szCs w:val="24"/>
-        </w:rPr>
-        <w:t>Regression</w:t>
-      </w:r>
-    </w:p>
-    <w:p>
-      <w:pPr>
-        <w:pStyle w:val="ListParagraph"/>
-        <w:spacing w:line="240" w:lineRule="auto"/>
-        <w:ind w:left="1560"/>
-        <w:jc w:val="both"/>
-        <w:rPr>
-          <w:rFonts w:ascii="Times New Roman" w:hAnsi="Times New Roman" w:cs="Times New Roman"/>
-          <w:sz w:val="24"/>
-          <w:szCs w:val="24"/>
-        </w:rPr>
-      </w:pPr>
-      <w:r>
-        <w:rPr>
-          <w:rFonts w:ascii="Times New Roman" w:hAnsi="Times New Roman" w:cs="Times New Roman"/>
-          <w:i/>
-          <w:iCs/>
-          <w:sz w:val="24"/>
-          <w:szCs w:val="24"/>
-        </w:rPr>
-        <w:t>Regression</w:t>
-      </w:r>
-      <w:r>
-        <w:rPr>
-          <w:rFonts w:ascii="Times New Roman" w:hAnsi="Times New Roman" w:cs="Times New Roman"/>
-          <w:sz w:val="24"/>
-          <w:szCs w:val="24"/>
-        </w:rPr>
-        <w:t xml:space="preserve"> bertujuan untuk memprediksi </w:t>
-      </w:r>
-      <w:r>
-        <w:rPr>
-          <w:rFonts w:ascii="Times New Roman" w:hAnsi="Times New Roman" w:cs="Times New Roman"/>
-          <w:i/>
-          <w:iCs/>
-          <w:sz w:val="24"/>
-          <w:szCs w:val="24"/>
-        </w:rPr>
-        <w:t>outcome</w:t>
-      </w:r>
-      <w:r>
-        <w:rPr>
-          <w:rFonts w:ascii="Times New Roman" w:hAnsi="Times New Roman" w:cs="Times New Roman"/>
-          <w:sz w:val="24"/>
-          <w:szCs w:val="24"/>
-        </w:rPr>
-        <w:t xml:space="preserve"> dari </w:t>
-      </w:r>
-      <w:r>
-        <w:rPr>
-          <w:rFonts w:ascii="Times New Roman" w:hAnsi="Times New Roman" w:cs="Times New Roman"/>
-          <w:i/>
-          <w:iCs/>
-          <w:sz w:val="24"/>
-          <w:szCs w:val="24"/>
-        </w:rPr>
-        <w:t>input</w:t>
-      </w:r>
-      <w:r>
-        <w:rPr>
-          <w:rFonts w:ascii="Times New Roman" w:hAnsi="Times New Roman" w:cs="Times New Roman"/>
-          <w:sz w:val="24"/>
-          <w:szCs w:val="24"/>
-        </w:rPr>
-        <w:t xml:space="preserve"> (sample yang diberikan), dimana </w:t>
-      </w:r>
-      <w:r>
-        <w:rPr>
-          <w:rFonts w:ascii="Times New Roman" w:hAnsi="Times New Roman" w:cs="Times New Roman"/>
-          <w:i/>
-          <w:iCs/>
-          <w:sz w:val="24"/>
-          <w:szCs w:val="24"/>
-        </w:rPr>
-        <w:t>output variable</w:t>
-      </w:r>
-      <w:r>
-        <w:rPr>
-          <w:rFonts w:ascii="Times New Roman" w:hAnsi="Times New Roman" w:cs="Times New Roman"/>
-          <w:sz w:val="24"/>
-          <w:szCs w:val="24"/>
-        </w:rPr>
-        <w:t xml:space="preserve"> berbentuk nilai actual </w:t>
-      </w:r>
-      <w:r>
-        <w:rPr>
-          <w:rFonts w:ascii="Times New Roman" w:hAnsi="Times New Roman" w:cs="Times New Roman"/>
-          <w:i/>
-          <w:iCs/>
-          <w:sz w:val="24"/>
-          <w:szCs w:val="24"/>
-        </w:rPr>
-        <w:t>(real values)</w:t>
-      </w:r>
-      <w:r>
-        <w:rPr>
-          <w:rFonts w:ascii="Times New Roman" w:hAnsi="Times New Roman" w:cs="Times New Roman"/>
-          <w:sz w:val="24"/>
-          <w:szCs w:val="24"/>
-        </w:rPr>
-        <w:t>. Contoh: tinggi badan seseorang, curah hujan, dan lain sebagainya.</w:t>
-      </w:r>
-    </w:p>
-    <w:p>
-      <w:pPr>
-        <w:spacing w:line="240" w:lineRule="auto"/>
-        <w:ind w:left="1134" w:firstLine="219"/>
-        <w:jc w:val="both"/>
-        <w:rPr>
-          <w:rFonts w:ascii="Times New Roman" w:hAnsi="Times New Roman" w:cs="Times New Roman"/>
-          <w:sz w:val="24"/>
-          <w:szCs w:val="24"/>
-        </w:rPr>
-      </w:pPr>
-      <w:r>
-        <w:rPr>
-          <w:rFonts w:ascii="Times New Roman" w:hAnsi="Times New Roman" w:cs="Times New Roman"/>
-          <w:sz w:val="24"/>
-          <w:szCs w:val="24"/>
-        </w:rPr>
-        <w:t xml:space="preserve">Ada beberapa </w:t>
-      </w:r>
-      <w:r>
-        <w:rPr>
-          <w:rFonts w:ascii="Times New Roman" w:hAnsi="Times New Roman" w:cs="Times New Roman"/>
-          <w:sz w:val="24"/>
-          <w:szCs w:val="24"/>
-        </w:rPr>
-        <w:t xml:space="preserve">algoritma yang sudah dikembangkan dan terkait dengan </w:t>
-      </w:r>
-      <w:r>
-        <w:rPr>
-          <w:rFonts w:ascii="Times New Roman" w:hAnsi="Times New Roman" w:cs="Times New Roman"/>
-          <w:i/>
-          <w:iCs/>
-          <w:sz w:val="24"/>
-          <w:szCs w:val="24"/>
-        </w:rPr>
-        <w:t>supervised learning</w:t>
-      </w:r>
-      <w:r>
-        <w:rPr>
-          <w:rFonts w:ascii="Times New Roman" w:hAnsi="Times New Roman" w:cs="Times New Roman"/>
-          <w:sz w:val="24"/>
-          <w:szCs w:val="24"/>
-        </w:rPr>
-        <w:t>, antara lain:</w:t>
-      </w:r>
-      <w:r>
-        <w:rPr>
-          <w:rFonts w:ascii="Times New Roman" w:hAnsi="Times New Roman" w:cs="Times New Roman"/>
-          <w:sz w:val="24"/>
-          <w:szCs w:val="24"/>
-        </w:rPr>
-        <w:t xml:space="preserve"> </w:t>
-      </w:r>
-      <w:r>
-        <w:rPr>
-          <w:rFonts w:ascii="Times New Roman" w:hAnsi="Times New Roman" w:cs="Times New Roman"/>
-          <w:i/>
-          <w:iCs/>
-          <w:sz w:val="24"/>
-          <w:szCs w:val="24"/>
-        </w:rPr>
-        <w:t>Decision Tree, Naïve Bayes Classifier, Support Vector Machine, Linear Regression, KNN, Logistic Regression</w:t>
-      </w:r>
-      <w:r>
-        <w:rPr>
-          <w:rFonts w:ascii="Times New Roman" w:hAnsi="Times New Roman" w:cs="Times New Roman"/>
-          <w:sz w:val="24"/>
-          <w:szCs w:val="24"/>
-        </w:rPr>
-        <w:t>, dll.</w:t>
-      </w:r>
-    </w:p>
-    <w:p>
-      <w:pPr>
-        <w:pStyle w:val="Heading3"/>
-        <w:spacing w:line="240" w:lineRule="auto"/>
-      </w:pPr>
-      <w:r>
-        <w:t>Unsupervised Learning</w:t>
-      </w:r>
-    </w:p>
-    <w:p>
-      <w:pPr>
-        <w:spacing w:line="240" w:lineRule="auto"/>
-        <w:ind w:left="1080" w:firstLine="360"/>
-        <w:jc w:val="both"/>
-        <w:rPr>
-          <w:rFonts w:ascii="Times New Roman" w:hAnsi="Times New Roman" w:cs="Times New Roman"/>
-          <w:sz w:val="24"/>
-          <w:szCs w:val="24"/>
-        </w:rPr>
-      </w:pPr>
-      <w:r>
-        <w:rPr>
-          <w:rFonts w:ascii="Times New Roman" w:hAnsi="Times New Roman" w:cs="Times New Roman"/>
-          <w:sz w:val="24"/>
-          <w:szCs w:val="24"/>
-        </w:rPr>
-        <w:t xml:space="preserve">Dalam jenis unsupervised learning, pembelajaran hanya ditampilkan dalam data input dan diminta untuk mengekstrak pengetahuan dari data ini tanpa instruksi lebih lanjut </w:t>
-      </w:r>
-      <w:sdt>
-        <w:sdtPr>
-          <w:rPr>
-            <w:rFonts w:ascii="Times New Roman" w:hAnsi="Times New Roman" w:cs="Times New Roman"/>
-            <w:color w:val="000000"/>
-            <w:sz w:val="24"/>
-            <w:szCs w:val="24"/>
-          </w:rPr>
-          <w:tag w:val="MENDELEY_CITATION_v3_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"/>
-          <w:id w:val="-1058551330"/>
-          <w:placeholder>
-            <w:docPart w:val="DefaultPlaceholder_-1854013440"/>
-          </w:placeholder>
-        </w:sdtPr>
-        <w:sdtEndPr/>
-        <w:sdtContent>
-          <w:r>
-            <w:rPr>
-              <w:rFonts w:ascii="Times New Roman" w:hAnsi="Times New Roman" w:cs="Times New Roman"/>
-              <w:color w:val="000000"/>
-              <w:sz w:val="24"/>
-              <w:szCs w:val="24"/>
-            </w:rPr>
-            <w:t>(Beyeler, 2017)</w:t>
-          </w:r>
-        </w:sdtContent>
-      </w:sdt>
-      <w:r>
-        <w:rPr>
-          <w:rFonts w:ascii="Times New Roman" w:hAnsi="Times New Roman" w:cs="Times New Roman"/>
-          <w:sz w:val="24"/>
-          <w:szCs w:val="24"/>
-        </w:rPr>
-        <w:t xml:space="preserve">. </w:t>
-      </w:r>
-      <w:r>
-        <w:rPr>
-          <w:rFonts w:ascii="Times New Roman" w:hAnsi="Times New Roman" w:cs="Times New Roman"/>
-          <w:sz w:val="24"/>
-          <w:szCs w:val="24"/>
-        </w:rPr>
-        <w:t xml:space="preserve">Unsupervised learning bermanfaat untuk kasus-kasus untuk menentukan relasi implisit dari unlabeled dataset yang disediakan. </w:t>
-      </w:r>
-      <w:r>
-        <w:rPr>
-          <w:rFonts w:ascii="Times New Roman" w:hAnsi="Times New Roman" w:cs="Times New Roman"/>
-          <w:sz w:val="24"/>
-          <w:szCs w:val="24"/>
-        </w:rPr>
-        <w:t xml:space="preserve">Jadi, pada unsupervised learning kita tidak memprediksi masa depan. Sebab input variable (x) tidak memiliki relasi dengan variable output (y). Kondisi non relasi seperti ini sering disebut dengan clustering </w:t>
-      </w:r>
-      <w:sdt>
-        <w:sdtPr>
-          <w:rPr>
-            <w:rFonts w:ascii="Times New Roman" w:hAnsi="Times New Roman" w:cs="Times New Roman"/>
-            <w:color w:val="000000"/>
-            <w:sz w:val="24"/>
-            <w:szCs w:val="24"/>
-          </w:rPr>
-          <w:tag w:val="MENDELEY_CITATION_v3_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"/>
-          <w:id w:val="-1708559400"/>
-          <w:placeholder>
-            <w:docPart w:val="DefaultPlaceholder_-1854013440"/>
-          </w:placeholder>
-        </w:sdtPr>
-        <w:sdtEndPr/>
-        <w:sdtContent>
-          <w:r>
-            <w:rPr>
-              <w:rFonts w:ascii="Times New Roman" w:hAnsi="Times New Roman" w:cs="Times New Roman"/>
-              <w:color w:val="000000"/>
-              <w:sz w:val="24"/>
-              <w:szCs w:val="24"/>
-            </w:rPr>
-            <w:t>(Primartha, 2018)</w:t>
-          </w:r>
-        </w:sdtContent>
-      </w:sdt>
-      <w:r>
-        <w:rPr>
-          <w:rFonts w:ascii="Times New Roman" w:hAnsi="Times New Roman" w:cs="Times New Roman"/>
-          <w:sz w:val="24"/>
-          <w:szCs w:val="24"/>
-        </w:rPr>
-        <w:t>.</w:t>
-      </w:r>
-    </w:p>
-    <w:p>
-      <w:pPr>
-        <w:ind w:left="1080" w:firstLine="360"/>
-        <w:jc w:val="both"/>
-        <w:rPr>
-          <w:rFonts w:ascii="Times New Roman" w:hAnsi="Times New Roman" w:cs="Times New Roman"/>
-          <w:sz w:val="24"/>
-          <w:szCs w:val="24"/>
-        </w:rPr>
-      </w:pPr>
-    </w:p>
-    <w:p>
-      <w:pPr>
-        <w:ind w:left="1080" w:firstLine="54"/>
-        <w:jc w:val="center"/>
-        <w:rPr>
-          <w:rFonts w:ascii="Times New Roman" w:hAnsi="Times New Roman" w:cs="Times New Roman"/>
-          <w:sz w:val="24"/>
-          <w:szCs w:val="24"/>
-        </w:rPr>
-      </w:pPr>
-      <w:r>
-        <w:rPr>
-          <w:rFonts w:ascii="Times New Roman" w:hAnsi="Times New Roman" w:cs="Times New Roman"/>
-          <w:noProof/>
-          <w:sz w:val="24"/>
-          <w:szCs w:val="24"/>
-        </w:rPr>
-        <w:drawing>
-          <wp:inline distT="0" distB="0" distL="0" distR="0" wp14:anchorId="57D62656" wp14:editId="47B6887D">
-            <wp:extent cx="3870960" cy="790548"/>
-            <wp:effectExtent l="0" t="0" r="0" b="0"/>
-            <wp:docPr id="4" name="Picture 4"/>
-            <wp:cNvGraphicFramePr>
-              <a:graphicFrameLocks xmlns:a="http://schemas.openxmlformats.org/drawingml/2006/main" noChangeAspect="1"/>
-            </wp:cNvGraphicFramePr>
-            <a:graphic xmlns:a="http://schemas.openxmlformats.org/drawingml/2006/main">
-              <a:graphicData uri="http://schemas.openxmlformats.org/drawingml/2006/picture">
-                <pic:pic xmlns:pic="http://schemas.openxmlformats.org/drawingml/2006/picture">
-                  <pic:nvPicPr>
-                    <pic:cNvPr id="4" name="Picture 4"/>
-                    <pic:cNvPicPr/>
-                  </pic:nvPicPr>
-                  <pic:blipFill>
-                    <a:blip r:embed="rId10">
-                      <a:extLst>
-                        <a:ext uri="{28A0092B-C50C-407E-A947-70E740481C1C}">
-                          <a14:useLocalDpi xmlns:a14="http://schemas.microsoft.com/office/drawing/2010/main" val="0"/>
-                        </a:ext>
-                      </a:extLst>
-                    </a:blip>
-                    <a:stretch>
-                      <a:fillRect/>
-                    </a:stretch>
-                  </pic:blipFill>
-                  <pic:spPr>
-                    <a:xfrm>
-                      <a:off x="0" y="0"/>
-                      <a:ext cx="3878159" cy="792018"/>
-                    </a:xfrm>
-                    <a:prstGeom prst="rect">
-                      <a:avLst/>
-                    </a:prstGeom>
-                  </pic:spPr>
-                </pic:pic>
-              </a:graphicData>
-            </a:graphic>
-          </wp:inline>
-        </w:drawing>
-      </w:r>
-    </w:p>
-    <w:p>
-      <w:pPr>
-        <w:ind w:left="1080" w:firstLine="54"/>
-        <w:jc w:val="center"/>
-        <w:rPr>
-          <w:rFonts w:ascii="Times New Roman" w:hAnsi="Times New Roman" w:cs="Times New Roman"/>
-          <w:sz w:val="24"/>
-          <w:szCs w:val="24"/>
-          <w:highlight w:val="yellow"/>
-        </w:rPr>
-      </w:pPr>
-      <w:r>
-        <w:rPr>
-          <w:rFonts w:ascii="Times New Roman" w:hAnsi="Times New Roman" w:cs="Times New Roman"/>
-          <w:sz w:val="24"/>
-          <w:szCs w:val="24"/>
-          <w:highlight w:val="yellow"/>
-        </w:rPr>
-        <w:t>Gambar 2.2 bla blab la</w:t>
-      </w:r>
-    </w:p>
-    <w:p>
-      <w:pPr>
-        <w:ind w:left="1080" w:firstLine="338"/>
-        <w:jc w:val="both"/>
-        <w:rPr>
-          <w:rFonts w:ascii="Times New Roman" w:hAnsi="Times New Roman" w:cs="Times New Roman"/>
-          <w:sz w:val="24"/>
-          <w:szCs w:val="24"/>
-        </w:rPr>
-      </w:pPr>
-      <w:r>
-        <w:rPr>
-          <w:rFonts w:ascii="Times New Roman" w:hAnsi="Times New Roman" w:cs="Times New Roman"/>
-          <w:sz w:val="24"/>
-          <w:szCs w:val="24"/>
-          <w:highlight w:val="yellow"/>
-        </w:rPr>
-        <w:t>Gambar 2.3 menjelaskann……</w:t>
-      </w:r>
-    </w:p>
-    <w:p>
-      <w:pPr>
-        <w:spacing w:line="240" w:lineRule="auto"/>
-        <w:ind w:left="1080" w:firstLine="338"/>
-        <w:jc w:val="both"/>
-        <w:rPr>
-          <w:rFonts w:ascii="Times New Roman" w:hAnsi="Times New Roman" w:cs="Times New Roman"/>
-          <w:sz w:val="24"/>
-          <w:szCs w:val="24"/>
-        </w:rPr>
-      </w:pPr>
-      <w:r>
-        <w:rPr>
-          <w:rFonts w:ascii="Times New Roman" w:hAnsi="Times New Roman" w:cs="Times New Roman"/>
-          <w:sz w:val="24"/>
-          <w:szCs w:val="24"/>
-        </w:rPr>
-        <w:t xml:space="preserve">Beberapa aplikasi umum dari </w:t>
-      </w:r>
-      <w:r>
-        <w:rPr>
-          <w:rFonts w:ascii="Times New Roman" w:hAnsi="Times New Roman" w:cs="Times New Roman"/>
-          <w:i/>
-          <w:iCs/>
-          <w:sz w:val="24"/>
-          <w:szCs w:val="24"/>
-        </w:rPr>
-        <w:t>unsupervised learning</w:t>
-      </w:r>
-      <w:r>
-        <w:rPr>
-          <w:rFonts w:ascii="Times New Roman" w:hAnsi="Times New Roman" w:cs="Times New Roman"/>
-          <w:sz w:val="24"/>
-          <w:szCs w:val="24"/>
-        </w:rPr>
-        <w:t xml:space="preserve"> adalah sebagai berikut </w:t>
-      </w:r>
-      <w:sdt>
-        <w:sdtPr>
-          <w:rPr>
-            <w:rFonts w:ascii="Times New Roman" w:hAnsi="Times New Roman" w:cs="Times New Roman"/>
-            <w:color w:val="000000"/>
-            <w:sz w:val="24"/>
-            <w:szCs w:val="24"/>
-          </w:rPr>
-          <w:tag w:val="MENDELEY_CITATION_v3_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"/>
-          <w:id w:val="-234097354"/>
-          <w:placeholder>
-            <w:docPart w:val="DefaultPlaceholder_-1854013440"/>
-          </w:placeholder>
-        </w:sdtPr>
-        <w:sdtEndPr/>
-        <w:sdtContent>
-          <w:r>
-            <w:rPr>
-              <w:rFonts w:ascii="Times New Roman" w:hAnsi="Times New Roman" w:cs="Times New Roman"/>
-              <w:color w:val="000000"/>
-              <w:sz w:val="24"/>
-              <w:szCs w:val="24"/>
-            </w:rPr>
-            <w:t>(Beyeler, 2017)</w:t>
-          </w:r>
-        </w:sdtContent>
-      </w:sdt>
-      <w:r>
-        <w:rPr>
-          <w:rFonts w:ascii="Times New Roman" w:hAnsi="Times New Roman" w:cs="Times New Roman"/>
-          <w:sz w:val="24"/>
-          <w:szCs w:val="24"/>
-        </w:rPr>
-        <w:t>:</w:t>
-      </w:r>
-    </w:p>
-    <w:p>
-      <w:pPr>
-        <w:pStyle w:val="ListParagraph"/>
-        <w:numPr>
-          <w:ilvl w:val="7"/>
-          <w:numId w:val="8"/>
-        </w:numPr>
-        <w:spacing w:line="240" w:lineRule="auto"/>
-        <w:ind w:left="1560"/>
-        <w:jc w:val="both"/>
-        <w:rPr>
-          <w:rFonts w:ascii="Times New Roman" w:hAnsi="Times New Roman" w:cs="Times New Roman"/>
-          <w:i/>
-          <w:iCs/>
-          <w:sz w:val="24"/>
-          <w:szCs w:val="24"/>
-        </w:rPr>
-      </w:pPr>
-      <w:r>
-        <w:rPr>
-          <w:rFonts w:ascii="Times New Roman" w:hAnsi="Times New Roman" w:cs="Times New Roman"/>
-          <w:i/>
-          <w:iCs/>
-          <w:sz w:val="24"/>
-          <w:szCs w:val="24"/>
-        </w:rPr>
-        <w:t>Dimensionality reduction</w:t>
-      </w:r>
-    </w:p>
-    <w:p>
-      <w:pPr>
-        <w:pStyle w:val="ListParagraph"/>
-        <w:numPr>
-          <w:ilvl w:val="7"/>
-          <w:numId w:val="8"/>
-        </w:numPr>
-        <w:spacing w:line="240" w:lineRule="auto"/>
-        <w:ind w:left="1560"/>
-        <w:jc w:val="both"/>
-        <w:rPr>
-          <w:rFonts w:ascii="Times New Roman" w:hAnsi="Times New Roman" w:cs="Times New Roman"/>
-          <w:i/>
-          <w:iCs/>
-          <w:sz w:val="24"/>
-          <w:szCs w:val="24"/>
-        </w:rPr>
-      </w:pPr>
-      <w:r>
-        <w:rPr>
-          <w:rFonts w:ascii="Times New Roman" w:hAnsi="Times New Roman" w:cs="Times New Roman"/>
-          <w:i/>
-          <w:iCs/>
-          <w:sz w:val="24"/>
-          <w:szCs w:val="24"/>
-        </w:rPr>
-        <w:t>Factor analysis</w:t>
-      </w:r>
-    </w:p>
-    <w:p>
-      <w:pPr>
-        <w:pStyle w:val="ListParagraph"/>
-        <w:numPr>
-          <w:ilvl w:val="7"/>
-          <w:numId w:val="8"/>
-        </w:numPr>
-        <w:spacing w:line="240" w:lineRule="auto"/>
-        <w:ind w:left="1560"/>
-        <w:jc w:val="both"/>
-        <w:rPr>
-          <w:rFonts w:ascii="Times New Roman" w:hAnsi="Times New Roman" w:cs="Times New Roman"/>
-          <w:i/>
-          <w:iCs/>
-          <w:sz w:val="24"/>
-          <w:szCs w:val="24"/>
-        </w:rPr>
-      </w:pPr>
-      <w:r>
-        <w:rPr>
-          <w:rFonts w:ascii="Times New Roman" w:hAnsi="Times New Roman" w:cs="Times New Roman"/>
-          <w:i/>
-          <w:iCs/>
-          <w:sz w:val="24"/>
-          <w:szCs w:val="24"/>
-        </w:rPr>
-        <w:t>Cluster analysis</w:t>
-      </w:r>
-    </w:p>
-    <w:p>
-      <w:pPr>
-        <w:spacing w:line="240" w:lineRule="auto"/>
-        <w:ind w:left="1080" w:firstLine="360"/>
-        <w:jc w:val="both"/>
-        <w:rPr>
-          <w:rFonts w:ascii="Times New Roman" w:hAnsi="Times New Roman" w:cs="Times New Roman"/>
-          <w:sz w:val="24"/>
-          <w:szCs w:val="24"/>
-        </w:rPr>
-      </w:pPr>
-      <w:r>
-        <w:rPr>
-          <w:rFonts w:ascii="Times New Roman" w:hAnsi="Times New Roman" w:cs="Times New Roman"/>
-          <w:sz w:val="24"/>
-          <w:szCs w:val="24"/>
-        </w:rPr>
-        <w:t xml:space="preserve">Sedangkan beberapa algoritma yang terkait dengan </w:t>
-      </w:r>
-      <w:r>
-        <w:rPr>
-          <w:rFonts w:ascii="Times New Roman" w:hAnsi="Times New Roman" w:cs="Times New Roman"/>
-          <w:i/>
-          <w:iCs/>
-          <w:sz w:val="24"/>
-          <w:szCs w:val="24"/>
-        </w:rPr>
-        <w:t>unsupervised learning</w:t>
-      </w:r>
-      <w:r>
-        <w:rPr>
-          <w:rFonts w:ascii="Times New Roman" w:hAnsi="Times New Roman" w:cs="Times New Roman"/>
-          <w:sz w:val="24"/>
-          <w:szCs w:val="24"/>
-        </w:rPr>
-        <w:t xml:space="preserve"> antara lain: </w:t>
-      </w:r>
-      <w:r>
-        <w:rPr>
-          <w:rFonts w:ascii="Times New Roman" w:hAnsi="Times New Roman" w:cs="Times New Roman"/>
-          <w:i/>
-          <w:iCs/>
-          <w:sz w:val="24"/>
-          <w:szCs w:val="24"/>
-        </w:rPr>
-        <w:t>K-Means, DBSCAN, Hierarchial Clustering, Fuzzy K-Means, Self-Organizing Map</w:t>
-      </w:r>
-      <w:r>
-        <w:rPr>
-          <w:rFonts w:ascii="Times New Roman" w:hAnsi="Times New Roman" w:cs="Times New Roman"/>
-          <w:sz w:val="24"/>
-          <w:szCs w:val="24"/>
-        </w:rPr>
-        <w:t xml:space="preserve">, dan lain-lain </w:t>
-      </w:r>
-      <w:sdt>
-        <w:sdtPr>
-          <w:rPr>
-            <w:rFonts w:ascii="Times New Roman" w:hAnsi="Times New Roman" w:cs="Times New Roman"/>
-            <w:color w:val="000000"/>
-            <w:sz w:val="24"/>
-            <w:szCs w:val="24"/>
-          </w:rPr>
-          <w:tag w:val="MENDELEY_CITATION_v3_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"/>
-          <w:id w:val="-1541822069"/>
-          <w:placeholder>
-            <w:docPart w:val="DefaultPlaceholder_-1854013440"/>
-          </w:placeholder>
-        </w:sdtPr>
-        <w:sdtEndPr/>
-        <w:sdtContent>
-          <w:r>
-            <w:rPr>
-              <w:rFonts w:ascii="Times New Roman" w:hAnsi="Times New Roman" w:cs="Times New Roman"/>
-              <w:color w:val="000000"/>
-              <w:sz w:val="24"/>
-              <w:szCs w:val="24"/>
-            </w:rPr>
-            <w:t>(Primartha, 2018)</w:t>
-          </w:r>
-        </w:sdtContent>
-      </w:sdt>
-      <w:r>
-        <w:rPr>
-          <w:rFonts w:ascii="Times New Roman" w:hAnsi="Times New Roman" w:cs="Times New Roman"/>
-          <w:sz w:val="24"/>
-          <w:szCs w:val="24"/>
-        </w:rPr>
-        <w:t>.</w:t>
-      </w:r>
-    </w:p>
-    <w:p>
-      <w:pPr>
-        <w:pStyle w:val="Heading3"/>
-      </w:pPr>
-      <w:r>
-        <w:lastRenderedPageBreak/>
-        <w:t>Reinforcement Learning</w:t>
-      </w:r>
-    </w:p>
-    <w:p>
-      <w:pPr>
-        <w:spacing w:line="240" w:lineRule="auto"/>
-        <w:ind w:left="1080" w:firstLine="360"/>
-        <w:jc w:val="both"/>
-        <w:rPr>
-          <w:rFonts w:ascii="Times New Roman" w:hAnsi="Times New Roman" w:cs="Times New Roman"/>
-          <w:sz w:val="24"/>
-          <w:szCs w:val="24"/>
-        </w:rPr>
-      </w:pPr>
-      <w:r>
-        <w:rPr>
-          <w:rFonts w:ascii="Times New Roman" w:hAnsi="Times New Roman" w:cs="Times New Roman"/>
-          <w:sz w:val="24"/>
-          <w:szCs w:val="24"/>
-        </w:rPr>
-        <w:t xml:space="preserve">Dalam reinforcement learning, algoritma dapat memilih tindakan sebagai respons terhadap setiap titik data. Ini adalah pendekatan umum dalam robotika, dimana kumpulan pembacaan sensor pada satu titik waktu adalah titik data dan algoritma harus memilih tindakan robot selanjutnya. Hal ini juga cocok untuk aplikasi </w:t>
-      </w:r>
-      <w:r>
-        <w:rPr>
-          <w:rFonts w:ascii="Times New Roman" w:hAnsi="Times New Roman" w:cs="Times New Roman"/>
-          <w:i/>
-          <w:iCs/>
-          <w:sz w:val="24"/>
-          <w:szCs w:val="24"/>
-        </w:rPr>
-        <w:t>Internet of Things</w:t>
-      </w:r>
-      <w:r>
-        <w:rPr>
-          <w:rFonts w:ascii="Times New Roman" w:hAnsi="Times New Roman" w:cs="Times New Roman"/>
-          <w:sz w:val="24"/>
-          <w:szCs w:val="24"/>
-        </w:rPr>
-        <w:t xml:space="preserve">, dimana algoritma pembelajaran menerima sinyal hadiah dalam waktu singkat di masa depan, yang menunjukkan seberapa baik keputusan itu. Berdasarkan ini, algoritma memodifikasi strateginya untuk mencapai penghargaan tertinggi </w:t>
-      </w:r>
-      <w:sdt>
-        <w:sdtPr>
-          <w:rPr>
-            <w:rFonts w:ascii="Times New Roman" w:hAnsi="Times New Roman" w:cs="Times New Roman"/>
-            <w:color w:val="000000"/>
-            <w:sz w:val="24"/>
-            <w:szCs w:val="24"/>
-          </w:rPr>
-          <w:tag w:val="MENDELEY_CITATION_v3_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"/>
-          <w:id w:val="-500974100"/>
-          <w:placeholder>
-            <w:docPart w:val="DefaultPlaceholder_-1854013440"/>
-          </w:placeholder>
-        </w:sdtPr>
-        <w:sdtEndPr/>
-        <w:sdtContent>
-          <w:r>
-            <w:rPr>
-              <w:rFonts w:ascii="Times New Roman" w:hAnsi="Times New Roman" w:cs="Times New Roman"/>
-              <w:color w:val="000000"/>
-              <w:sz w:val="24"/>
-              <w:szCs w:val="24"/>
-            </w:rPr>
-            <w:t>(Beyeler, 2017)</w:t>
-          </w:r>
-        </w:sdtContent>
-      </w:sdt>
-      <w:r>
-        <w:rPr>
-          <w:rFonts w:ascii="Times New Roman" w:hAnsi="Times New Roman" w:cs="Times New Roman"/>
-          <w:sz w:val="24"/>
-          <w:szCs w:val="24"/>
-        </w:rPr>
-        <w:t>.</w:t>
-      </w:r>
-    </w:p>
-    <w:p>
-      <w:pPr>
-        <w:spacing w:line="240" w:lineRule="auto"/>
-        <w:ind w:left="1080" w:firstLine="360"/>
-        <w:jc w:val="both"/>
-        <w:rPr>
-          <w:rFonts w:ascii="Times New Roman" w:hAnsi="Times New Roman" w:cs="Times New Roman"/>
-          <w:sz w:val="24"/>
-          <w:szCs w:val="24"/>
-        </w:rPr>
-      </w:pPr>
-      <w:r>
-        <w:rPr>
-          <w:rFonts w:ascii="Times New Roman" w:hAnsi="Times New Roman" w:cs="Times New Roman"/>
-          <w:sz w:val="24"/>
-          <w:szCs w:val="24"/>
-        </w:rPr>
-        <w:t>Pada reinforcement learning tidak ada training dataset. Data-data diperoleh berdasarkan pengalaman. Reinforcement mengizinkan agent untuk memutuskan aksi selanjutnyaberdasarkan kondisi saat ini. Representasi dari reinforcement learning mirip dengan supervised learning, dengan persamaan sebagai berikut:</w:t>
-      </w:r>
-    </w:p>
-    <w:p>
-      <w:pPr>
-        <w:spacing w:line="240" w:lineRule="auto"/>
-        <w:ind w:left="1080" w:firstLine="54"/>
-        <w:jc w:val="center"/>
-        <w:rPr>
-          <w:rFonts w:ascii="Times New Roman" w:eastAsiaTheme="minorEastAsia" w:hAnsi="Times New Roman" w:cs="Times New Roman"/>
-          <w:sz w:val="24"/>
-          <w:szCs w:val="24"/>
-        </w:rPr>
-      </w:pPr>
-      <m:oMathPara>
-        <m:oMath>
-          <m:r>
-            <w:rPr>
-              <w:rFonts w:ascii="Cambria Math" w:hAnsi="Cambria Math" w:cs="Times New Roman"/>
-              <w:sz w:val="24"/>
-              <w:szCs w:val="24"/>
-            </w:rPr>
-            <m:t>y=f</m:t>
-          </m:r>
-          <m:d>
-            <m:dPr>
-              <m:ctrlPr>
-                <w:rPr>
-                  <w:rFonts w:ascii="Cambria Math" w:hAnsi="Cambria Math" w:cs="Times New Roman"/>
-                  <w:i/>
-                  <w:sz w:val="24"/>
-                  <w:szCs w:val="24"/>
-                </w:rPr>
-              </m:ctrlPr>
-            </m:dPr>
-            <m:e>
-              <m:r>
-                <w:rPr>
-                  <w:rFonts w:ascii="Cambria Math" w:hAnsi="Cambria Math" w:cs="Times New Roman"/>
-                  <w:sz w:val="24"/>
-                  <w:szCs w:val="24"/>
-                </w:rPr>
-                <m:t>x</m:t>
-              </m:r>
-            </m:e>
-          </m:d>
-          <m:r>
-            <w:rPr>
-              <w:rFonts w:ascii="Cambria Math" w:hAnsi="Cambria Math" w:cs="Times New Roman"/>
-              <w:sz w:val="24"/>
-              <w:szCs w:val="24"/>
-            </w:rPr>
-            <m:t>given z</m:t>
-          </m:r>
-        </m:oMath>
-      </m:oMathPara>
-    </w:p>
-    <w:p>
-      <w:pPr>
-        <w:spacing w:line="240" w:lineRule="auto"/>
-        <w:ind w:left="1080" w:firstLine="338"/>
-        <w:jc w:val="both"/>
-        <w:rPr>
-          <w:rFonts w:ascii="Times New Roman" w:eastAsiaTheme="minorEastAsia" w:hAnsi="Times New Roman" w:cs="Times New Roman"/>
-          <w:sz w:val="24"/>
-          <w:szCs w:val="24"/>
-        </w:rPr>
-      </w:pPr>
-      <w:r>
-        <w:rPr>
-          <w:rFonts w:ascii="Times New Roman" w:eastAsiaTheme="minorEastAsia" w:hAnsi="Times New Roman" w:cs="Times New Roman"/>
-          <w:sz w:val="24"/>
-          <w:szCs w:val="24"/>
-        </w:rPr>
-        <w:t xml:space="preserve">Beberapa algoritma yang dikelompokkan dalam reinforcement learning antara lain: </w:t>
-      </w:r>
-      <w:r>
-        <w:rPr>
-          <w:rFonts w:ascii="Times New Roman" w:eastAsiaTheme="minorEastAsia" w:hAnsi="Times New Roman" w:cs="Times New Roman"/>
-          <w:i/>
-          <w:iCs/>
-          <w:sz w:val="24"/>
-          <w:szCs w:val="24"/>
-        </w:rPr>
-        <w:t>Genetic Algorithm, Dynamic Programming, Generalized Policy Iteration, Monte Carlo</w:t>
-      </w:r>
-      <w:r>
-        <w:rPr>
-          <w:rFonts w:ascii="Times New Roman" w:eastAsiaTheme="minorEastAsia" w:hAnsi="Times New Roman" w:cs="Times New Roman"/>
-          <w:sz w:val="24"/>
-          <w:szCs w:val="24"/>
-        </w:rPr>
-        <w:t xml:space="preserve">, dan lain-lain </w:t>
-      </w:r>
-      <w:sdt>
-        <w:sdtPr>
-          <w:rPr>
-            <w:rFonts w:ascii="Times New Roman" w:eastAsiaTheme="minorEastAsia" w:hAnsi="Times New Roman" w:cs="Times New Roman"/>
-            <w:color w:val="000000"/>
-            <w:sz w:val="24"/>
-            <w:szCs w:val="24"/>
-          </w:rPr>
-          <w:tag w:val="MENDELEY_CITATION_v3_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"/>
-          <w:id w:val="-2136784380"/>
-          <w:placeholder>
-            <w:docPart w:val="DefaultPlaceholder_-1854013440"/>
-          </w:placeholder>
-        </w:sdtPr>
-        <w:sdtEndPr/>
-        <w:sdtContent>
-          <w:r>
-            <w:rPr>
-              <w:rFonts w:ascii="Times New Roman" w:eastAsiaTheme="minorEastAsia" w:hAnsi="Times New Roman" w:cs="Times New Roman"/>
-              <w:color w:val="000000"/>
-              <w:sz w:val="24"/>
-              <w:szCs w:val="24"/>
-            </w:rPr>
-            <w:t>(Primartha, 2018)</w:t>
-          </w:r>
-        </w:sdtContent>
-      </w:sdt>
-      <w:r>
-        <w:rPr>
-          <w:rFonts w:ascii="Times New Roman" w:eastAsiaTheme="minorEastAsia" w:hAnsi="Times New Roman" w:cs="Times New Roman"/>
-          <w:sz w:val="24"/>
-          <w:szCs w:val="24"/>
-        </w:rPr>
-        <w:t>.</w:t>
-      </w:r>
-    </w:p>
-    <w:p>
-      <w:pPr>
-        <w:spacing w:line="240" w:lineRule="auto"/>
-        <w:ind w:left="1080" w:firstLine="54"/>
-        <w:jc w:val="center"/>
-        <w:rPr>
-          <w:rFonts w:ascii="Times New Roman" w:hAnsi="Times New Roman" w:cs="Times New Roman"/>
-          <w:sz w:val="24"/>
-          <w:szCs w:val="24"/>
-        </w:rPr>
-      </w:pPr>
-      <w:r>
-        <w:rPr>
-          <w:rFonts w:ascii="Times New Roman" w:hAnsi="Times New Roman" w:cs="Times New Roman"/>
-          <w:noProof/>
-          <w:sz w:val="24"/>
-          <w:szCs w:val="24"/>
-        </w:rPr>
-        <w:drawing>
-          <wp:inline distT="0" distB="0" distL="0" distR="0" wp14:anchorId="3413B9B5" wp14:editId="389A12BD">
-            <wp:extent cx="2956560" cy="3314208"/>
-            <wp:effectExtent l="0" t="0" r="0" b="0"/>
-            <wp:docPr id="6" name="Picture 6"/>
-            <wp:cNvGraphicFramePr>
-              <a:graphicFrameLocks xmlns:a="http://schemas.openxmlformats.org/drawingml/2006/main" noChangeAspect="1"/>
-            </wp:cNvGraphicFramePr>
-            <a:graphic xmlns:a="http://schemas.openxmlformats.org/drawingml/2006/main">
-              <a:graphicData uri="http://schemas.openxmlformats.org/drawingml/2006/picture">
-                <pic:pic xmlns:pic="http://schemas.openxmlformats.org/drawingml/2006/picture">
-                  <pic:nvPicPr>
-                    <pic:cNvPr id="6" name="Picture 6"/>
-                    <pic:cNvPicPr/>
-                  </pic:nvPicPr>
-                  <pic:blipFill>
-                    <a:blip r:embed="rId11">
-                      <a:extLst>
-                        <a:ext uri="{28A0092B-C50C-407E-A947-70E740481C1C}">
-                          <a14:useLocalDpi xmlns:a14="http://schemas.microsoft.com/office/drawing/2010/main" val="0"/>
-                        </a:ext>
-                      </a:extLst>
-                    </a:blip>
-                    <a:stretch>
-                      <a:fillRect/>
-                    </a:stretch>
-                  </pic:blipFill>
-                  <pic:spPr>
-                    <a:xfrm>
-                      <a:off x="0" y="0"/>
-                      <a:ext cx="2962550" cy="3320922"/>
-                    </a:xfrm>
-                    <a:prstGeom prst="rect">
-                      <a:avLst/>
-                    </a:prstGeom>
-                  </pic:spPr>
-                </pic:pic>
-              </a:graphicData>
-            </a:graphic>
-          </wp:inline>
-        </w:drawing>
-      </w:r>
-    </w:p>
-    <w:p>
-      <w:pPr>
-        <w:spacing w:line="240" w:lineRule="auto"/>
-        <w:ind w:left="1080" w:firstLine="54"/>
-        <w:jc w:val="center"/>
-        <w:rPr>
-          <w:rFonts w:ascii="Times New Roman" w:hAnsi="Times New Roman" w:cs="Times New Roman"/>
-          <w:sz w:val="24"/>
-          <w:szCs w:val="24"/>
-        </w:rPr>
-      </w:pPr>
-      <w:r>
-        <w:rPr>
-          <w:rFonts w:ascii="Times New Roman" w:hAnsi="Times New Roman" w:cs="Times New Roman"/>
-          <w:sz w:val="24"/>
-          <w:szCs w:val="24"/>
-        </w:rPr>
-        <w:t>Gambar 2.4 Main machine learning categories</w:t>
-      </w:r>
-    </w:p>
-    <w:p>
-      <w:pPr>
-        <w:spacing w:line="240" w:lineRule="auto"/>
-        <w:ind w:left="1080" w:firstLine="338"/>
-        <w:jc w:val="both"/>
-        <w:rPr>
-          <w:rFonts w:ascii="Times New Roman" w:hAnsi="Times New Roman" w:cs="Times New Roman"/>
-          <w:sz w:val="24"/>
-          <w:szCs w:val="24"/>
-        </w:rPr>
-      </w:pPr>
-      <w:r>
-        <w:rPr>
-          <w:rFonts w:ascii="Times New Roman" w:hAnsi="Times New Roman" w:cs="Times New Roman"/>
-          <w:sz w:val="24"/>
-          <w:szCs w:val="24"/>
-          <w:highlight w:val="yellow"/>
-        </w:rPr>
-        <w:t>Gambar 2.4 merupakan kwhwkhw…….</w:t>
+      <w:r>
+        <w:rPr>
+          <w:rFonts w:ascii="Times New Roman" w:hAnsi="Times New Roman" w:cs="Times New Roman"/>
+          <w:sz w:val="24"/>
+          <w:szCs w:val="24"/>
+        </w:rPr>
+        <w:t xml:space="preserve"> Pada kenyataannya, jumlah algoritma machine learning sangat banyak jumlahnya, tetapi rata-rata ahli mengelompokkan ke dalam tiga atau empat algoritma.</w:t>
       </w:r>
     </w:p>
     <w:p>
@@ -10748,7 +9617,7 @@
                     <pic:cNvPicPr/>
                   </pic:nvPicPr>
                   <pic:blipFill>
-                    <a:blip r:embed="rId12">
+                    <a:blip r:embed="rId9">
                       <a:extLst>
                         <a:ext uri="{28A0092B-C50C-407E-A947-70E740481C1C}">
                           <a14:useLocalDpi xmlns:a14="http://schemas.microsoft.com/office/drawing/2010/main" val="0"/>
@@ -12893,19 +11762,22 @@
     </w:p>
     <w:p>
       <w:pPr>
-        <w:ind w:left="1418"/>
-        <w:rPr>
-          <w:rFonts w:ascii="Times New Roman" w:hAnsi="Times New Roman" w:cs="Times New Roman"/>
-          <w:sz w:val="24"/>
-          <w:szCs w:val="24"/>
-          <w:lang w:val="en-US"/>
-        </w:rPr>
-      </w:pPr>
-    </w:p>
-    <w:p>
-      <w:pPr>
         <w:pStyle w:val="Heading2"/>
         <w:rPr>
+          <w:highlight w:val="yellow"/>
+        </w:rPr>
+      </w:pPr>
+      <w:r>
+        <w:rPr>
+          <w:highlight w:val="yellow"/>
+        </w:rPr>
+        <w:t>Mobilnet-V2</w:t>
+      </w:r>
+    </w:p>
+    <w:p>
+      <w:pPr>
+        <w:pStyle w:val="Heading2"/>
+        <w:rPr>
           <w:lang w:val="id-ID"/>
         </w:rPr>
       </w:pPr>
@@ -12926,16 +11798,9 @@
       </w:pPr>
       <w:r>
         <w:rPr>
-          <w:highlight w:val="yellow"/>
           <w:lang w:val="en-US"/>
         </w:rPr>
         <w:t>Tabel</w:t>
-      </w:r>
-      <w:r>
-        <w:rPr>
-          <w:lang w:val="en-US"/>
-        </w:rPr>
-        <w:t xml:space="preserve"> </w:t>
       </w:r>
     </w:p>
     <w:tbl>
@@ -14805,9 +13670,7 @@
               <w:sdtContent>
                 <w:r>
                   <w:rPr>
-                    <w:rFonts w:ascii="Times New Roman" w:eastAsia="Times New Roman" w:hAnsi="Times New Roman" w:cs="Times New Roman"/>
-                    <w:sz w:val="24"/>
-                    <w:szCs w:val="24"/>
+                    <w:rFonts w:eastAsia="Times New Roman"/>
                   </w:rPr>
                   <w:t>(Prayitna &amp; Murinto, 2021)</w:t>
                 </w:r>
@@ -15212,9 +14075,7 @@
               <w:sdtContent>
                 <w:r>
                   <w:rPr>
-                    <w:rFonts w:ascii="Times New Roman" w:eastAsia="Times New Roman" w:hAnsi="Times New Roman" w:cs="Times New Roman"/>
-                    <w:sz w:val="24"/>
-                    <w:szCs w:val="24"/>
+                    <w:rFonts w:eastAsia="Times New Roman"/>
                   </w:rPr>
                   <w:t>(Fitra Maulana &amp; Rochmawati, 2019)</w:t>
                 </w:r>
@@ -15477,9 +14338,7 @@
               <w:sdtContent>
                 <w:r>
                   <w:rPr>
-                    <w:rFonts w:ascii="Times New Roman" w:eastAsia="Times New Roman" w:hAnsi="Times New Roman" w:cs="Times New Roman"/>
-                    <w:sz w:val="24"/>
-                    <w:szCs w:val="24"/>
+                    <w:rFonts w:eastAsia="Times New Roman"/>
                   </w:rPr>
                   <w:t>(Anwar &amp; Riminarsih, 2019)</w:t>
                 </w:r>
@@ -15700,9 +14559,7 @@
               <w:sdtContent>
                 <w:r>
                   <w:rPr>
-                    <w:rFonts w:ascii="Times New Roman" w:eastAsia="Times New Roman" w:hAnsi="Times New Roman" w:cs="Times New Roman"/>
-                    <w:sz w:val="24"/>
-                    <w:szCs w:val="24"/>
+                    <w:rFonts w:eastAsia="Times New Roman"/>
                   </w:rPr>
                   <w:t>(Teknik Elektro &amp; Wega Intyanto, 2021)</w:t>
                 </w:r>
@@ -16195,452 +15052,6 @@
       </w:tr>
       <w:tr>
         <w:trPr>
-          <w:trHeight w:val="2496"/>
-        </w:trPr>
-        <w:tc>
-          <w:tcPr>
-            <w:tcW w:w="656" w:type="dxa"/>
-            <w:noWrap/>
-            <w:hideMark/>
-          </w:tcPr>
-          <w:p>
-            <w:pPr>
-              <w:jc w:val="center"/>
-              <w:rPr>
-                <w:rFonts w:ascii="Times New Roman" w:hAnsi="Times New Roman" w:cs="Times New Roman"/>
-                <w:sz w:val="24"/>
-                <w:szCs w:val="24"/>
-              </w:rPr>
-            </w:pPr>
-            <w:r>
-              <w:rPr>
-                <w:rFonts w:ascii="Times New Roman" w:hAnsi="Times New Roman" w:cs="Times New Roman"/>
-                <w:sz w:val="24"/>
-                <w:szCs w:val="24"/>
-              </w:rPr>
-              <w:t>13</w:t>
-            </w:r>
-          </w:p>
-        </w:tc>
-        <w:tc>
-          <w:tcPr>
-            <w:tcW w:w="1720" w:type="dxa"/>
-            <w:hideMark/>
-          </w:tcPr>
-          <w:p>
-            <w:pPr>
-              <w:rPr>
-                <w:rFonts w:ascii="Times New Roman" w:hAnsi="Times New Roman" w:cs="Times New Roman"/>
-                <w:sz w:val="24"/>
-                <w:szCs w:val="24"/>
-                <w:lang w:val="en-US"/>
-              </w:rPr>
-            </w:pPr>
-            <w:r>
-              <w:rPr>
-                <w:rFonts w:ascii="Times New Roman" w:hAnsi="Times New Roman" w:cs="Times New Roman"/>
-                <w:sz w:val="24"/>
-                <w:szCs w:val="24"/>
-              </w:rPr>
-              <w:t>Analisis Perbandingan Algoritma SVM, KNN, dan CNN Untuk Klasifikasi Citra Cuaca</w:t>
-            </w:r>
-            <w:r>
-              <w:rPr>
-                <w:rFonts w:ascii="Times New Roman" w:hAnsi="Times New Roman" w:cs="Times New Roman"/>
-                <w:sz w:val="24"/>
-                <w:szCs w:val="24"/>
-                <w:lang w:val="en-US"/>
-              </w:rPr>
-              <w:t xml:space="preserve"> </w:t>
-            </w:r>
-            <w:sdt>
-              <w:sdtPr>
-                <w:rPr>
-                  <w:rFonts w:ascii="Times New Roman" w:hAnsi="Times New Roman" w:cs="Times New Roman"/>
-                  <w:color w:val="000000"/>
-                  <w:sz w:val="24"/>
-                  <w:szCs w:val="24"/>
-                  <w:lang w:val="en-US"/>
-                </w:rPr>
-                <w:tag w:val="MENDELEY_CITATION_v3_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"/>
-                <w:id w:val="-1803764467"/>
-                <w:placeholder>
-                  <w:docPart w:val="DefaultPlaceholder_-1854013440"/>
-                </w:placeholder>
-              </w:sdtPr>
-              <w:sdtEndPr/>
-              <w:sdtContent>
-                <w:r>
-                  <w:rPr>
-                    <w:rFonts w:ascii="Times New Roman" w:hAnsi="Times New Roman" w:cs="Times New Roman"/>
-                    <w:color w:val="000000"/>
-                    <w:sz w:val="24"/>
-                    <w:szCs w:val="24"/>
-                    <w:lang w:val="en-US"/>
-                  </w:rPr>
-                  <w:t>(Naufal, 2021)</w:t>
-                </w:r>
-              </w:sdtContent>
-            </w:sdt>
-          </w:p>
-        </w:tc>
-        <w:tc>
-          <w:tcPr>
-            <w:tcW w:w="1843" w:type="dxa"/>
-            <w:hideMark/>
-          </w:tcPr>
-          <w:p>
-            <w:pPr>
-              <w:rPr>
-                <w:rFonts w:ascii="Times New Roman" w:hAnsi="Times New Roman" w:cs="Times New Roman"/>
-                <w:sz w:val="24"/>
-                <w:szCs w:val="24"/>
-              </w:rPr>
-            </w:pPr>
-            <w:r>
-              <w:rPr>
-                <w:rFonts w:ascii="Times New Roman" w:hAnsi="Times New Roman" w:cs="Times New Roman"/>
-                <w:sz w:val="24"/>
-                <w:szCs w:val="24"/>
-              </w:rPr>
-              <w:t xml:space="preserve">Membandingkan performa dari tiga algoritma (SVM, KNN, CNN) sehingga diketahui berapa gap performa diantara ketiganya. Arsitektur uji coba yang dilakukan </w:t>
-            </w:r>
-            <w:r>
-              <w:rPr>
-                <w:rFonts w:ascii="Times New Roman" w:hAnsi="Times New Roman" w:cs="Times New Roman"/>
-                <w:sz w:val="24"/>
-                <w:szCs w:val="24"/>
-              </w:rPr>
-              <w:lastRenderedPageBreak/>
-              <w:t xml:space="preserve">adalah menggunakan 5 </w:t>
-            </w:r>
-            <w:r>
-              <w:rPr>
-                <w:rFonts w:ascii="Times New Roman" w:hAnsi="Times New Roman" w:cs="Times New Roman"/>
-                <w:i/>
-                <w:iCs/>
-                <w:sz w:val="24"/>
-                <w:szCs w:val="24"/>
-              </w:rPr>
-              <w:t>cross validation</w:t>
-            </w:r>
-            <w:r>
-              <w:rPr>
-                <w:rFonts w:ascii="Times New Roman" w:hAnsi="Times New Roman" w:cs="Times New Roman"/>
-                <w:sz w:val="24"/>
-                <w:szCs w:val="24"/>
-              </w:rPr>
-              <w:t>.</w:t>
-            </w:r>
-          </w:p>
-        </w:tc>
-        <w:tc>
-          <w:tcPr>
-            <w:tcW w:w="1418" w:type="dxa"/>
-            <w:hideMark/>
-          </w:tcPr>
-          <w:p>
-            <w:pPr>
-              <w:rPr>
-                <w:rFonts w:ascii="Times New Roman" w:hAnsi="Times New Roman" w:cs="Times New Roman"/>
-                <w:sz w:val="24"/>
-                <w:szCs w:val="24"/>
-              </w:rPr>
-            </w:pPr>
-            <w:r>
-              <w:rPr>
-                <w:rFonts w:ascii="Times New Roman" w:hAnsi="Times New Roman" w:cs="Times New Roman"/>
-                <w:sz w:val="24"/>
-                <w:szCs w:val="24"/>
-              </w:rPr>
-              <w:lastRenderedPageBreak/>
-              <w:t>SVM, KNN, CNN</w:t>
-            </w:r>
-          </w:p>
-        </w:tc>
-        <w:tc>
-          <w:tcPr>
-            <w:tcW w:w="2515" w:type="dxa"/>
-            <w:hideMark/>
-          </w:tcPr>
-          <w:p>
-            <w:pPr>
-              <w:jc w:val="both"/>
-              <w:rPr>
-                <w:rFonts w:ascii="Times New Roman" w:hAnsi="Times New Roman" w:cs="Times New Roman"/>
-                <w:sz w:val="24"/>
-                <w:szCs w:val="24"/>
-              </w:rPr>
-            </w:pPr>
-            <w:r>
-              <w:rPr>
-                <w:rFonts w:ascii="Times New Roman" w:hAnsi="Times New Roman" w:cs="Times New Roman"/>
-                <w:sz w:val="24"/>
-                <w:szCs w:val="24"/>
-              </w:rPr>
-              <w:t xml:space="preserve">Berdasarkan uji coba yang dilakukan penelitian ini, algoritma CNN memiliki performa terbaik dalam melakukan klasifikasi pada dataset cuaca yang diperoleh dari Multi-class Weather dataset for image classification pada </w:t>
-            </w:r>
-            <w:r>
-              <w:rPr>
-                <w:rFonts w:ascii="Times New Roman" w:hAnsi="Times New Roman" w:cs="Times New Roman"/>
-                <w:sz w:val="24"/>
-                <w:szCs w:val="24"/>
-              </w:rPr>
-              <w:lastRenderedPageBreak/>
-              <w:t>repositori Mendeley (Ajayi, 2018). Performa yang didapatkan oleh CNN adalah accuracy sebesar 0.942, precision sebesar 0.943, recall sebesar 0.942, dan F1 score sebesar 0.942. Namun CNN membutuhkan waktu eksekusi paling lama dalam melakukan training dan testing untuk mendapatkan performa terbaiknya yaitu sebesar 458.49 detik.</w:t>
-            </w:r>
-          </w:p>
-        </w:tc>
-      </w:tr>
-      <w:tr>
-        <w:trPr>
-          <w:trHeight w:val="2808"/>
-        </w:trPr>
-        <w:tc>
-          <w:tcPr>
-            <w:tcW w:w="656" w:type="dxa"/>
-            <w:noWrap/>
-            <w:hideMark/>
-          </w:tcPr>
-          <w:p>
-            <w:pPr>
-              <w:jc w:val="center"/>
-              <w:rPr>
-                <w:rFonts w:ascii="Times New Roman" w:hAnsi="Times New Roman" w:cs="Times New Roman"/>
-                <w:sz w:val="24"/>
-                <w:szCs w:val="24"/>
-              </w:rPr>
-            </w:pPr>
-            <w:r>
-              <w:rPr>
-                <w:rFonts w:ascii="Times New Roman" w:hAnsi="Times New Roman" w:cs="Times New Roman"/>
-                <w:sz w:val="24"/>
-                <w:szCs w:val="24"/>
-              </w:rPr>
-              <w:lastRenderedPageBreak/>
-              <w:t>14</w:t>
-            </w:r>
-          </w:p>
-        </w:tc>
-        <w:tc>
-          <w:tcPr>
-            <w:tcW w:w="1720" w:type="dxa"/>
-            <w:hideMark/>
-          </w:tcPr>
-          <w:p>
-            <w:pPr>
-              <w:rPr>
-                <w:rFonts w:ascii="Times New Roman" w:hAnsi="Times New Roman" w:cs="Times New Roman"/>
-                <w:sz w:val="24"/>
-                <w:szCs w:val="24"/>
-                <w:lang w:val="en-US"/>
-              </w:rPr>
-            </w:pPr>
-            <w:r>
-              <w:rPr>
-                <w:rFonts w:ascii="Times New Roman" w:hAnsi="Times New Roman" w:cs="Times New Roman"/>
-                <w:i/>
-                <w:iCs/>
-                <w:sz w:val="24"/>
-                <w:szCs w:val="24"/>
-              </w:rPr>
-              <w:t>Convolutional Neural Network</w:t>
-            </w:r>
-            <w:r>
-              <w:rPr>
-                <w:rFonts w:ascii="Times New Roman" w:hAnsi="Times New Roman" w:cs="Times New Roman"/>
-                <w:sz w:val="24"/>
-                <w:szCs w:val="24"/>
-              </w:rPr>
-              <w:t xml:space="preserve"> untuk Klasifikasi Citra Makanan Khas Indonesia</w:t>
-            </w:r>
-            <w:r>
-              <w:rPr>
-                <w:rFonts w:ascii="Times New Roman" w:hAnsi="Times New Roman" w:cs="Times New Roman"/>
-                <w:sz w:val="24"/>
-                <w:szCs w:val="24"/>
-                <w:lang w:val="en-US"/>
-              </w:rPr>
-              <w:t xml:space="preserve"> </w:t>
-            </w:r>
-            <w:sdt>
-              <w:sdtPr>
-                <w:rPr>
-                  <w:rFonts w:ascii="Times New Roman" w:hAnsi="Times New Roman" w:cs="Times New Roman"/>
-                  <w:color w:val="000000"/>
-                  <w:sz w:val="24"/>
-                  <w:szCs w:val="24"/>
-                  <w:lang w:val="en-US"/>
-                </w:rPr>
-                <w:tag w:val="MENDELEY_CITATION_v3_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"/>
-                <w:id w:val="-1760825409"/>
-                <w:placeholder>
-                  <w:docPart w:val="DefaultPlaceholder_-1854013440"/>
-                </w:placeholder>
-              </w:sdtPr>
-              <w:sdtEndPr/>
-              <w:sdtContent>
-                <w:r>
-                  <w:rPr>
-                    <w:rFonts w:ascii="Times New Roman" w:hAnsi="Times New Roman" w:cs="Times New Roman"/>
-                    <w:color w:val="000000"/>
-                    <w:sz w:val="24"/>
-                    <w:szCs w:val="24"/>
-                    <w:lang w:val="en-US"/>
-                  </w:rPr>
-                  <w:t>(Dandi Darojat et al., 2021)</w:t>
-                </w:r>
-              </w:sdtContent>
-            </w:sdt>
-          </w:p>
-        </w:tc>
-        <w:tc>
-          <w:tcPr>
-            <w:tcW w:w="1843" w:type="dxa"/>
-            <w:hideMark/>
-          </w:tcPr>
-          <w:p>
-            <w:pPr>
-              <w:rPr>
-                <w:rFonts w:ascii="Times New Roman" w:hAnsi="Times New Roman" w:cs="Times New Roman"/>
-                <w:sz w:val="24"/>
-                <w:szCs w:val="24"/>
-                <w:lang w:val="en-US"/>
-              </w:rPr>
-            </w:pPr>
-            <w:r>
-              <w:rPr>
-                <w:rFonts w:ascii="Times New Roman" w:hAnsi="Times New Roman" w:cs="Times New Roman"/>
-                <w:sz w:val="24"/>
-                <w:szCs w:val="24"/>
-              </w:rPr>
-              <w:t xml:space="preserve">Merancang sistem klasifikasi citra untuk citra makanan khas Indonesia menggunakan algoritma </w:t>
-            </w:r>
-            <w:r>
-              <w:rPr>
-                <w:rFonts w:ascii="Times New Roman" w:hAnsi="Times New Roman" w:cs="Times New Roman"/>
-                <w:i/>
-                <w:iCs/>
-                <w:sz w:val="24"/>
-                <w:szCs w:val="24"/>
-              </w:rPr>
-              <w:t>Convolutional Neural Network</w:t>
-            </w:r>
-            <w:r>
-              <w:rPr>
-                <w:rFonts w:ascii="Times New Roman" w:hAnsi="Times New Roman" w:cs="Times New Roman"/>
-                <w:sz w:val="24"/>
-                <w:szCs w:val="24"/>
-              </w:rPr>
-              <w:t xml:space="preserve"> (CNN) yang didukung dengan beberapa metode</w:t>
-            </w:r>
-            <w:r>
-              <w:rPr>
-                <w:rFonts w:ascii="Times New Roman" w:hAnsi="Times New Roman" w:cs="Times New Roman"/>
-                <w:sz w:val="24"/>
-                <w:szCs w:val="24"/>
-                <w:lang w:val="en-US"/>
-              </w:rPr>
-              <w:t xml:space="preserve"> lainnya.</w:t>
-            </w:r>
-          </w:p>
-        </w:tc>
-        <w:tc>
-          <w:tcPr>
-            <w:tcW w:w="1418" w:type="dxa"/>
-            <w:hideMark/>
-          </w:tcPr>
-          <w:p>
-            <w:pPr>
-              <w:rPr>
-                <w:rFonts w:ascii="Times New Roman" w:hAnsi="Times New Roman" w:cs="Times New Roman"/>
-                <w:sz w:val="24"/>
-                <w:szCs w:val="24"/>
-              </w:rPr>
-            </w:pPr>
-            <w:r>
-              <w:rPr>
-                <w:rFonts w:ascii="Times New Roman" w:hAnsi="Times New Roman" w:cs="Times New Roman"/>
-                <w:sz w:val="24"/>
-                <w:szCs w:val="24"/>
-              </w:rPr>
-              <w:t>CNN</w:t>
-            </w:r>
-          </w:p>
-        </w:tc>
-        <w:tc>
-          <w:tcPr>
-            <w:tcW w:w="2515" w:type="dxa"/>
-            <w:hideMark/>
-          </w:tcPr>
-          <w:p>
-            <w:pPr>
-              <w:jc w:val="both"/>
-              <w:rPr>
-                <w:rFonts w:ascii="Times New Roman" w:hAnsi="Times New Roman" w:cs="Times New Roman"/>
-                <w:sz w:val="24"/>
-                <w:szCs w:val="24"/>
-              </w:rPr>
-            </w:pPr>
-            <w:r>
-              <w:rPr>
-                <w:rFonts w:ascii="Times New Roman" w:hAnsi="Times New Roman" w:cs="Times New Roman"/>
-                <w:sz w:val="24"/>
-                <w:szCs w:val="24"/>
-              </w:rPr>
-              <w:t xml:space="preserve">Masalah utama pada semua model adalah kurangnya variasi pada data latih, sedangkan data uji yang digunakan cukup kompleks atau berbeda dengan data latih yang digunakan. Hal ini menyebabkan model tidak dapat mengklasifikasikan semua kategorinya dan mengalami </w:t>
-            </w:r>
-            <w:r>
-              <w:rPr>
-                <w:rFonts w:ascii="Times New Roman" w:hAnsi="Times New Roman" w:cs="Times New Roman"/>
-                <w:i/>
-                <w:iCs/>
-                <w:sz w:val="24"/>
-                <w:szCs w:val="24"/>
-              </w:rPr>
-              <w:t>overfitting</w:t>
-            </w:r>
-            <w:r>
-              <w:rPr>
-                <w:rFonts w:ascii="Times New Roman" w:hAnsi="Times New Roman" w:cs="Times New Roman"/>
-                <w:sz w:val="24"/>
-                <w:szCs w:val="24"/>
-              </w:rPr>
-              <w:t xml:space="preserve"> pada beberapa kategori. Dan Berdasarkan hasil pengujian dan analisis yang telah dilakukan dapat disimpulkan bahwa metode CNN dapat dikatakan baik dalam hal klasifikasi citra makanan khas Indonesia. Hasil klasifikasi yang cukup baik ditunjukkan oleh kelima model terpilih dengan nilai </w:t>
-            </w:r>
-            <w:r>
-              <w:rPr>
-                <w:rFonts w:ascii="Times New Roman" w:hAnsi="Times New Roman" w:cs="Times New Roman"/>
-                <w:i/>
-                <w:iCs/>
-                <w:sz w:val="24"/>
-                <w:szCs w:val="24"/>
-              </w:rPr>
-              <w:t>precision</w:t>
-            </w:r>
-            <w:r>
-              <w:rPr>
-                <w:rFonts w:ascii="Times New Roman" w:hAnsi="Times New Roman" w:cs="Times New Roman"/>
-                <w:sz w:val="24"/>
-                <w:szCs w:val="24"/>
-                <w:lang w:val="en-US"/>
-              </w:rPr>
-              <w:t xml:space="preserve"> </w:t>
-            </w:r>
-            <w:r>
-              <w:rPr>
-                <w:rFonts w:ascii="Times New Roman" w:hAnsi="Times New Roman" w:cs="Times New Roman"/>
-                <w:sz w:val="24"/>
-                <w:szCs w:val="24"/>
-              </w:rPr>
-              <w:lastRenderedPageBreak/>
-              <w:t>tertinggi sebesar 0,6 atau 60%.</w:t>
-            </w:r>
-          </w:p>
-        </w:tc>
-      </w:tr>
-      <w:tr>
-        <w:trPr>
           <w:trHeight w:val="4368"/>
         </w:trPr>
         <w:tc>
@@ -16675,7 +15086,7 @@
                 <w:szCs w:val="24"/>
                 <w:lang w:val="en-US"/>
               </w:rPr>
-              <w:t>5</w:t>
+              <w:t>3</w:t>
             </w:r>
           </w:p>
         </w:tc>
@@ -16829,7 +15240,7 @@
                 <w:sz w:val="24"/>
                 <w:szCs w:val="24"/>
               </w:rPr>
-              <w:t xml:space="preserve">Perbandingan deteksi tepi antara algoritma Sobel, Prewitt, Robert dan Canny berhasil menghasilkan tepi sesuai dengan objek yang digunakan. Algoritma Prewitt memiliki hasil deteksi tepi yang lebih baik dibandingkan dengan ketiga algoritma yang lain. Hasil deteksi tepi Prewitt lebih halus dibandingkan dengan Robert, karena Robert tepi yang dihasilkan lebih tebal sehingga ada tepi yang halus tidak terbaca. Algoritma Canny tidak berhasil melakukan deteksi tepi terhadap objek, sedangkan Sobel sama seperti Robert ada beberapa tepi yang hilang karena tidak terbaca. Hasil pengujian juga menunjukkan bahwa variasi gambar, resolusi gambar, format gambar dan spesifikasi letak kamera mempengaruhi hasil. Algoritma Prewitt memiliki </w:t>
+              <w:t xml:space="preserve">Perbandingan deteksi tepi antara algoritma Sobel, Prewitt, Robert dan Canny berhasil menghasilkan tepi sesuai dengan objek yang digunakan. Algoritma Prewitt memiliki hasil deteksi tepi yang lebih baik dibandingkan dengan ketiga algoritma yang lain. Hasil deteksi tepi Prewitt lebih halus dibandingkan dengan Robert, karena Robert tepi yang dihasilkan lebih tebal sehingga ada tepi yang halus tidak terbaca. Algoritma Canny tidak berhasil melakukan deteksi tepi terhadap objek, sedangkan Sobel sama seperti Robert ada beberapa tepi yang hilang karena tidak terbaca. Hasil pengujian juga menunjukkan bahwa variasi gambar, resolusi gambar, format gambar dan spesifikasi letak kamera mempengaruhi hasil. Algoritma Prewitt memiliki tingkat akurasi yang baik dan efektif dalam mengenali objek karena tepi yang dihasilkan lebih jelas dan detail. Penelitian ini bersifat kuantitatif karena menggunakan data objektif video yang diambil dengan </w:t>
             </w:r>
             <w:r>
               <w:rPr>
@@ -16838,7 +15249,7 @@
                 <w:szCs w:val="24"/>
               </w:rPr>
               <w:lastRenderedPageBreak/>
-              <w:t>tingkat akurasi yang baik dan efektif dalam mengenali objek karena tepi yang dihasilkan lebih jelas dan detail. Penelitian ini bersifat kuantitatif karena menggunakan data objektif video yang diambil dengan menggunakan kamera.</w:t>
+              <w:t>menggunakan kamera.</w:t>
             </w:r>
           </w:p>
         </w:tc>
@@ -16869,7 +15280,6 @@
                 <w:sz w:val="24"/>
                 <w:szCs w:val="24"/>
               </w:rPr>
-              <w:lastRenderedPageBreak/>
               <w:t>1</w:t>
             </w:r>
             <w:r>
@@ -16879,7 +15289,7 @@
                 <w:szCs w:val="24"/>
                 <w:lang w:val="en-US"/>
               </w:rPr>
-              <w:t>7</w:t>
+              <w:t>4</w:t>
             </w:r>
           </w:p>
         </w:tc>
@@ -16953,6 +15363,7 @@
                 <w:rFonts w:ascii="Times New Roman" w:hAnsi="Times New Roman" w:cs="Times New Roman"/>
                 <w:sz w:val="24"/>
                 <w:szCs w:val="24"/>
+                <w:lang w:val="en-US"/>
               </w:rPr>
             </w:pPr>
             <w:r>
@@ -16961,25 +15372,16 @@
                 <w:sz w:val="24"/>
                 <w:szCs w:val="24"/>
               </w:rPr>
-              <w:t xml:space="preserve">Melakukan penentuan emosi dengan melakukan pengenalan ekspresi wajah manusia dan melakukan perekaman untuk setiap perubahan ekspresi wajah tersebut. Metode dalam penelitian ini adalah dengan melakukan klasifikasi terhadap 6 ekspresi dasar wajah manusia ditambah ekspresi netral dengan </w:t>
-            </w:r>
-            <w:r>
-              <w:rPr>
-                <w:rFonts w:ascii="Times New Roman" w:hAnsi="Times New Roman" w:cs="Times New Roman"/>
-                <w:i/>
-                <w:iCs/>
-                <w:sz w:val="24"/>
-                <w:szCs w:val="24"/>
-              </w:rPr>
-              <w:t>Convolutional Neural Network</w:t>
-            </w:r>
-            <w:r>
-              <w:rPr>
-                <w:rFonts w:ascii="Times New Roman" w:hAnsi="Times New Roman" w:cs="Times New Roman"/>
-                <w:sz w:val="24"/>
-                <w:szCs w:val="24"/>
-              </w:rPr>
-              <w:t xml:space="preserve"> (CNN).</w:t>
+              <w:t>Melakukan penentuan emosi dengan melakukan pengenalan ekspresi wajah manusia dan melakukan perekaman untuk setiap perubahan ekspresi wajah tersebut</w:t>
+            </w:r>
+            <w:r>
+              <w:rPr>
+                <w:rFonts w:ascii="Times New Roman" w:hAnsi="Times New Roman" w:cs="Times New Roman"/>
+                <w:sz w:val="24"/>
+                <w:szCs w:val="24"/>
+                <w:lang w:val="en-US"/>
+              </w:rPr>
+              <w:t>.</w:t>
             </w:r>
           </w:p>
         </w:tc>
@@ -17067,6 +15469,8 @@
         </w:tc>
       </w:tr>
     </w:tbl>
+    <w:p/>
+    <w:p/>
     <w:p/>
     <w:p/>
     <w:p>
@@ -17485,7 +15889,7 @@
             <w:autoSpaceDE w:val="0"/>
             <w:autoSpaceDN w:val="0"/>
             <w:ind w:hanging="480"/>
-            <w:divId w:val="803893812"/>
+            <w:divId w:val="1024794371"/>
             <w:rPr>
               <w:rFonts w:eastAsia="Times New Roman"/>
               <w:sz w:val="24"/>
@@ -17532,38 +15936,7 @@
             <w:autoSpaceDE w:val="0"/>
             <w:autoSpaceDN w:val="0"/>
             <w:ind w:hanging="480"/>
-            <w:divId w:val="1378314892"/>
-            <w:rPr>
-              <w:rFonts w:eastAsia="Times New Roman"/>
-            </w:rPr>
-          </w:pPr>
-          <w:r>
-            <w:rPr>
-              <w:rFonts w:eastAsia="Times New Roman"/>
-            </w:rPr>
-            <w:t xml:space="preserve">Beyeler, M. (2017). </w:t>
-          </w:r>
-          <w:r>
-            <w:rPr>
-              <w:rFonts w:eastAsia="Times New Roman"/>
-              <w:i/>
-              <w:iCs/>
-            </w:rPr>
-            <w:t>Machine Learning for OpenCV Intelligent image processing with Python</w:t>
-          </w:r>
-          <w:r>
-            <w:rPr>
-              <w:rFonts w:eastAsia="Times New Roman"/>
-            </w:rPr>
-            <w:t>. Packt Publishing.</w:t>
-          </w:r>
-        </w:p>
-        <w:p>
-          <w:pPr>
-            <w:autoSpaceDE w:val="0"/>
-            <w:autoSpaceDN w:val="0"/>
-            <w:ind w:hanging="480"/>
-            <w:divId w:val="343484920"/>
+            <w:divId w:val="1089079055"/>
             <w:rPr>
               <w:rFonts w:eastAsia="Times New Roman"/>
             </w:rPr>
@@ -17594,7 +15967,7 @@
             <w:autoSpaceDE w:val="0"/>
             <w:autoSpaceDN w:val="0"/>
             <w:ind w:hanging="480"/>
-            <w:divId w:val="720448535"/>
+            <w:divId w:val="1498615415"/>
             <w:rPr>
               <w:rFonts w:eastAsia="Times New Roman"/>
             </w:rPr>
@@ -17625,38 +15998,7 @@
             <w:autoSpaceDE w:val="0"/>
             <w:autoSpaceDN w:val="0"/>
             <w:ind w:hanging="480"/>
-            <w:divId w:val="1924486331"/>
-            <w:rPr>
-              <w:rFonts w:eastAsia="Times New Roman"/>
-            </w:rPr>
-          </w:pPr>
-          <w:r>
-            <w:rPr>
-              <w:rFonts w:eastAsia="Times New Roman"/>
-            </w:rPr>
-            <w:t xml:space="preserve">Dandi Darojat, M., Sari, Y. A., &amp; Wihandika, R. C. (2021). </w:t>
-          </w:r>
-          <w:r>
-            <w:rPr>
-              <w:rFonts w:eastAsia="Times New Roman"/>
-              <w:i/>
-              <w:iCs/>
-            </w:rPr>
-            <w:t>Convolutional Neural Network untuk Klasifikasi Citra Makanan Khas Indonesia</w:t>
-          </w:r>
-          <w:r>
-            <w:rPr>
-              <w:rFonts w:eastAsia="Times New Roman"/>
-            </w:rPr>
-            <w:t xml:space="preserve"> (Vol. 5, Issue 11). http://j-ptiik.ub.ac.id</w:t>
-          </w:r>
-        </w:p>
-        <w:p>
-          <w:pPr>
-            <w:autoSpaceDE w:val="0"/>
-            <w:autoSpaceDN w:val="0"/>
-            <w:ind w:hanging="480"/>
-            <w:divId w:val="678628775"/>
+            <w:divId w:val="2065517058"/>
             <w:rPr>
               <w:rFonts w:eastAsia="Times New Roman"/>
             </w:rPr>
@@ -17687,7 +16029,7 @@
             <w:autoSpaceDE w:val="0"/>
             <w:autoSpaceDN w:val="0"/>
             <w:ind w:hanging="480"/>
-            <w:divId w:val="1553077287"/>
+            <w:divId w:val="1533618027"/>
             <w:rPr>
               <w:rFonts w:eastAsia="Times New Roman"/>
             </w:rPr>
@@ -17732,7 +16074,7 @@
             <w:autoSpaceDE w:val="0"/>
             <w:autoSpaceDN w:val="0"/>
             <w:ind w:hanging="480"/>
-            <w:divId w:val="771124069"/>
+            <w:divId w:val="1346975661"/>
             <w:rPr>
               <w:rFonts w:eastAsia="Times New Roman"/>
             </w:rPr>
@@ -17777,7 +16119,7 @@
             <w:autoSpaceDE w:val="0"/>
             <w:autoSpaceDN w:val="0"/>
             <w:ind w:hanging="480"/>
-            <w:divId w:val="516382204"/>
+            <w:divId w:val="194079300"/>
             <w:rPr>
               <w:rFonts w:eastAsia="Times New Roman"/>
             </w:rPr>
@@ -17808,52 +16150,7 @@
             <w:autoSpaceDE w:val="0"/>
             <w:autoSpaceDN w:val="0"/>
             <w:ind w:hanging="480"/>
-            <w:divId w:val="1076708698"/>
-            <w:rPr>
-              <w:rFonts w:eastAsia="Times New Roman"/>
-            </w:rPr>
-          </w:pPr>
-          <w:r>
-            <w:rPr>
-              <w:rFonts w:eastAsia="Times New Roman"/>
-            </w:rPr>
-            <w:t xml:space="preserve">Naufal, M. F. (2021). Analisis Perbandingan Algoritma SVM, KNN, dan CNN Untuk Klasifikasi Citra Cuaca. </w:t>
-          </w:r>
-          <w:r>
-            <w:rPr>
-              <w:rFonts w:eastAsia="Times New Roman"/>
-              <w:i/>
-              <w:iCs/>
-            </w:rPr>
-            <w:t xml:space="preserve">Jurnal Teknologi Informasi Dan Ilmu Komputer (JTIIK) </w:t>
-          </w:r>
-          <w:r>
-            <w:rPr>
-              <w:rFonts w:eastAsia="Times New Roman"/>
-            </w:rPr>
-            <w:t xml:space="preserve">, </w:t>
-          </w:r>
-          <w:r>
-            <w:rPr>
-              <w:rFonts w:eastAsia="Times New Roman"/>
-              <w:i/>
-              <w:iCs/>
-            </w:rPr>
-            <w:t>8</w:t>
-          </w:r>
-          <w:r>
-            <w:rPr>
-              <w:rFonts w:eastAsia="Times New Roman"/>
-            </w:rPr>
-            <w:t>(2), 311–318. https://doi.org/10.25126/jtiik.202184553</w:t>
-          </w:r>
-        </w:p>
-        <w:p>
-          <w:pPr>
-            <w:autoSpaceDE w:val="0"/>
-            <w:autoSpaceDN w:val="0"/>
-            <w:ind w:hanging="480"/>
-            <w:divId w:val="392657001"/>
+            <w:divId w:val="1729299404"/>
             <w:rPr>
               <w:rFonts w:eastAsia="Times New Roman"/>
             </w:rPr>
@@ -17884,7 +16181,7 @@
             <w:autoSpaceDE w:val="0"/>
             <w:autoSpaceDN w:val="0"/>
             <w:ind w:hanging="480"/>
-            <w:divId w:val="236016924"/>
+            <w:divId w:val="1017150854"/>
             <w:rPr>
               <w:rFonts w:eastAsia="Times New Roman"/>
             </w:rPr>
@@ -17929,7 +16226,7 @@
             <w:autoSpaceDE w:val="0"/>
             <w:autoSpaceDN w:val="0"/>
             <w:ind w:hanging="480"/>
-            <w:divId w:val="1015109659"/>
+            <w:divId w:val="596640080"/>
             <w:rPr>
               <w:rFonts w:eastAsia="Times New Roman"/>
             </w:rPr>
@@ -17938,7 +16235,6 @@
             <w:rPr>
               <w:rFonts w:eastAsia="Times New Roman"/>
             </w:rPr>
-            <w:lastRenderedPageBreak/>
             <w:t xml:space="preserve">Primartha, R. (2018). </w:t>
           </w:r>
           <w:r>
@@ -17961,7 +16257,7 @@
             <w:autoSpaceDE w:val="0"/>
             <w:autoSpaceDN w:val="0"/>
             <w:ind w:hanging="480"/>
-            <w:divId w:val="666133540"/>
+            <w:divId w:val="1620918560"/>
             <w:rPr>
               <w:rFonts w:eastAsia="Times New Roman"/>
             </w:rPr>
@@ -17992,7 +16288,7 @@
             <w:autoSpaceDE w:val="0"/>
             <w:autoSpaceDN w:val="0"/>
             <w:ind w:hanging="480"/>
-            <w:divId w:val="1529373908"/>
+            <w:divId w:val="174347746"/>
             <w:rPr>
               <w:rFonts w:eastAsia="Times New Roman"/>
             </w:rPr>
@@ -18023,7 +16319,7 @@
             <w:autoSpaceDE w:val="0"/>
             <w:autoSpaceDN w:val="0"/>
             <w:ind w:hanging="480"/>
-            <w:divId w:val="1170608914"/>
+            <w:divId w:val="1734155860"/>
             <w:rPr>
               <w:rFonts w:eastAsia="Times New Roman"/>
             </w:rPr>
@@ -18032,7 +16328,14 @@
             <w:rPr>
               <w:rFonts w:eastAsia="Times New Roman"/>
             </w:rPr>
-            <w:t xml:space="preserve">Rasywir, E., Sinaga, R., Pratama, Y., Dinamika, U., &amp; Jambi, B. (2020). Analisis dan Implementasi Diagnosis Penyakit Sawit dengan Metode Convolutional Neural Network (CNN). </w:t>
+            <w:t xml:space="preserve">Rasywir, E., Sinaga, R., Pratama, Y., Dinamika, U., &amp; Jambi, B. (2020). Analisis dan Implementasi Diagnosis Penyakit Sawit dengan Metode Convolutional Neural </w:t>
+          </w:r>
+          <w:r>
+            <w:rPr>
+              <w:rFonts w:eastAsia="Times New Roman"/>
+            </w:rPr>
+            <w:lastRenderedPageBreak/>
+            <w:t xml:space="preserve">Network (CNN). </w:t>
           </w:r>
           <w:r>
             <w:rPr>
@@ -18068,7 +16371,7 @@
             <w:autoSpaceDE w:val="0"/>
             <w:autoSpaceDN w:val="0"/>
             <w:ind w:hanging="480"/>
-            <w:divId w:val="491414129"/>
+            <w:divId w:val="540096158"/>
             <w:rPr>
               <w:rFonts w:eastAsia="Times New Roman"/>
             </w:rPr>
@@ -18099,7 +16402,7 @@
             <w:autoSpaceDE w:val="0"/>
             <w:autoSpaceDN w:val="0"/>
             <w:ind w:hanging="480"/>
-            <w:divId w:val="941842819"/>
+            <w:divId w:val="1400907105"/>
             <w:rPr>
               <w:rFonts w:eastAsia="Times New Roman"/>
             </w:rPr>
@@ -18130,7 +16433,83 @@
             <w:autoSpaceDE w:val="0"/>
             <w:autoSpaceDN w:val="0"/>
             <w:ind w:hanging="480"/>
-            <w:divId w:val="350032469"/>
+            <w:divId w:val="543369498"/>
+            <w:rPr>
+              <w:rFonts w:eastAsia="Times New Roman"/>
+            </w:rPr>
+          </w:pPr>
+          <w:r>
+            <w:rPr>
+              <w:rFonts w:eastAsia="Times New Roman"/>
+            </w:rPr>
+            <w:t xml:space="preserve">Sehairi, K., Chouireb, F., &amp; Meunier, J. (2017). Comparative study of motion detection methods for video surveillance systems. </w:t>
+          </w:r>
+          <w:r>
+            <w:rPr>
+              <w:rFonts w:eastAsia="Times New Roman"/>
+              <w:i/>
+              <w:iCs/>
+            </w:rPr>
+            <w:t>Journal of Electronic Imaging</w:t>
+          </w:r>
+          <w:r>
+            <w:rPr>
+              <w:rFonts w:eastAsia="Times New Roman"/>
+            </w:rPr>
+            <w:t xml:space="preserve">, </w:t>
+          </w:r>
+          <w:r>
+            <w:rPr>
+              <w:rFonts w:eastAsia="Times New Roman"/>
+              <w:i/>
+              <w:iCs/>
+            </w:rPr>
+            <w:t>26</w:t>
+          </w:r>
+          <w:r>
+            <w:rPr>
+              <w:rFonts w:eastAsia="Times New Roman"/>
+            </w:rPr>
+            <w:t>(2), 023025. https://doi.org/10.1117/1.jei.26.2.023025</w:t>
+          </w:r>
+        </w:p>
+        <w:p>
+          <w:pPr>
+            <w:autoSpaceDE w:val="0"/>
+            <w:autoSpaceDN w:val="0"/>
+            <w:ind w:hanging="480"/>
+            <w:divId w:val="1687704736"/>
+            <w:rPr>
+              <w:rFonts w:eastAsia="Times New Roman"/>
+            </w:rPr>
+          </w:pPr>
+          <w:r>
+            <w:rPr>
+              <w:rFonts w:eastAsia="Times New Roman"/>
+            </w:rPr>
+            <w:t xml:space="preserve">Sukatmi. (2017). </w:t>
+          </w:r>
+          <w:r>
+            <w:rPr>
+              <w:rFonts w:eastAsia="Times New Roman"/>
+              <w:i/>
+              <w:iCs/>
+            </w:rPr>
+            <w:t>Perbandingan Deteksi Tepi Citra Digital dengan Metode Prewitt, Sobel dan Canny</w:t>
+          </w:r>
+          <w:r>
+            <w:rPr>
+              <w:rFonts w:eastAsia="Times New Roman"/>
+            </w:rPr>
+            <w:t>.</w:t>
+          </w:r>
+        </w:p>
+        <w:p>
+          <w:pPr>
+            <w:autoSpaceDE w:val="0"/>
+            <w:autoSpaceDN w:val="0"/>
+            <w:ind w:hanging="480"/>
+            <w:divId w:val="230625750"/>
             <w:rPr>
               <w:rFonts w:eastAsia="Times New Roman"/>
             </w:rPr>
@@ -18175,7 +16554,52 @@
             <w:autoSpaceDE w:val="0"/>
             <w:autoSpaceDN w:val="0"/>
             <w:ind w:hanging="480"/>
-            <w:divId w:val="1534732585"/>
+            <w:divId w:val="1511289806"/>
+            <w:rPr>
+              <w:rFonts w:eastAsia="Times New Roman"/>
+            </w:rPr>
+          </w:pPr>
+          <w:r>
+            <w:rPr>
+              <w:rFonts w:eastAsia="Times New Roman"/>
+            </w:rPr>
+            <w:t xml:space="preserve">Susanto, A., Sari, C. A., Rosal, D., Setiadi, I. M., &amp; Rachmawanto, E. H. (2017). PERLINDUNGAN HAK CIPTA PADA CITRA DIGITAL MENGGUNAKAN LEAST SIGNIFICANT BIT BERBASIS DETEKSI TEPI CANNY. </w:t>
+          </w:r>
+          <w:r>
+            <w:rPr>
+              <w:rFonts w:eastAsia="Times New Roman"/>
+              <w:i/>
+              <w:iCs/>
+            </w:rPr>
+            <w:t>Jurnal SIMETRIS</w:t>
+          </w:r>
+          <w:r>
+            <w:rPr>
+              <w:rFonts w:eastAsia="Times New Roman"/>
+            </w:rPr>
+            <w:t xml:space="preserve">, </w:t>
+          </w:r>
+          <w:r>
+            <w:rPr>
+              <w:rFonts w:eastAsia="Times New Roman"/>
+              <w:i/>
+              <w:iCs/>
+            </w:rPr>
+            <w:t>8</w:t>
+          </w:r>
+          <w:r>
+            <w:rPr>
+              <w:rFonts w:eastAsia="Times New Roman"/>
+            </w:rPr>
+            <w:t>.</w:t>
+          </w:r>
+        </w:p>
+        <w:p>
+          <w:pPr>
+            <w:autoSpaceDE w:val="0"/>
+            <w:autoSpaceDN w:val="0"/>
+            <w:ind w:hanging="480"/>
+            <w:divId w:val="1145587992"/>
             <w:rPr>
               <w:rFonts w:eastAsia="Times New Roman"/>
             </w:rPr>
@@ -18206,7 +16630,7 @@
             <w:autoSpaceDE w:val="0"/>
             <w:autoSpaceDN w:val="0"/>
             <w:ind w:hanging="480"/>
-            <w:divId w:val="534345545"/>
+            <w:divId w:val="1318416762"/>
             <w:rPr>
               <w:rFonts w:eastAsia="Times New Roman"/>
             </w:rPr>
@@ -18237,7 +16661,7 @@
             <w:autoSpaceDE w:val="0"/>
             <w:autoSpaceDN w:val="0"/>
             <w:ind w:hanging="480"/>
-            <w:divId w:val="1340817816"/>
+            <w:divId w:val="244267657"/>
             <w:rPr>
               <w:rFonts w:eastAsia="Times New Roman"/>
             </w:rPr>
@@ -18294,7 +16718,7 @@
       <w:pPr>
         <w:jc w:val="both"/>
       </w:pPr>
-      <w:hyperlink r:id="rId13" w:history="1">
+      <w:hyperlink r:id="rId10" w:history="1">
         <w:r>
           <w:rPr>
             <w:rStyle w:val="Hyperlink"/>
@@ -18316,7 +16740,7 @@
       <w:pPr>
         <w:jc w:val="both"/>
       </w:pPr>
-      <w:hyperlink r:id="rId14" w:history="1">
+      <w:hyperlink r:id="rId11" w:history="1">
         <w:r>
           <w:rPr>
             <w:rStyle w:val="Hyperlink"/>
@@ -18332,7 +16756,7 @@
       <w:pPr>
         <w:jc w:val="both"/>
       </w:pPr>
-      <w:hyperlink r:id="rId15" w:history="1">
+      <w:hyperlink r:id="rId12" w:history="1">
         <w:r>
           <w:rPr>
             <w:rStyle w:val="Hyperlink"/>
@@ -18351,7 +16775,7 @@
           <w:lang w:val="en-US"/>
         </w:rPr>
       </w:pPr>
-      <w:hyperlink r:id="rId16" w:history="1">
+      <w:hyperlink r:id="rId13" w:history="1">
         <w:r>
           <w:rPr>
             <w:rStyle w:val="Hyperlink"/>
@@ -20268,6 +18692,8 @@
     <w:rsid w:val="00B96B5F"/>
     <w:rsid w:val="00BB57D1"/>
     <w:rsid w:val="00CA3652"/>
+    <w:rsid w:val="00E4410F"/>
+    <w:rsid w:val="00E85726"/>
     <w:rsid w:val="00EC455F"/>
     <w:rsid w:val="00EF4E92"/>
     <w:rsid w:val="00F4184A"/>
@@ -21037,7 +19463,7 @@
 
 <file path=word/webextensions/taskpanes.xml><?xml version="1.0" encoding="utf-8"?>
 <wetp:taskpanes xmlns:wetp="http://schemas.microsoft.com/office/webextensions/taskpanes/2010/11">
-  <wetp:taskpane dockstate="right" visibility="0" width="438" row="1">
+  <wetp:taskpane dockstate="right" visibility="0" width="438" row="3">
     <wetp:webextensionref xmlns:r="http://schemas.openxmlformats.org/officeDocument/2006/relationships" r:id="rId1"/>
   </wetp:taskpane>
 </wetp:taskpanes>
@@ -21050,7 +19476,7 @@
     <we:reference id="wa104382081" version="1.35.0.0" store="" storeType="OMEX"/>
   </we:alternateReferences>
   <we:properties>
-    <we:property name="MENDELEY_CITATIONS" value="[{&quot;citationID&quot;:&quot;MENDELEY_CITATION_0fc911fc-cc57-4ecf-b6bd-d7541b6613b2&quot;,&quot;properties&quot;:{&quot;noteIndex&quot;:0},&quot;isEdited&quot;:false,&quot;manualOverride&quot;:{&quot;isManuallyOverridden&quot;:false,&quot;citeprocText&quot;:&quot;(Emerson, 2017)&quot;,&quot;manualOverrideText&quot;:&quot;&quot;},&quot;citationTag&quot;:&quot;MENDELEY_CITATION_v3_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&quot;,&quot;citationItems&quot;:[{&quot;id&quot;:&quot;7573b51e-973d-3771-be86-ad98c8ad8c2f&quot;,&quot;itemData&quot;:{&quot;type&quot;:&quot;book&quot;,&quot;id&quot;:&quot;7573b51e-973d-3771-be86-ad98c8ad8c2f&quot;,&quot;title&quot;:&quot;PEMBAHARUAN WAYANG UNTUK PENONTON TERKINI Gaya Pakeliran Garap Semalam Sajian Dramatik Ki Purbo Asmoro, 1989 - 2017&quot;,&quot;author&quot;:[{&quot;family&quot;:&quot;Emerson&quot;,&quot;given&quot;:&quot;Katrhryn Anne&quot;,&quot;parse-names&quot;:false,&quot;dropping-particle&quot;:&quot;&quot;,&quot;non-dropping-particle&quot;:&quot;&quot;}],&quot;editor&quot;:[{&quot;family&quot;:&quot;Wiratama&quot;,&quot;given&quot;:&quot;Rudy&quot;,&quot;parse-names&quot;:false,&quot;dropping-particle&quot;:&quot;&quot;,&quot;non-dropping-particle&quot;:&quot;&quot;}],&quot;issued&quot;:{&quot;date-parts&quot;:[[2017,10]]},&quot;publisher-place&quot;:&quot;Surakarta&quot;,&quot;number-of-pages&quot;:&quot;1-707&quot;,&quot;publisher&quot;:&quot;ISI PRESS&quot;,&quot;container-title-short&quot;:&quot;&quot;},&quot;isTemporary&quot;:false}]},{&quot;citationID&quot;:&quot;MENDELEY_CITATION_4b4f3bf6-44f9-4016-a055-62a9322be4df&quot;,&quot;properties&quot;:{&quot;noteIndex&quot;:0},&quot;isEdited&quot;:false,&quot;manualOverride&quot;:{&quot;isManuallyOverridden&quot;:false,&quot;citeprocText&quot;:&quot;(Resa Arif Yudianto et al., 2020)&quot;,&quot;manualOverrideText&quot;:&quot;&quot;},&quot;citationTag&quot;:&quot;MENDELEY_CITATION_v3_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&quot;,&quot;citationItems&quot;:[{&quot;id&quot;:&quot;cbecb9e5-d9b1-3765-b080-f502bfc8ed0d&quot;,&quot;itemData&quot;:{&quot;type&quot;:&quot;report&quot;,&quot;id&quot;:&quot;cbecb9e5-d9b1-3765-b080-f502bfc8ed0d&quot;,&quot;title&quot;:&quot;Analisis Pengaruh Tingkat Akurasi Klasifikasi Citra Wayang Dengan Algoritma Convolutional Neural Network&quot;,&quot;author&quot;:[{&quot;family&quot;:&quot;Resa Arif Yudianto&quot;,&quot;given&quot;:&quot;Muhammad&quot;,&quot;parse-names&quot;:false,&quot;dropping-particle&quot;:&quot;&quot;,&quot;non-dropping-particle&quot;:&quot;&quot;},{&quot;family&quot;:&quot;Kusrini&quot;,&quot;given&quot;:&quot;&quot;,&quot;parse-names&quot;:false,&quot;dropping-particle&quot;:&quot;&quot;,&quot;non-dropping-particle&quot;:&quot;&quot;},{&quot;family&quot;:&quot;Fatta&quot;,&quot;given&quot;:&quot;Hanif&quot;,&quot;parse-names&quot;:false,&quot;dropping-particle&quot;:&quot;&quot;,&quot;non-dropping-particle&quot;:&quot;al&quot;}],&quot;issued&quot;:{&quot;date-parts&quot;:[[2020,12]]},&quot;publisher-place&quot;:&quot;Yogyakarta&quot;,&quot;number-of-pages&quot;:&quot;182-190&quot;,&quot;abstract&quot;:&quot;The development of technology is inversely proportional to cultural preservation in Indonesia. One of Indonesia's cultures which creates character through the advice and stories is a puppet. But this culture shows less because the devotees have decreased. This makes young people not knowing the names of puppet figures. The introduction of digital images of puppets through the system is very necessary to introduce to the generation of millennial children, bearing in mind that at this time people are familiar with the technology. This recognition is through the image classification of puppet figures with classification algorithms that have been trained previously with puppet images that have been labeled before. To recognize various puppet figures well, a good model is needed. The quality of the model can be measured by the accuracy, precision, and recall variables in the model testing. Several factors influence the formation of the model, including the rise of the dataset, number of iterations (epoch) in learning, and of course the treatment of data before it is used in the process of forming the model. This study used 400 datasets which are divided into 4 classes which will be trained using CNN (Convolutional Neural Network) algorithm to produce a model. Based on the results of experiments obtained the best accuracy of 97%, 93% precision, and 87% recall by applying a combination of augmentation, changing the image to grayscale in preprocessing stage, the use of 80:20 dataset ratio and 100 epoch is a very significant effect in increasing accuracy.&quot;,&quot;container-title-short&quot;:&quot;&quot;},&quot;isTemporary&quot;:false}]},{&quot;citationID&quot;:&quot;MENDELEY_CITATION_5ab8ffba-20f0-46c3-8550-91efcf09c00f&quot;,&quot;properties&quot;:{&quot;noteIndex&quot;:0},&quot;isEdited&quot;:false,&quot;manualOverride&quot;:{&quot;isManuallyOverridden&quot;:false,&quot;citeprocText&quot;:&quot;(Dadhich, 2018)&quot;,&quot;manualOverrideText&quot;:&quot;&quot;},&quot;citationTag&quot;:&quot;MENDELEY_CITATION_v3_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&quot;,&quot;citationItems&quot;:[{&quot;id&quot;:&quot;779edc08-0748-3aa0-afae-10843c6ab782&quot;,&quot;itemData&quot;:{&quot;type&quot;:&quot;book&quot;,&quot;id&quot;:&quot;779edc08-0748-3aa0-afae-10843c6ab782&quot;,&quot;title&quot;:&quot;Practical Computer Vision Extract insightful information from images using TensorFlow, Keras, and OpenCV&quot;,&quot;author&quot;:[{&quot;family&quot;:&quot;Dadhich&quot;,&quot;given&quot;:&quot;Abhinav&quot;,&quot;parse-names&quot;:false,&quot;dropping-particle&quot;:&quot;&quot;,&quot;non-dropping-particle&quot;:&quot;&quot;}],&quot;ISBN&quot;:&quot;9781788299763&quot;,&quot;issued&quot;:{&quot;date-parts&quot;:[[2018]]},&quot;publisher-place&quot;:&quot;Birmingham&quot;,&quot;number-of-pages&quot;:&quot;1-171&quot;,&quot;publisher&quot;:&quot;Packt Publishing&quot;,&quot;container-title-short&quot;:&quot;&quot;},&quot;isTemporary&quot;:false}]},{&quot;citationID&quot;:&quot;MENDELEY_CITATION_b57a0791-e2bf-427e-8a6e-b5f36307043e&quot;,&quot;properties&quot;:{&quot;noteIndex&quot;:0},&quot;isEdited&quot;:false,&quot;manualOverride&quot;:{&quot;isManuallyOverridden&quot;:false,&quot;citeprocText&quot;:&quot;(Primartha, 2018)&quot;,&quot;manualOverrideText&quot;:&quot;&quot;},&quot;citationTag&quot;:&quot;MENDELEY_CITATION_v3_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&quot;,&quot;citationItems&quot;:[{&quot;id&quot;:&quot;3f8998d7-509d-3e8a-99b1-1d0e39f596fb&quot;,&quot;itemData&quot;:{&quot;type&quot;:&quot;book&quot;,&quot;id&quot;:&quot;3f8998d7-509d-3e8a-99b1-1d0e39f596fb&quot;,&quot;title&quot;:&quot;BELAJAR MACHINE LEARNING TEORI DAN PRAKTIK&quot;,&quot;author&quot;:[{&quot;family&quot;:&quot;Primartha&quot;,&quot;given&quot;:&quot;Rifkie&quot;,&quot;parse-names&quot;:false,&quot;dropping-particle&quot;:&quot;&quot;,&quot;non-dropping-particle&quot;:&quot;&quot;}],&quot;issued&quot;:{&quot;date-parts&quot;:[[2018,8]]},&quot;publisher-place&quot;:&quot;Bandung&quot;,&quot;number-of-pages&quot;:&quot;1-481&quot;,&quot;publisher&quot;:&quot;Informatika Bandung&quot;,&quot;container-title-short&quot;:&quot;&quot;},&quot;isTemporary&quot;:false}]},{&quot;citationID&quot;:&quot;MENDELEY_CITATION_d5a5d42d-c2ac-4a62-95a0-dec93d5e1d9f&quot;,&quot;properties&quot;:{&quot;noteIndex&quot;:0},&quot;isEdited&quot;:false,&quot;manualOverride&quot;:{&quot;isManuallyOverridden&quot;:false,&quot;citeprocText&quot;:&quot;(Primartha, 2018)&quot;,&quot;manualOverrideText&quot;:&quot;&quot;},&quot;citationTag&quot;:&quot;MENDELEY_CITATION_v3_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&quot;,&quot;citationItems&quot;:[{&quot;id&quot;:&quot;3f8998d7-509d-3e8a-99b1-1d0e39f596fb&quot;,&quot;itemData&quot;:{&quot;type&quot;:&quot;book&quot;,&quot;id&quot;:&quot;3f8998d7-509d-3e8a-99b1-1d0e39f596fb&quot;,&quot;title&quot;:&quot;BELAJAR MACHINE LEARNING TEORI DAN PRAKTIK&quot;,&quot;author&quot;:[{&quot;family&quot;:&quot;Primartha&quot;,&quot;given&quot;:&quot;Rifkie&quot;,&quot;parse-names&quot;:false,&quot;dropping-particle&quot;:&quot;&quot;,&quot;non-dropping-particle&quot;:&quot;&quot;}],&quot;issued&quot;:{&quot;date-parts&quot;:[[2018,8]]},&quot;publisher-place&quot;:&quot;Bandung&quot;,&quot;number-of-pages&quot;:&quot;1-481&quot;,&quot;publisher&quot;:&quot;Informatika Bandung&quot;,&quot;container-title-short&quot;:&quot;&quot;},&quot;isTemporary&quot;:false}]},{&quot;citationID&quot;:&quot;MENDELEY_CITATION_e0596566-b2cd-413a-8a5c-dedff918f5a6&quot;,&quot;properties&quot;:{&quot;noteIndex&quot;:0},&quot;isEdited&quot;:false,&quot;manualOverride&quot;:{&quot;isManuallyOverridden&quot;:false,&quot;citeprocText&quot;:&quot;(Primartha, 2018)&quot;,&quot;manualOverrideText&quot;:&quot;&quot;},&quot;citationTag&quot;:&quot;MENDELEY_CITATION_v3_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&quot;,&quot;citationItems&quot;:[{&quot;id&quot;:&quot;3f8998d7-509d-3e8a-99b1-1d0e39f596fb&quot;,&quot;itemData&quot;:{&quot;type&quot;:&quot;book&quot;,&quot;id&quot;:&quot;3f8998d7-509d-3e8a-99b1-1d0e39f596fb&quot;,&quot;title&quot;:&quot;BELAJAR MACHINE LEARNING TEORI DAN PRAKTIK&quot;,&quot;author&quot;:[{&quot;family&quot;:&quot;Primartha&quot;,&quot;given&quot;:&quot;Rifkie&quot;,&quot;parse-names&quot;:false,&quot;dropping-particle&quot;:&quot;&quot;,&quot;non-dropping-particle&quot;:&quot;&quot;}],&quot;issued&quot;:{&quot;date-parts&quot;:[[2018,8]]},&quot;publisher-place&quot;:&quot;Bandung&quot;,&quot;number-of-pages&quot;:&quot;1-481&quot;,&quot;publisher&quot;:&quot;Informatika Bandung&quot;,&quot;container-title-short&quot;:&quot;&quot;},&quot;isTemporary&quot;:false}]},{&quot;citationID&quot;:&quot;MENDELEY_CITATION_ff80d5b0-296a-43cd-8900-5ab1b52d45f3&quot;,&quot;properties&quot;:{&quot;noteIndex&quot;:0},&quot;isEdited&quot;:false,&quot;manualOverride&quot;:{&quot;isManuallyOverridden&quot;:false,&quot;citeprocText&quot;:&quot;(Raschka &amp;#38; Mirjalili, 2017)&quot;,&quot;manualOverrideText&quot;:&quot;&quot;},&quot;citationTag&quot;:&quot;MENDELEY_CITATION_v3_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&quot;,&quot;citationItems&quot;:[{&quot;id&quot;:&quot;15ea3e0e-d35f-3728-a785-c97cf56e1941&quot;,&quot;itemData&quot;:{&quot;type&quot;:&quot;book&quot;,&quot;id&quot;:&quot;15ea3e0e-d35f-3728-a785-c97cf56e1941&quot;,&quot;title&quot;:&quot;Pyhton Machine Learning Second Edition&quot;,&quot;author&quot;:[{&quot;family&quot;:&quot;Raschka&quot;,&quot;given&quot;:&quot;Sebastian&quot;,&quot;parse-names&quot;:false,&quot;dropping-particle&quot;:&quot;&quot;,&quot;non-dropping-particle&quot;:&quot;&quot;},{&quot;family&quot;:&quot;Mirjalili&quot;,&quot;given&quot;:&quot;Vahid&quot;,&quot;parse-names&quot;:false,&quot;dropping-particle&quot;:&quot;&quot;,&quot;non-dropping-particle&quot;:&quot;&quot;}],&quot;issued&quot;:{&quot;date-parts&quot;:[[2017,9]]},&quot;publisher-place&quot;:&quot;Birmingham&quot;,&quot;number-of-pages&quot;:&quot;1-595&quot;,&quot;edition&quot;:&quot;2&quot;,&quot;publisher&quot;:&quot;Packt Publishing Ltd.&quot;,&quot;container-title-short&quot;:&quot;&quot;},&quot;isTemporary&quot;:false}]},{&quot;citationID&quot;:&quot;MENDELEY_CITATION_3e41d936-be94-47b3-9fe1-92204fedb816&quot;,&quot;properties&quot;:{&quot;noteIndex&quot;:0},&quot;isEdited&quot;:false,&quot;manualOverride&quot;:{&quot;isManuallyOverridden&quot;:false,&quot;citeprocText&quot;:&quot;(Primartha, 2018)&quot;,&quot;manualOverrideText&quot;:&quot;&quot;},&quot;citationTag&quot;:&quot;MENDELEY_CITATION_v3_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&quot;,&quot;citationItems&quot;:[{&quot;id&quot;:&quot;3f8998d7-509d-3e8a-99b1-1d0e39f596fb&quot;,&quot;itemData&quot;:{&quot;type&quot;:&quot;book&quot;,&quot;id&quot;:&quot;3f8998d7-509d-3e8a-99b1-1d0e39f596fb&quot;,&quot;title&quot;:&quot;BELAJAR MACHINE LEARNING TEORI DAN PRAKTIK&quot;,&quot;author&quot;:[{&quot;family&quot;:&quot;Primartha&quot;,&quot;given&quot;:&quot;Rifkie&quot;,&quot;parse-names&quot;:false,&quot;dropping-particle&quot;:&quot;&quot;,&quot;non-dropping-particle&quot;:&quot;&quot;}],&quot;issued&quot;:{&quot;date-parts&quot;:[[2018,8]]},&quot;publisher-place&quot;:&quot;Bandung&quot;,&quot;number-of-pages&quot;:&quot;1-481&quot;,&quot;publisher&quot;:&quot;Informatika Bandung&quot;,&quot;container-title-short&quot;:&quot;&quot;},&quot;isTemporary&quot;:false}]},{&quot;citationID&quot;:&quot;MENDELEY_CITATION_8a8380b8-d7c3-4985-b16c-58fc0a53a898&quot;,&quot;properties&quot;:{&quot;noteIndex&quot;:0},&quot;isEdited&quot;:false,&quot;manualOverride&quot;:{&quot;isManuallyOverridden&quot;:false,&quot;citeprocText&quot;:&quot;(Beyeler, 2017)&quot;,&quot;manualOverrideText&quot;:&quot;&quot;},&quot;citationTag&quot;:&quot;MENDELEY_CITATION_v3_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&quot;,&quot;citationItems&quot;:[{&quot;id&quot;:&quot;0b184f9e-41de-36d5-9f82-1b2bdd62afe3&quot;,&quot;itemData&quot;:{&quot;type&quot;:&quot;book&quot;,&quot;id&quot;:&quot;0b184f9e-41de-36d5-9f82-1b2bdd62afe3&quot;,&quot;title&quot;:&quot;Machine Learning for OpenCV Intelligent image processing with Python&quot;,&quot;author&quot;:[{&quot;family&quot;:&quot;Beyeler&quot;,&quot;given&quot;:&quot;Michael&quot;,&quot;parse-names&quot;:false,&quot;dropping-particle&quot;:&quot;&quot;,&quot;non-dropping-particle&quot;:&quot;&quot;}],&quot;ISBN&quot;:&quot;9781783980284&quot;,&quot;issued&quot;:{&quot;date-parts&quot;:[[2017]]},&quot;publisher-place&quot;:&quot;Birmingham&quot;,&quot;number-of-pages&quot;:&quot;1-362&quot;,&quot;publisher&quot;:&quot;Packt Publishing&quot;,&quot;container-title-short&quot;:&quot;&quot;},&quot;isTemporary&quot;:false}]},{&quot;citationID&quot;:&quot;MENDELEY_CITATION_9c051026-f2fa-482d-8521-0c9d0b11f322&quot;,&quot;properties&quot;:{&quot;noteIndex&quot;:0},&quot;isEdited&quot;:false,&quot;manualOverride&quot;:{&quot;isManuallyOverridden&quot;:false,&quot;citeprocText&quot;:&quot;(Primartha, 2018)&quot;,&quot;manualOverrideText&quot;:&quot;&quot;},&quot;citationTag&quot;:&quot;MENDELEY_CITATION_v3_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&quot;,&quot;citationItems&quot;:[{&quot;id&quot;:&quot;3f8998d7-509d-3e8a-99b1-1d0e39f596fb&quot;,&quot;itemData&quot;:{&quot;type&quot;:&quot;book&quot;,&quot;id&quot;:&quot;3f8998d7-509d-3e8a-99b1-1d0e39f596fb&quot;,&quot;title&quot;:&quot;BELAJAR MACHINE LEARNING TEORI DAN PRAKTIK&quot;,&quot;author&quot;:[{&quot;family&quot;:&quot;Primartha&quot;,&quot;given&quot;:&quot;Rifkie&quot;,&quot;parse-names&quot;:false,&quot;dropping-particle&quot;:&quot;&quot;,&quot;non-dropping-particle&quot;:&quot;&quot;}],&quot;issued&quot;:{&quot;date-parts&quot;:[[2018,8]]},&quot;publisher-place&quot;:&quot;Bandung&quot;,&quot;number-of-pages&quot;:&quot;1-481&quot;,&quot;publisher&quot;:&quot;Informatika Bandung&quot;,&quot;container-title-short&quot;:&quot;&quot;},&quot;isTemporary&quot;:false}]},{&quot;citationID&quot;:&quot;MENDELEY_CITATION_38377341-fd74-4493-84e7-3f799a618dc2&quot;,&quot;properties&quot;:{&quot;noteIndex&quot;:0},&quot;isEdited&quot;:false,&quot;manualOverride&quot;:{&quot;isManuallyOverridden&quot;:false,&quot;citeprocText&quot;:&quot;(Beyeler, 2017)&quot;,&quot;manualOverrideText&quot;:&quot;&quot;},&quot;citationTag&quot;:&quot;MENDELEY_CITATION_v3_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&quot;,&quot;citationItems&quot;:[{&quot;id&quot;:&quot;0b184f9e-41de-36d5-9f82-1b2bdd62afe3&quot;,&quot;itemData&quot;:{&quot;type&quot;:&quot;book&quot;,&quot;id&quot;:&quot;0b184f9e-41de-36d5-9f82-1b2bdd62afe3&quot;,&quot;title&quot;:&quot;Machine Learning for OpenCV Intelligent image processing with Python&quot;,&quot;author&quot;:[{&quot;family&quot;:&quot;Beyeler&quot;,&quot;given&quot;:&quot;Michael&quot;,&quot;parse-names&quot;:false,&quot;dropping-particle&quot;:&quot;&quot;,&quot;non-dropping-particle&quot;:&quot;&quot;}],&quot;ISBN&quot;:&quot;9781783980284&quot;,&quot;issued&quot;:{&quot;date-parts&quot;:[[2017]]},&quot;publisher-place&quot;:&quot;Birmingham&quot;,&quot;number-of-pages&quot;:&quot;1-362&quot;,&quot;publisher&quot;:&quot;Packt Publishing&quot;,&quot;container-title-short&quot;:&quot;&quot;},&quot;isTemporary&quot;:false}]},{&quot;citationID&quot;:&quot;MENDELEY_CITATION_8ca76a55-cadb-4b3c-91ea-c32afa2124a4&quot;,&quot;properties&quot;:{&quot;noteIndex&quot;:0},&quot;isEdited&quot;:false,&quot;manualOverride&quot;:{&quot;isManuallyOverridden&quot;:false,&quot;citeprocText&quot;:&quot;(Primartha, 2018)&quot;,&quot;manualOverrideText&quot;:&quot;&quot;},&quot;citationTag&quot;:&quot;MENDELEY_CITATION_v3_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&quot;,&quot;citationItems&quot;:[{&quot;id&quot;:&quot;3f8998d7-509d-3e8a-99b1-1d0e39f596fb&quot;,&quot;itemData&quot;:{&quot;type&quot;:&quot;book&quot;,&quot;id&quot;:&quot;3f8998d7-509d-3e8a-99b1-1d0e39f596fb&quot;,&quot;title&quot;:&quot;BELAJAR MACHINE LEARNING TEORI DAN PRAKTIK&quot;,&quot;author&quot;:[{&quot;family&quot;:&quot;Primartha&quot;,&quot;given&quot;:&quot;Rifkie&quot;,&quot;parse-names&quot;:false,&quot;dropping-particle&quot;:&quot;&quot;,&quot;non-dropping-particle&quot;:&quot;&quot;}],&quot;issued&quot;:{&quot;date-parts&quot;:[[2018,8]]},&quot;publisher-place&quot;:&quot;Bandung&quot;,&quot;number-of-pages&quot;:&quot;1-481&quot;,&quot;publisher&quot;:&quot;Informatika Bandung&quot;,&quot;container-title-short&quot;:&quot;&quot;},&quot;isTemporary&quot;:false}]},{&quot;citationID&quot;:&quot;MENDELEY_CITATION_30ab7ac2-d101-4a3a-bdeb-62f56b04047d&quot;,&quot;properties&quot;:{&quot;noteIndex&quot;:0},&quot;isEdited&quot;:false,&quot;manualOverride&quot;:{&quot;isManuallyOverridden&quot;:false,&quot;citeprocText&quot;:&quot;(Beyeler, 2017)&quot;,&quot;manualOverrideText&quot;:&quot;&quot;},&quot;citationTag&quot;:&quot;MENDELEY_CITATION_v3_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&quot;,&quot;citationItems&quot;:[{&quot;id&quot;:&quot;0b184f9e-41de-36d5-9f82-1b2bdd62afe3&quot;,&quot;itemData&quot;:{&quot;type&quot;:&quot;book&quot;,&quot;id&quot;:&quot;0b184f9e-41de-36d5-9f82-1b2bdd62afe3&quot;,&quot;title&quot;:&quot;Machine Learning for OpenCV Intelligent image processing with Python&quot;,&quot;author&quot;:[{&quot;family&quot;:&quot;Beyeler&quot;,&quot;given&quot;:&quot;Michael&quot;,&quot;parse-names&quot;:false,&quot;dropping-particle&quot;:&quot;&quot;,&quot;non-dropping-particle&quot;:&quot;&quot;}],&quot;ISBN&quot;:&quot;9781783980284&quot;,&quot;issued&quot;:{&quot;date-parts&quot;:[[2017]]},&quot;publisher-place&quot;:&quot;Birmingham&quot;,&quot;number-of-pages&quot;:&quot;1-362&quot;,&quot;publisher&quot;:&quot;Packt Publishing&quot;,&quot;container-title-short&quot;:&quot;&quot;},&quot;isTemporary&quot;:false}]},{&quot;citationID&quot;:&quot;MENDELEY_CITATION_bcb3c011-70f5-4270-8396-df4d56980c89&quot;,&quot;properties&quot;:{&quot;noteIndex&quot;:0},&quot;isEdited&quot;:false,&quot;manualOverride&quot;:{&quot;isManuallyOverridden&quot;:false,&quot;citeprocText&quot;:&quot;(Primartha, 2018)&quot;,&quot;manualOverrideText&quot;:&quot;&quot;},&quot;citationTag&quot;:&quot;MENDELEY_CITATION_v3_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&quot;,&quot;citationItems&quot;:[{&quot;id&quot;:&quot;3f8998d7-509d-3e8a-99b1-1d0e39f596fb&quot;,&quot;itemData&quot;:{&quot;type&quot;:&quot;book&quot;,&quot;id&quot;:&quot;3f8998d7-509d-3e8a-99b1-1d0e39f596fb&quot;,&quot;title&quot;:&quot;BELAJAR MACHINE LEARNING TEORI DAN PRAKTIK&quot;,&quot;author&quot;:[{&quot;family&quot;:&quot;Primartha&quot;,&quot;given&quot;:&quot;Rifkie&quot;,&quot;parse-names&quot;:false,&quot;dropping-particle&quot;:&quot;&quot;,&quot;non-dropping-particle&quot;:&quot;&quot;}],&quot;issued&quot;:{&quot;date-parts&quot;:[[2018,8]]},&quot;publisher-place&quot;:&quot;Bandung&quot;,&quot;number-of-pages&quot;:&quot;1-481&quot;,&quot;publisher&quot;:&quot;Informatika Bandung&quot;,&quot;container-title-short&quot;:&quot;&quot;},&quot;isTemporary&quot;:false}]},{&quot;citationID&quot;:&quot;MENDELEY_CITATION_b128b8be-2f85-424b-97a1-f5036bc84086&quot;,&quot;properties&quot;:{&quot;noteIndex&quot;:0},&quot;isEdited&quot;:false,&quot;manualOverride&quot;:{&quot;isManuallyOverridden&quot;:false,&quot;citeprocText&quot;:&quot;(Primartha, 2018)&quot;,&quot;manualOverrideText&quot;:&quot;&quot;},&quot;citationTag&quot;:&quot;MENDELEY_CITATION_v3_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&quot;,&quot;citationItems&quot;:[{&quot;id&quot;:&quot;3f8998d7-509d-3e8a-99b1-1d0e39f596fb&quot;,&quot;itemData&quot;:{&quot;type&quot;:&quot;book&quot;,&quot;id&quot;:&quot;3f8998d7-509d-3e8a-99b1-1d0e39f596fb&quot;,&quot;title&quot;:&quot;BELAJAR MACHINE LEARNING TEORI DAN PRAKTIK&quot;,&quot;author&quot;:[{&quot;family&quot;:&quot;Primartha&quot;,&quot;given&quot;:&quot;Rifkie&quot;,&quot;parse-names&quot;:false,&quot;dropping-particle&quot;:&quot;&quot;,&quot;non-dropping-particle&quot;:&quot;&quot;}],&quot;issued&quot;:{&quot;date-parts&quot;:[[2018,8]]},&quot;publisher-place&quot;:&quot;Bandung&quot;,&quot;number-of-pages&quot;:&quot;1-481&quot;,&quot;publisher&quot;:&quot;Informatika Bandung&quot;,&quot;container-title-short&quot;:&quot;&quot;},&quot;isTemporary&quot;:false}]},{&quot;citationID&quot;:&quot;MENDELEY_CITATION_193c9003-b6ed-411a-b280-04dd583b0f48&quot;,&quot;properties&quot;:{&quot;noteIndex&quot;:0},&quot;isEdited&quot;:false,&quot;manualOverride&quot;:{&quot;isManuallyOverridden&quot;:false,&quot;citeprocText&quot;:&quot;(Primartha, 2018)&quot;,&quot;manualOverrideText&quot;:&quot;&quot;},&quot;citationTag&quot;:&quot;MENDELEY_CITATION_v3_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&quot;,&quot;citationItems&quot;:[{&quot;id&quot;:&quot;3f8998d7-509d-3e8a-99b1-1d0e39f596fb&quot;,&quot;itemData&quot;:{&quot;type&quot;:&quot;book&quot;,&quot;id&quot;:&quot;3f8998d7-509d-3e8a-99b1-1d0e39f596fb&quot;,&quot;title&quot;:&quot;BELAJAR MACHINE LEARNING TEORI DAN PRAKTIK&quot;,&quot;author&quot;:[{&quot;family&quot;:&quot;Primartha&quot;,&quot;given&quot;:&quot;Rifkie&quot;,&quot;parse-names&quot;:false,&quot;dropping-particle&quot;:&quot;&quot;,&quot;non-dropping-particle&quot;:&quot;&quot;}],&quot;issued&quot;:{&quot;date-parts&quot;:[[2018,8]]},&quot;publisher-place&quot;:&quot;Bandung&quot;,&quot;number-of-pages&quot;:&quot;1-481&quot;,&quot;publisher&quot;:&quot;Informatika Bandung&quot;,&quot;container-title-short&quot;:&quot;&quot;},&quot;isTemporary&quot;:false}]},{&quot;citationID&quot;:&quot;MENDELEY_CITATION_5357b9ed-32c1-4efc-b541-3f3240b8081c&quot;,&quot;properties&quot;:{&quot;noteIndex&quot;:0},&quot;isEdited&quot;:false,&quot;manualOverride&quot;:{&quot;isManuallyOverridden&quot;:false,&quot;citeprocText&quot;:&quot;(Resa Arif Yudianto et al., 2020)&quot;,&quot;manualOverrideText&quot;:&quot;&quot;},&quot;citationTag&quot;:&quot;MENDELEY_CITATION_v3_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&quot;,&quot;citationItems&quot;:[{&quot;id&quot;:&quot;cbecb9e5-d9b1-3765-b080-f502bfc8ed0d&quot;,&quot;itemData&quot;:{&quot;type&quot;:&quot;report&quot;,&quot;id&quot;:&quot;cbecb9e5-d9b1-3765-b080-f502bfc8ed0d&quot;,&quot;title&quot;:&quot;Analisis Pengaruh Tingkat Akurasi Klasifikasi Citra Wayang Dengan Algoritma Convolutional Neural Network&quot;,&quot;author&quot;:[{&quot;family&quot;:&quot;Resa Arif Yudianto&quot;,&quot;given&quot;:&quot;Muhammad&quot;,&quot;parse-names&quot;:false,&quot;dropping-particle&quot;:&quot;&quot;,&quot;non-dropping-particle&quot;:&quot;&quot;},{&quot;family&quot;:&quot;Kusrini&quot;,&quot;given&quot;:&quot;&quot;,&quot;parse-names&quot;:false,&quot;dropping-particle&quot;:&quot;&quot;,&quot;non-dropping-particle&quot;:&quot;&quot;},{&quot;family&quot;:&quot;Fatta&quot;,&quot;given&quot;:&quot;Hanif&quot;,&quot;parse-names&quot;:false,&quot;dropping-particle&quot;:&quot;&quot;,&quot;non-dropping-particle&quot;:&quot;al&quot;}],&quot;issued&quot;:{&quot;date-parts&quot;:[[2020,12]]},&quot;publisher-place&quot;:&quot;Yogyakarta&quot;,&quot;number-of-pages&quot;:&quot;182-190&quot;,&quot;abstract&quot;:&quot;The development of technology is inversely proportional to cultural preservation in Indonesia. One of Indonesia's cultures which creates character through the advice and stories is a puppet. But this culture shows less because the devotees have decreased. This makes young people not knowing the names of puppet figures. The introduction of digital images of puppets through the system is very necessary to introduce to the generation of millennial children, bearing in mind that at this time people are familiar with the technology. This recognition is through the image classification of puppet figures with classification algorithms that have been trained previously with puppet images that have been labeled before. To recognize various puppet figures well, a good model is needed. The quality of the model can be measured by the accuracy, precision, and recall variables in the model testing. Several factors influence the formation of the model, including the rise of the dataset, number of iterations (epoch) in learning, and of course the treatment of data before it is used in the process of forming the model. This study used 400 datasets which are divided into 4 classes which will be trained using CNN (Convolutional Neural Network) algorithm to produce a model. Based on the results of experiments obtained the best accuracy of 97%, 93% precision, and 87% recall by applying a combination of augmentation, changing the image to grayscale in preprocessing stage, the use of 80:20 dataset ratio and 100 epoch is a very significant effect in increasing accuracy.&quot;,&quot;container-title-short&quot;:&quot;&quot;},&quot;isTemporary&quot;:false}]},{&quot;citationID&quot;:&quot;MENDELEY_CITATION_045944b7-643a-41bb-b534-e08d93a41f11&quot;,&quot;properties&quot;:{&quot;noteIndex&quot;:0},&quot;isEdited&quot;:false,&quot;manualOverride&quot;:{&quot;isManuallyOverridden&quot;:false,&quot;citeprocText&quot;:&quot;(Primartha, 2021)&quot;,&quot;manualOverrideText&quot;:&quot;&quot;},&quot;citationTag&quot;:&quot;MENDELEY_CITATION_v3_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&quot;,&quot;citationItems&quot;:[{&quot;id&quot;:&quot;811f10c5-a86a-388a-95b9-7d23598b760c&quot;,&quot;itemData&quot;:{&quot;type&quot;:&quot;book&quot;,&quot;id&quot;:&quot;811f10c5-a86a-388a-95b9-7d23598b760c&quot;,&quot;title&quot;:&quot;Algoritma Machine Learning&quot;,&quot;author&quot;:[{&quot;family&quot;:&quot;Primartha&quot;,&quot;given&quot;:&quot;Rifkie&quot;,&quot;parse-names&quot;:false,&quot;dropping-particle&quot;:&quot;&quot;,&quot;non-dropping-particle&quot;:&quot;&quot;}],&quot;editor&quot;:[{&quot;family&quot;:&quot;Wahono&quot;,&quot;given&quot;:&quot;Romi Satria&quot;,&quot;parse-names&quot;:false,&quot;dropping-particle&quot;:&quot;&quot;,&quot;non-dropping-particle&quot;:&quot;&quot;}],&quot;issued&quot;:{&quot;date-parts&quot;:[[2021,1]]},&quot;publisher-place&quot;:&quot;Bandung&quot;,&quot;number-of-pages&quot;:&quot;1-728&quot;,&quot;publisher&quot;:&quot;Informatika&quot;,&quot;container-title-short&quot;:&quot;&quot;},&quot;isTemporary&quot;:false}]},{&quot;citationID&quot;:&quot;MENDELEY_CITATION_d5a5c816-8ce3-40ff-ad5d-10d7d852f0a6&quot;,&quot;properties&quot;:{&quot;noteIndex&quot;:0},&quot;isEdited&quot;:false,&quot;manualOverride&quot;:{&quot;isManuallyOverridden&quot;:false,&quot;citeprocText&quot;:&quot;(Wulandari et al., 2020)&quot;,&quot;manualOverrideText&quot;:&quot;&quot;},&quot;citationTag&quot;:&quot;MENDELEY_CITATION_v3_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&quot;,&quot;citationItems&quot;:[{&quot;id&quot;:&quot;5bc6074a-f15c-32dc-befb-371923aefba0&quot;,&quot;itemData&quot;:{&quot;type&quot;:&quot;article-journal&quot;,&quot;id&quot;:&quot;5bc6074a-f15c-32dc-befb-371923aefba0&quot;,&quot;title&quot;:&quot;Klasifikasi Citra Digital Bumbu dan Rempah Dengan ALgoritma Convolutional Neural Network (CNN)&quot;,&quot;author&quot;:[{&quot;family&quot;:&quot;Wulandari&quot;,&quot;given&quot;:&quot;Isna&quot;,&quot;parse-names&quot;:false,&quot;dropping-particle&quot;:&quot;&quot;,&quot;non-dropping-particle&quot;:&quot;&quot;},{&quot;family&quot;:&quot;Yasin&quot;,&quot;given&quot;:&quot;Hasbi&quot;,&quot;parse-names&quot;:false,&quot;dropping-particle&quot;:&quot;&quot;,&quot;non-dropping-particle&quot;:&quot;&quot;},{&quot;family&quot;:&quot;Widiharih&quot;,&quot;given&quot;:&quot;Tatik&quot;,&quot;parse-names&quot;:false,&quot;dropping-particle&quot;:&quot;&quot;,&quot;non-dropping-particle&quot;:&quot;&quot;}],&quot;container-title&quot;:&quot;JURNAL GAUSSIAN&quot;,&quot;ISSN&quot;:&quot;2339-2541&quot;,&quot;URL&quot;:&quot;https://ejournal3.undip.ac.id/index.php/gaussian/&quot;,&quot;issued&quot;:{&quot;date-parts&quot;:[[2020]]},&quot;page&quot;:&quot;273-282&quot;,&quot;abstract&quot;:&quot;The recognition of herbs and spices among young generation is still low. Based on research in SMK 9 Bandung, showed that there are 47% of students that did not recognize herbs and spices. The method that can be used to overcome this problem is automatic digital sorting of herbs and spices using Convolutional Neural Network (CNN) algorithm. In this study, there are 300 images of herbs and spices that will be classified into 3 categories. It's ginseng, ginger and galangal. Data in each category is divided into two, training data and testing data with a ratio of 80%: 20%. CNN model used in classification of digital images of herbs and spices is a model with 2 convolutional layers, where the first convolutional layer has 10 filters and the second convolutional layer has 20 filters. Each filter has a kernel matrix with a size of 3x3. The filter size at the pooling layer is 3x3 and the number of neurons in the hidden layer is 10. The activation function at the convolutional layer and hidden layer is tanh, and the activation function at the output layer is softmax. In this model, the accuracy of training data is 0.9875 and the loss value is 0.0769. The accuracy of testing data is 0.85 and the loss value is 0.4773. Meanwhile, testing new data with 3 images for each category produces an accuracy of 88.89%.&quot;,&quot;issue&quot;:&quot;3&quot;,&quot;volume&quot;:&quot;9&quot;,&quot;container-title-short&quot;:&quot;&quot;},&quot;isTemporary&quot;:false}]},{&quot;citationID&quot;:&quot;MENDELEY_CITATION_eeab8e0a-1a96-4f17-9a29-70fff453804f&quot;,&quot;properties&quot;:{&quot;noteIndex&quot;:0},&quot;isEdited&quot;:false,&quot;manualOverride&quot;:{&quot;isManuallyOverridden&quot;:true,&quot;citeprocText&quot;:&quot;(Wulandari et al., 2020)&quot;,&quot;manualOverrideText&quot;:&quot;(Wulandari et al., 2020).&quot;},&quot;citationTag&quot;:&quot;MENDELEY_CITATION_v3_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&quot;,&quot;citationItems&quot;:[{&quot;id&quot;:&quot;5bc6074a-f15c-32dc-befb-371923aefba0&quot;,&quot;itemData&quot;:{&quot;type&quot;:&quot;article-journal&quot;,&quot;id&quot;:&quot;5bc6074a-f15c-32dc-befb-371923aefba0&quot;,&quot;title&quot;:&quot;Klasifikasi Citra Digital Bumbu dan Rempah Dengan ALgoritma Convolutional Neural Network (CNN)&quot;,&quot;author&quot;:[{&quot;family&quot;:&quot;Wulandari&quot;,&quot;given&quot;:&quot;Isna&quot;,&quot;parse-names&quot;:false,&quot;dropping-particle&quot;:&quot;&quot;,&quot;non-dropping-particle&quot;:&quot;&quot;},{&quot;family&quot;:&quot;Yasin&quot;,&quot;given&quot;:&quot;Hasbi&quot;,&quot;parse-names&quot;:false,&quot;dropping-particle&quot;:&quot;&quot;,&quot;non-dropping-particle&quot;:&quot;&quot;},{&quot;family&quot;:&quot;Widiharih&quot;,&quot;given&quot;:&quot;Tatik&quot;,&quot;parse-names&quot;:false,&quot;dropping-particle&quot;:&quot;&quot;,&quot;non-dropping-particle&quot;:&quot;&quot;}],&quot;container-title&quot;:&quot;JURNAL GAUSSIAN&quot;,&quot;ISSN&quot;:&quot;2339-2541&quot;,&quot;URL&quot;:&quot;https://ejournal3.undip.ac.id/index.php/gaussian/&quot;,&quot;issued&quot;:{&quot;date-parts&quot;:[[2020]]},&quot;page&quot;:&quot;273-282&quot;,&quot;abstract&quot;:&quot;The recognition of herbs and spices among young generation is still low. Based on research in SMK 9 Bandung, showed that there are 47% of students that did not recognize herbs and spices. The method that can be used to overcome this problem is automatic digital sorting of herbs and spices using Convolutional Neural Network (CNN) algorithm. In this study, there are 300 images of herbs and spices that will be classified into 3 categories. It's ginseng, ginger and galangal. Data in each category is divided into two, training data and testing data with a ratio of 80%: 20%. CNN model used in classification of digital images of herbs and spices is a model with 2 convolutional layers, where the first convolutional layer has 10 filters and the second convolutional layer has 20 filters. Each filter has a kernel matrix with a size of 3x3. The filter size at the pooling layer is 3x3 and the number of neurons in the hidden layer is 10. The activation function at the convolutional layer and hidden layer is tanh, and the activation function at the output layer is softmax. In this model, the accuracy of training data is 0.9875 and the loss value is 0.0769. The accuracy of testing data is 0.85 and the loss value is 0.4773. Meanwhile, testing new data with 3 images for each category produces an accuracy of 88.89%.&quot;,&quot;issue&quot;:&quot;3&quot;,&quot;volume&quot;:&quot;9&quot;,&quot;container-title-short&quot;:&quot;&quot;},&quot;isTemporary&quot;:false}]},{&quot;citationID&quot;:&quot;MENDELEY_CITATION_50bdb4f5-a2b1-4518-842f-4db51e05bfe0&quot;,&quot;properties&quot;:{&quot;noteIndex&quot;:0},&quot;isEdited&quot;:false,&quot;manualOverride&quot;:{&quot;isManuallyOverridden&quot;:false,&quot;citeprocText&quot;:&quot;(Susanto et al., 2019)&quot;,&quot;manualOverrideText&quot;:&quot;&quot;},&quot;citationTag&quot;:&quot;MENDELEY_CITATION_v3_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&quot;,&quot;citationItems&quot;:[{&quot;id&quot;:&quot;d7c5b6a3-055b-3009-8bff-7401a3b84a1e&quot;,&quot;itemData&quot;:{&quot;type&quot;:&quot;book&quot;,&quot;id&quot;:&quot;d7c5b6a3-055b-3009-8bff-7401a3b84a1e&quot;,&quot;title&quot;:&quot;Rekognisi Wayang Kulit Menggunakan Jaringan Syaraf Tiruan&quot;,&quot;author&quot;:[{&quot;family&quot;:&quot;Susanto&quot;,&quot;given&quot;:&quot;Ajib&quot;,&quot;parse-names&quot;:false,&quot;dropping-particle&quot;:&quot;&quot;,&quot;non-dropping-particle&quot;:&quot;&quot;},{&quot;family&quot;:&quot;Utomo&quot;,&quot;given&quot;:&quot;Ibnu&quot;,&quot;parse-names&quot;:false,&quot;dropping-particle&quot;:&quot;&quot;,&quot;non-dropping-particle&quot;:&quot;&quot;},{&quot;family&quot;:&quot;Mulyono&quot;,&quot;given&quot;:&quot;Wahyu&quot;,&quot;parse-names&quot;:false,&quot;dropping-particle&quot;:&quot;&quot;,&quot;non-dropping-particle&quot;:&quot;&quot;}],&quot;ISBN&quot;:&quot;978-979-3649-99-3&quot;,&quot;issued&quot;:{&quot;date-parts&quot;:[[2019]]},&quot;number-of-pages&quot;:&quot;58-64&quot;,&quot;container-title-short&quot;:&quot;&quot;},&quot;isTemporary&quot;:false}]},{&quot;citationID&quot;:&quot;MENDELEY_CITATION_95ef3c51-f1c1-4b13-9e89-986e5cff4ecb&quot;,&quot;properties&quot;:{&quot;noteIndex&quot;:0},&quot;isEdited&quot;:false,&quot;manualOverride&quot;:{&quot;isManuallyOverridden&quot;:false,&quot;citeprocText&quot;:&quot;(Resa Arif Yudianto et al., 2020)&quot;,&quot;manualOverrideText&quot;:&quot;&quot;},&quot;citationTag&quot;:&quot;MENDELEY_CITATION_v3_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&quot;,&quot;citationItems&quot;:[{&quot;id&quot;:&quot;cbecb9e5-d9b1-3765-b080-f502bfc8ed0d&quot;,&quot;itemData&quot;:{&quot;type&quot;:&quot;report&quot;,&quot;id&quot;:&quot;cbecb9e5-d9b1-3765-b080-f502bfc8ed0d&quot;,&quot;title&quot;:&quot;Analisis Pengaruh Tingkat Akurasi Klasifikasi Citra Wayang Dengan Algoritma Convolutional Neural Network&quot;,&quot;author&quot;:[{&quot;family&quot;:&quot;Resa Arif Yudianto&quot;,&quot;given&quot;:&quot;Muhammad&quot;,&quot;parse-names&quot;:false,&quot;dropping-particle&quot;:&quot;&quot;,&quot;non-dropping-particle&quot;:&quot;&quot;},{&quot;family&quot;:&quot;Kusrini&quot;,&quot;given&quot;:&quot;&quot;,&quot;parse-names&quot;:false,&quot;dropping-particle&quot;:&quot;&quot;,&quot;non-dropping-particle&quot;:&quot;&quot;},{&quot;family&quot;:&quot;Fatta&quot;,&quot;given&quot;:&quot;Hanif&quot;,&quot;parse-names&quot;:false,&quot;dropping-particle&quot;:&quot;&quot;,&quot;non-dropping-particle&quot;:&quot;al&quot;}],&quot;issued&quot;:{&quot;date-parts&quot;:[[2020,12]]},&quot;publisher-place&quot;:&quot;Yogyakarta&quot;,&quot;number-of-pages&quot;:&quot;182-190&quot;,&quot;abstract&quot;:&quot;The development of technology is inversely proportional to cultural preservation in Indonesia. One of Indonesia's cultures which creates character through the advice and stories is a puppet. But this culture shows less because the devotees have decreased. This makes young people not knowing the names of puppet figures. The introduction of digital images of puppets through the system is very necessary to introduce to the generation of millennial children, bearing in mind that at this time people are familiar with the technology. This recognition is through the image classification of puppet figures with classification algorithms that have been trained previously with puppet images that have been labeled before. To recognize various puppet figures well, a good model is needed. The quality of the model can be measured by the accuracy, precision, and recall variables in the model testing. Several factors influence the formation of the model, including the rise of the dataset, number of iterations (epoch) in learning, and of course the treatment of data before it is used in the process of forming the model. This study used 400 datasets which are divided into 4 classes which will be trained using CNN (Convolutional Neural Network) algorithm to produce a model. Based on the results of experiments obtained the best accuracy of 97%, 93% precision, and 87% recall by applying a combination of augmentation, changing the image to grayscale in preprocessing stage, the use of 80:20 dataset ratio and 100 epoch is a very significant effect in increasing accuracy.&quot;,&quot;container-title-short&quot;:&quot;&quot;},&quot;isTemporary&quot;:false}]},{&quot;citationID&quot;:&quot;MENDELEY_CITATION_7e73a3ec-e0ad-40a2-8b83-d1348be4ed4d&quot;,&quot;properties&quot;:{&quot;noteIndex&quot;:0},&quot;isEdited&quot;:false,&quot;manualOverride&quot;:{&quot;isManuallyOverridden&quot;:false,&quot;citeprocText&quot;:&quot;(Sandy et al., 2019)&quot;,&quot;manualOverrideText&quot;:&quot;&quot;},&quot;citationTag&quot;:&quot;MENDELEY_CITATION_v3_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&quot;,&quot;citationItems&quot;:[{&quot;id&quot;:&quot;d61f4e30-1e0a-3f2f-8b18-17c486e9c3e4&quot;,&quot;itemData&quot;:{&quot;type&quot;:&quot;book&quot;,&quot;id&quot;:&quot;d61f4e30-1e0a-3f2f-8b18-17c486e9c3e4&quot;,&quot;title&quot;:&quot;Klasifikasi Citra Wayang Dengan Menggunakan Metode k-NN &amp; GLCM&quot;,&quot;author&quot;:[{&quot;family&quot;:&quot;Sandy&quot;,&quot;given&quot;:&quot;Boy&quot;,&quot;parse-names&quot;:false,&quot;dropping-particle&quot;:&quot;&quot;,&quot;non-dropping-particle&quot;:&quot;&quot;},{&quot;family&quot;:&quot;Siahaan&quot;,&quot;given&quot;:&quot;Johannes K&quot;,&quot;parse-names&quot;:false,&quot;dropping-particle&quot;:&quot;&quot;,&quot;non-dropping-particle&quot;:&quot;&quot;},{&quot;family&quot;:&quot;Permana&quot;,&quot;given&quot;:&quot;Prayogi&quot;,&quot;parse-names&quot;:false,&quot;dropping-particle&quot;:&quot;&quot;,&quot;non-dropping-particle&quot;:&quot;&quot;},{&quot;family&quot;:&quot;Muhathir&quot;,&quot;given&quot;:&quot;*&quot;,&quot;parse-names&quot;:false,&quot;dropping-particle&quot;:&quot;&quot;,&quot;non-dropping-particle&quot;:&quot;&quot;}],&quot;container-title&quot;:&quot;Prosiding Seminar Nasional Teknologi Informatika&quot;,&quot;ISBN&quot;:&quot;978-602-50006-1-4&quot;,&quot;issued&quot;:{&quot;date-parts&quot;:[[2019]]},&quot;abstract&quot;:&quot;Abstrak Wayang merupakan pelestari budaya lokal khususnya Jawa untuk dijadikan budaya Nasional karena nilai-nilai yang terkandung dalam wayang sangatlah kompleks. Menyangkut Agama,akhlaq dan sebagainya, wayang memiliki berbagai macam jenis, karakter dan paras yang berbeda. Oleh karena itu, akan kesulitan dalam menghafal dan mengenali jenis-jenis wayang tersebut. Oleh karnanya Pada penelitian ini kami membahas tentang cara mendeteksi dan mengklasifikasikan objek (wayang) menurut bentuk objek(wayang) tersebut. sehingga dapat di kenali oleh system sesuai jenisnya. Kami menggunakan 5 jenis objek (wayang) yaitu Arjuna, Batara Wisnu, Gareng, Werkudara, Yudishtira. Dengan metode k-nearest neighbor (k-NN) dan GLCM, kita dapat mengenali wayang yang satu dengan wayang lainnya. Metode k-nearest neighbor (k-NN) dan GLCM mampu mengklasifikasi pola wayang dengan tingkat akurasi 77,5%.&quot;,&quot;volume&quot;:&quot;2&quot;,&quot;container-title-short&quot;:&quot;&quot;},&quot;isTemporary&quot;:false}]},{&quot;citationID&quot;:&quot;MENDELEY_CITATION_0a782216-eb7d-41b8-bc91-5063db1586cd&quot;,&quot;properties&quot;:{&quot;noteIndex&quot;:0},&quot;isEdited&quot;:false,&quot;manualOverride&quot;:{&quot;isManuallyOverridden&quot;:false,&quot;citeprocText&quot;:&quot;(Bowo et al., 2020)&quot;,&quot;manualOverrideText&quot;:&quot;&quot;},&quot;citationTag&quot;:&quot;MENDELEY_CITATION_v3_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&quot;,&quot;citationItems&quot;:[{&quot;id&quot;:&quot;ef71f8e6-b3cb-3fa7-8461-02bf3df0d0c9&quot;,&quot;itemData&quot;:{&quot;type&quot;:&quot;report&quot;,&quot;id&quot;:&quot;ef71f8e6-b3cb-3fa7-8461-02bf3df0d0c9&quot;,&quot;title&quot;:&quot;Penerapan Algoritma Convolutional Neural Network Untuk Klasifikasi Motif Citra Batik Solo&quot;,&quot;author&quot;:[{&quot;family&quot;:&quot;Bowo&quot;,&quot;given&quot;:&quot;Tungki Ari&quot;,&quot;parse-names&quot;:false,&quot;dropping-particle&quot;:&quot;&quot;,&quot;non-dropping-particle&quot;:&quot;&quot;},{&quot;family&quot;:&quot;Syaputra&quot;,&quot;given&quot;:&quot;Hadi&quot;,&quot;parse-names&quot;:false,&quot;dropping-particle&quot;:&quot;&quot;,&quot;non-dropping-particle&quot;:&quot;&quot;},{&quot;family&quot;:&quot;Akbar&quot;,&quot;given&quot;:&quot;Muhammad&quot;,&quot;parse-names&quot;:false,&quot;dropping-particle&quot;:&quot;&quot;,&quot;non-dropping-particle&quot;:&quot;&quot;}],&quot;container-title&quot;:&quot;Journal of Software Engineering Ampera&quot;,&quot;URL&quot;:&quot;https://journal-computing.org/index.php/journal-sea/index&quot;,&quot;issued&quot;:{&quot;date-parts&quot;:[[2020]]},&quot;number-of-pages&quot;:&quot;2775-2488&quot;,&quot;issue&quot;:&quot;2&quot;,&quot;volume&quot;:&quot;1&quot;,&quot;container-title-short&quot;:&quot;&quot;},&quot;isTemporary&quot;:false}]},{&quot;citationID&quot;:&quot;MENDELEY_CITATION_b0502e80-c464-4c19-83a1-7da12486d031&quot;,&quot;properties&quot;:{&quot;noteIndex&quot;:0},&quot;isEdited&quot;:false,&quot;manualOverride&quot;:{&quot;isManuallyOverridden&quot;:false,&quot;citeprocText&quot;:&quot;(Gultom et al., 2018)&quot;,&quot;manualOverrideText&quot;:&quot;&quot;},&quot;citationTag&quot;:&quot;MENDELEY_CITATION_v3_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&quot;,&quot;citationItems&quot;:[{&quot;id&quot;:&quot;c744d034-3821-3a81-bca5-8bf8cb41bcf0&quot;,&quot;itemData&quot;:{&quot;type&quot;:&quot;article-journal&quot;,&quot;id&quot;:&quot;c744d034-3821-3a81-bca5-8bf8cb41bcf0&quot;,&quot;title&quot;:&quot;Batik Classification using Deep Convolutional Network Transfer Learning&quot;,&quot;author&quot;:[{&quot;family&quot;:&quot;Gultom&quot;,&quot;given&quot;:&quot;Yohanes&quot;,&quot;parse-names&quot;:false,&quot;dropping-particle&quot;:&quot;&quot;,&quot;non-dropping-particle&quot;:&quot;&quot;},{&quot;family&quot;:&quot;Arymurthy&quot;,&quot;given&quot;:&quot;Aniati Murni&quot;,&quot;parse-names&quot;:false,&quot;dropping-particle&quot;:&quot;&quot;,&quot;non-dropping-particle&quot;:&quot;&quot;},{&quot;family&quot;:&quot;Masikome&quot;,&quot;given&quot;:&quot;Rian Josua&quot;,&quot;parse-names&quot;:false,&quot;dropping-particle&quot;:&quot;&quot;,&quot;non-dropping-particle&quot;:&quot;&quot;}],&quot;container-title&quot;:&quot;Jurnal Ilmu Komputer dan Informasi&quot;,&quot;DOI&quot;:&quot;10.21609/jiki.v11i2.507&quot;,&quot;ISSN&quot;:&quot;2088-7051&quot;,&quot;issued&quot;:{&quot;date-parts&quot;:[[2018,6,29]]},&quot;page&quot;:&quot;59&quot;,&quot;abstract&quot;:&quot;Batik fabric is one of the most profound cultural heritage in Indonesia. Hence, continuous research on understanding it is necessary to preserve it. Despite of being one of the most common research task, Batik’s pattern automatic classification still requires some improvement especially in regards to invariance dilemma. Convolutional neural network (ConvNet) is one of deep learning architecture which able to learn data representation by combining local receptive inputs, weight sharing and convolutions in order to solve invariance dilemma in image classification. Using dataset of 2,092 Batik patches (5 classes), the experiments show that the proposed model, which used deep ConvNet VGG16 as feature extractor (transfer learning), achieves slightly better average of 89 ± 7% accuracy than SIFT and SURF-based that achieve 88 ± 10% and 88 ± 8% respectively. Despite of that, SIFT reaches around 5% better accuracy in rotated and scaled dataset.&quot;,&quot;publisher&quot;:&quot;Faculty of Computer Science, Universitas Indonesia&quot;,&quot;issue&quot;:&quot;2&quot;,&quot;volume&quot;:&quot;11&quot;,&quot;container-title-short&quot;:&quot;&quot;},&quot;isTemporary&quot;:false}]},{&quot;citationID&quot;:&quot;MENDELEY_CITATION_02cc8183-20c2-4307-88ae-3cab39999f4b&quot;,&quot;properties&quot;:{&quot;noteIndex&quot;:0},&quot;isEdited&quot;:false,&quot;manualOverride&quot;:{&quot;isManuallyOverridden&quot;:false,&quot;citeprocText&quot;:&quot;(Prayitna &amp;#38; Murinto, 2021)&quot;,&quot;manualOverrideText&quot;:&quot;&quot;},&quot;citationTag&quot;:&quot;MENDELEY_CITATION_v3_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&quot;,&quot;citationItems&quot;:[{&quot;id&quot;:&quot;40b13cc9-ca47-3e64-ab56-f603eb93f006&quot;,&quot;itemData&quot;:{&quot;type&quot;:&quot;article-journal&quot;,&quot;id&quot;:&quot;40b13cc9-ca47-3e64-ab56-f603eb93f006&quot;,&quot;title&quot;:&quot;Classification of Batik in Southern Coast Area of Java Using Convolutional Neural Network Method&quot;,&quot;author&quot;:[{&quot;family&quot;:&quot;Prayitna&quot;,&quot;given&quot;:&quot;Taufik Cahya&quot;,&quot;parse-names&quot;:false,&quot;dropping-particle&quot;:&quot;&quot;,&quot;non-dropping-particle&quot;:&quot;&quot;},{&quot;family&quot;:&quot;Murinto&quot;,&quot;given&quot;:&quot;&quot;,&quot;parse-names&quot;:false,&quot;dropping-particle&quot;:&quot;&quot;,&quot;non-dropping-particle&quot;:&quot;&quot;}],&quot;container-title&quot;:&quot;Jurnal Informatika&quot;,&quot;ISSN&quot;:&quot;978-0524&quot;,&quot;issued&quot;:{&quot;date-parts&quot;:[[2021,5]]},&quot;page&quot;:&quot;122-129&quot;,&quot;issue&quot;:&quot;2&quot;,&quot;volume&quot;:&quot;15&quot;,&quot;container-title-short&quot;:&quot;&quot;},&quot;isTemporary&quot;:false}]},{&quot;citationID&quot;:&quot;MENDELEY_CITATION_4a7e53f1-ab8f-4799-b35e-133e67a9f586&quot;,&quot;properties&quot;:{&quot;noteIndex&quot;:0},&quot;isEdited&quot;:false,&quot;manualOverride&quot;:{&quot;isManuallyOverridden&quot;:false,&quot;citeprocText&quot;:&quot;(Mehindra Prasmatio et al., 2020)&quot;,&quot;manualOverrideText&quot;:&quot;&quot;},&quot;citationTag&quot;:&quot;MENDELEY_CITATION_v3_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&quot;,&quot;citationItems&quot;:[{&quot;id&quot;:&quot;b8cee9fd-cf28-3f1b-bb4b-c3136c04a479&quot;,&quot;itemData&quot;:{&quot;type&quot;:&quot;report&quot;,&quot;id&quot;:&quot;b8cee9fd-cf28-3f1b-bb4b-c3136c04a479&quot;,&quot;title&quot;:&quot;Deteksi dan Pengenalan Ikan Menggunakan Algoritma Convolutional Neural Network&quot;,&quot;author&quot;:[{&quot;family&quot;:&quot;Mehindra Prasmatio&quot;,&quot;given&quot;:&quot;R&quot;,&quot;parse-names&quot;:false,&quot;dropping-particle&quot;:&quot;&quot;,&quot;non-dropping-particle&quot;:&quot;&quot;},{&quot;family&quot;:&quot;Rahmat&quot;,&quot;given&quot;:&quot;Basuki&quot;,&quot;parse-names&quot;:false,&quot;dropping-particle&quot;:&quot;&quot;,&quot;non-dropping-particle&quot;:&quot;&quot;},{&quot;family&quot;:&quot;Yuniar&quot;,&quot;given&quot;:&quot;Intan&quot;,&quot;parse-names&quot;:false,&quot;dropping-particle&quot;:&quot;&quot;,&quot;non-dropping-particle&quot;:&quot;&quot;}],&quot;container-title&quot;:&quot;Jurnal Informatika dan Sistem Informasi (JIFoSI)&quot;,&quot;issued&quot;:{&quot;date-parts&quot;:[[2020,7]]},&quot;number-of-pages&quot;:&quot;510-521&quot;,&quot;issue&quot;:&quot;2&quot;,&quot;volume&quot;:&quot;1&quot;,&quot;container-title-short&quot;:&quot;&quot;},&quot;isTemporary&quot;:false}]},{&quot;citationID&quot;:&quot;MENDELEY_CITATION_21abe458-e30a-40ea-962d-eb178d1c5ec7&quot;,&quot;properties&quot;:{&quot;noteIndex&quot;:0},&quot;isEdited&quot;:false,&quot;manualOverride&quot;:{&quot;isManuallyOverridden&quot;:false,&quot;citeprocText&quot;:&quot;(Fitra Maulana &amp;#38; Rochmawati, 2019)&quot;,&quot;manualOverrideText&quot;:&quot;&quot;},&quot;citationTag&quot;:&quot;MENDELEY_CITATION_v3_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&quot;,&quot;citationItems&quot;:[{&quot;id&quot;:&quot;85e7c94c-7f1a-3f0b-a90d-a3a675df5728&quot;,&quot;itemData&quot;:{&quot;type&quot;:&quot;article-journal&quot;,&quot;id&quot;:&quot;85e7c94c-7f1a-3f0b-a90d-a3a675df5728&quot;,&quot;title&quot;:&quot;Klasifikasi Citra Buah Menggunakan Convolutional Neural Network&quot;,&quot;author&quot;:[{&quot;family&quot;:&quot;Fitra Maulana&quot;,&quot;given&quot;:&quot;Febian&quot;,&quot;parse-names&quot;:false,&quot;dropping-particle&quot;:&quot;&quot;,&quot;non-dropping-particle&quot;:&quot;&quot;},{&quot;family&quot;:&quot;Rochmawati&quot;,&quot;given&quot;:&quot;Naim&quot;,&quot;parse-names&quot;:false,&quot;dropping-particle&quot;:&quot;&quot;,&quot;non-dropping-particle&quot;:&quot;&quot;}],&quot;container-title&quot;:&quot;Journal of Informatics and Computer Science&quot;,&quot;ISSN&quot;:&quot;2686-2220&quot;,&quot;issued&quot;:{&quot;date-parts&quot;:[[2019]]},&quot;page&quot;:&quot;104-108&quot;,&quot;issue&quot;:&quot;2&quot;,&quot;volume&quot;:&quot;1&quot;,&quot;container-title-short&quot;:&quot;&quot;},&quot;isTemporary&quot;:false}]},{&quot;citationID&quot;:&quot;MENDELEY_CITATION_83dd1463-1810-4c4e-a66b-d65da0cf2852&quot;,&quot;properties&quot;:{&quot;noteIndex&quot;:0},&quot;isEdited&quot;:false,&quot;manualOverride&quot;:{&quot;isManuallyOverridden&quot;:false,&quot;citeprocText&quot;:&quot;(Anwar &amp;#38; Riminarsih, 2019)&quot;,&quot;manualOverrideText&quot;:&quot;&quot;},&quot;citationTag&quot;:&quot;MENDELEY_CITATION_v3_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&quot;,&quot;citationItems&quot;:[{&quot;id&quot;:&quot;bb584e52-7b7f-346c-a3ca-5f923252e9af&quot;,&quot;itemData&quot;:{&quot;type&quot;:&quot;article-journal&quot;,&quot;id&quot;:&quot;bb584e52-7b7f-346c-a3ca-5f923252e9af&quot;,&quot;title&quot;:&quot;Klasifikasi Citra Genus Panthera Menggunakan Metiode Convolutional Neural Network (CNN)&quot;,&quot;author&quot;:[{&quot;family&quot;:&quot;Anwar&quot;,&quot;given&quot;:&quot;Gusti Alfahmi&quot;,&quot;parse-names&quot;:false,&quot;dropping-particle&quot;:&quot;&quot;,&quot;non-dropping-particle&quot;:&quot;&quot;},{&quot;family&quot;:&quot;Riminarsih&quot;,&quot;given&quot;:&quot;Desti&quot;,&quot;parse-names&quot;:false,&quot;dropping-particle&quot;:&quot;&quot;,&quot;non-dropping-particle&quot;:&quot;&quot;}],&quot;container-title&quot;:&quot;Jurnal Ilmiah Informatika Komputer&quot;,&quot;DOI&quot;:&quot;10.35760/ik.2019.v24i3.2364&quot;,&quot;ISSN&quot;:&quot;0853-8638&quot;,&quot;issued&quot;:{&quot;date-parts&quot;:[[2019]]},&quot;page&quot;:&quot;220-228&quot;,&quot;abstract&quot;:&quot;Panthera merupakan genus dari keluarga kucing yang memiliki empat spesies popular yaitu, harimau, jaguar, macan tutul, singa. Singa memiliki warna keemasan dan tidak memilki motif, harimau memiliki motif loreng dengan garis-garis panjang, jaguar memiliki tubuh yang lebih besar dari pada macan tutul serta memiliki motif tutul yang lebih lebar, sedangkan macan tutul memiliki tubuh yang sedikit lebih ramping dari pada jaguar dan memiliki tutul yang tidak terlalu lebar. Pada penelitian ini dilakukan klasifikasi genus panther yaitu harimau, jaguar, macan tutul, dan singa menggunakan metode Convolutional Neural Network. Model Convolutional Neural Network yang digunakan memiliki 1 input layer, 5 convolution layer, dan 2 fully connected layer. Dataset yang digunakan berupa citra harimau, jaguar, macan tutul, dan singa. Data training terdiri dari 3840 citra, data validasi sebanyak 960 citra, dan data testing sebanyak 800 citra. Hasil akurasi dari pelatihan model untuk training yaitu 92,31% dan validasi yaitu 81,88%, pengujian model menggunakan dataset testing mendapatan hasil 68%. Hasil akurasi prediksi didapatkan dari nilai F1-Score pada pengujian didapatkan sebesar 78% untuk harimau, 70% untuk jaguar, 37% untuk macan tutul, 74% untuk singa. Macan tutul mendapatkan akurasi terendah dibandingkan 3 hewan lainnya tetapi lebih baik dibandingkan hasil penelitian sebelumnya.&quot;,&quot;publisher&quot;:&quot;Gunadarma University&quot;,&quot;issue&quot;:&quot;3&quot;,&quot;volume&quot;:&quot;24&quot;,&quot;container-title-short&quot;:&quot;&quot;},&quot;isTemporary&quot;:false}]},{&quot;citationID&quot;:&quot;MENDELEY_CITATION_b7f499ff-faa3-4a63-939a-1138482e72f2&quot;,&quot;properties&quot;:{&quot;noteIndex&quot;:0},&quot;isEdited&quot;:false,&quot;manualOverride&quot;:{&quot;isManuallyOverridden&quot;:false,&quot;citeprocText&quot;:&quot;(Teknik Elektro &amp;#38; Wega Intyanto, 2021)&quot;,&quot;manualOverrideText&quot;:&quot;&quot;},&quot;citationTag&quot;:&quot;MENDELEY_CITATION_v3_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&quot;,&quot;citationItems&quot;:[{&quot;id&quot;:&quot;f3a0daf6-03f8-392b-b602-530f11ca1f05&quot;,&quot;itemData&quot;:{&quot;type&quot;:&quot;report&quot;,&quot;id&quot;:&quot;f3a0daf6-03f8-392b-b602-530f11ca1f05&quot;,&quot;title&quot;:&quot;Klasifikasi Citra Bunga dengan Menggunakan Deep Learning: CNN (Convolution Neural Network)&quot;,&quot;author&quot;:[{&quot;family&quot;:&quot;Teknik Elektro&quot;,&quot;given&quot;:&quot;Jurusan&quot;,&quot;parse-names&quot;:false,&quot;dropping-particle&quot;:&quot;&quot;,&quot;non-dropping-particle&quot;:&quot;&quot;},{&quot;family&quot;:&quot;Wega Intyanto&quot;,&quot;given&quot;:&quot;Gramandha&quot;,&quot;parse-names&quot;:false,&quot;dropping-particle&quot;:&quot;&quot;,&quot;non-dropping-particle&quot;:&quot;&quot;}],&quot;issued&quot;:{&quot;date-parts&quot;:[[2021]]},&quot;container-title-short&quot;:&quot;&quot;},&quot;isTemporary&quot;:false}]},{&quot;citationID&quot;:&quot;MENDELEY_CITATION_f13fa1b1-9242-4a9e-9088-9d8f76bee4c8&quot;,&quot;properties&quot;:{&quot;noteIndex&quot;:0},&quot;isEdited&quot;:false,&quot;manualOverride&quot;:{&quot;isManuallyOverridden&quot;:false,&quot;citeprocText&quot;:&quot;(Rasywir et al., 2020)&quot;,&quot;manualOverrideText&quot;:&quot;&quot;},&quot;citationTag&quot;:&quot;MENDELEY_CITATION_v3_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&quot;,&quot;citationItems&quot;:[{&quot;id&quot;:&quot;06492983-d688-3d24-866e-6bd245b9b64e&quot;,&quot;itemData&quot;:{&quot;type&quot;:&quot;article-journal&quot;,&quot;id&quot;:&quot;06492983-d688-3d24-866e-6bd245b9b64e&quot;,&quot;title&quot;:&quot;Analisis dan Implementasi Diagnosis Penyakit Sawit dengan Metode Convolutional Neural Network (CNN)&quot;,&quot;author&quot;:[{&quot;family&quot;:&quot;Rasywir&quot;,&quot;given&quot;:&quot;Errissya&quot;,&quot;parse-names&quot;:false,&quot;dropping-particle&quot;:&quot;&quot;,&quot;non-dropping-particle&quot;:&quot;&quot;},{&quot;family&quot;:&quot;Sinaga&quot;,&quot;given&quot;:&quot;Rudolf&quot;,&quot;parse-names&quot;:false,&quot;dropping-particle&quot;:&quot;&quot;,&quot;non-dropping-particle&quot;:&quot;&quot;},{&quot;family&quot;:&quot;Pratama&quot;,&quot;given&quot;:&quot;Yovi&quot;,&quot;parse-names&quot;:false,&quot;dropping-particle&quot;:&quot;&quot;,&quot;non-dropping-particle&quot;:&quot;&quot;},{&quot;family&quot;:&quot;Dinamika&quot;,&quot;given&quot;:&quot;Universitas&quot;,&quot;parse-names&quot;:false,&quot;dropping-particle&quot;:&quot;&quot;,&quot;non-dropping-particle&quot;:&quot;&quot;},{&quot;family&quot;:&quot;Jambi&quot;,&quot;given&quot;:&quot;Bangsa&quot;,&quot;parse-names&quot;:false,&quot;dropping-particle&quot;:&quot;&quot;,&quot;non-dropping-particle&quot;:&quot;&quot;}],&quot;container-title&quot;:&quot;Paradigma – Jurnal Informatika dan Komputer&quot;,&quot;DOI&quot;:&quot;10.31294/p.v21i2&quot;,&quot;URL&quot;:&quot;http://ejournal.bsi.ac.id/ejurnal/index.php/paradigma/issue/archive/&quot;,&quot;issued&quot;:{&quot;date-parts&quot;:[[2020]]},&quot;abstract&quot;:&quot;Jambi Province is a producer of palm oil as a mainstay of commodities. However, the limited insight of farmers in Jambi to oil palm pests and diseases affects oil palm productivity. Meanwhile, knowing the types of pests and diseases in oil palm requires an expert, but access restrictions are a problem. This study offers a diagnosis of oil palm disease using the most popular concept in the field of artificial intelligence today. This method is deep learning. Various recent studies using CNN, say the results of image recognition accuracy are very good. The data used in this study came from oil palm image data from the Jambi Provincial Plantation Office. After the oil palm disease image data is trained, the training data model will be stored for the process of testing the oil palm disease diagnosis. The test evaluation is stored as a configuration matrix. So that it can be assessed how successful the system is to diagnose diseases in oil palm plants. From the testing, there were 2490 images of oil palm labeled with 11 disease categories. The highest accuracy results were 0.89 and the lowest was 0.83, and the average accuracy was 0.87. This shows that the results of the classification of oil palm images with CNN are quite good. These results can indicate the development of an automatic and mobile oil palm disease classification system to help farmers.&quot;,&quot;issue&quot;:&quot;2&quot;,&quot;volume&quot;:&quot;22&quot;,&quot;container-title-short&quot;:&quot;&quot;},&quot;isTemporary&quot;:false}]},{&quot;citationID&quot;:&quot;MENDELEY_CITATION_2c4c1dd4-8de0-456e-9309-bdd4966c6970&quot;,&quot;properties&quot;:{&quot;noteIndex&quot;:0},&quot;isEdited&quot;:false,&quot;manualOverride&quot;:{&quot;isManuallyOverridden&quot;:false,&quot;citeprocText&quot;:&quot;(Naufal, 2021)&quot;,&quot;manualOverrideText&quot;:&quot;&quot;},&quot;citationTag&quot;:&quot;MENDELEY_CITATION_v3_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&quot;,&quot;citationItems&quot;:[{&quot;id&quot;:&quot;b7f3e021-5384-3a80-b4d2-8f6e88de2da6&quot;,&quot;itemData&quot;:{&quot;type&quot;:&quot;article-journal&quot;,&quot;id&quot;:&quot;b7f3e021-5384-3a80-b4d2-8f6e88de2da6&quot;,&quot;title&quot;:&quot;Analisis Perbandingan Algoritma SVM, KNN, dan CNN Untuk Klasifikasi Citra Cuaca&quot;,&quot;author&quot;:[{&quot;family&quot;:&quot;Naufal&quot;,&quot;given&quot;:&quot;Mohammad Farid&quot;,&quot;parse-names&quot;:false,&quot;dropping-particle&quot;:&quot;&quot;,&quot;non-dropping-particle&quot;:&quot;&quot;}],&quot;container-title&quot;:&quot;Jurnal Teknologi Informasi dan Ilmu Komputer (JTIIK) &quot;,&quot;DOI&quot;:&quot;10.25126/jtiik.202184553&quot;,&quot;ISSN&quot;:&quot;2528-6579&quot;,&quot;issued&quot;:{&quot;date-parts&quot;:[[2021]]},&quot;page&quot;:&quot;311-318&quot;,&quot;issue&quot;:&quot;2&quot;,&quot;volume&quot;:&quot;8&quot;,&quot;container-title-short&quot;:&quot;&quot;},&quot;isTemporary&quot;:false}]},{&quot;citationID&quot;:&quot;MENDELEY_CITATION_bdf92ee0-91de-462b-8fde-cd765861c239&quot;,&quot;properties&quot;:{&quot;noteIndex&quot;:0},&quot;isEdited&quot;:false,&quot;manualOverride&quot;:{&quot;isManuallyOverridden&quot;:false,&quot;citeprocText&quot;:&quot;(Dandi Darojat et al., 2021)&quot;,&quot;manualOverrideText&quot;:&quot;&quot;},&quot;citationTag&quot;:&quot;MENDELEY_CITATION_v3_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&quot;,&quot;citationItems&quot;:[{&quot;id&quot;:&quot;148401fb-97b6-32a4-87c9-17374f9bbf47&quot;,&quot;itemData&quot;:{&quot;type&quot;:&quot;report&quot;,&quot;id&quot;:&quot;148401fb-97b6-32a4-87c9-17374f9bbf47&quot;,&quot;title&quot;:&quot;Convolutional Neural Network untuk Klasifikasi Citra Makanan Khas Indonesia&quot;,&quot;author&quot;:[{&quot;family&quot;:&quot;Dandi Darojat&quot;,&quot;given&quot;:&quot;Muhammad&quot;,&quot;parse-names&quot;:false,&quot;dropping-particle&quot;:&quot;&quot;,&quot;non-dropping-particle&quot;:&quot;&quot;},{&quot;family&quot;:&quot;Sari&quot;,&quot;given&quot;:&quot;Yuita Arum&quot;,&quot;parse-names&quot;:false,&quot;dropping-particle&quot;:&quot;&quot;,&quot;non-dropping-particle&quot;:&quot;&quot;},{&quot;family&quot;:&quot;Wihandika&quot;,&quot;given&quot;:&quot;Randy Cahya&quot;,&quot;parse-names&quot;:false,&quot;dropping-particle&quot;:&quot;&quot;,&quot;non-dropping-particle&quot;:&quot;&quot;}],&quot;URL&quot;:&quot;http://j-ptiik.ub.ac.id&quot;,&quot;issued&quot;:{&quot;date-parts&quot;:[[2021,11]]},&quot;publisher-place&quot;:&quot;Malang&quot;,&quot;number-of-pages&quot;:&quot;4764-4769&quot;,&quot;issue&quot;:&quot;11&quot;,&quot;volume&quot;:&quot;5&quot;,&quot;container-title-short&quot;:&quot;&quot;},&quot;isTemporary&quot;:false}]},{&quot;citationID&quot;:&quot;MENDELEY_CITATION_d0d32614-b345-496c-a7e0-0484f8ac4d42&quot;,&quot;properties&quot;:{&quot;noteIndex&quot;:0},&quot;isEdited&quot;:false,&quot;manualOverride&quot;:{&quot;isManuallyOverridden&quot;:false,&quot;citeprocText&quot;:&quot;(Supriyatin, 2020)&quot;,&quot;manualOverrideText&quot;:&quot;&quot;},&quot;citationTag&quot;:&quot;MENDELEY_CITATION_v3_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&quot;,&quot;citationItems&quot;:[{&quot;id&quot;:&quot;3932c12a-96d1-3cf4-8875-4ebe54095e0b&quot;,&quot;itemData&quot;:{&quot;type&quot;:&quot;article-journal&quot;,&quot;id&quot;:&quot;3932c12a-96d1-3cf4-8875-4ebe54095e0b&quot;,&quot;title&quot;:&quot;Perbandingan Metode Sobel, Prewitt, Robert dan Canny pada Deteksi Tepi Objek Bergerak&quot;,&quot;author&quot;:[{&quot;family&quot;:&quot;Supriyatin&quot;,&quot;given&quot;:&quot;Wahyu&quot;,&quot;parse-names&quot;:false,&quot;dropping-particle&quot;:&quot;&quot;,&quot;non-dropping-particle&quot;:&quot;&quot;}],&quot;container-title&quot;:&quot;ILKOM Jurnal Ilmiah&quot;,&quot;DOI&quot;:&quot;10.33096/ilkom.v12i2.541.112-120&quot;,&quot;ISSN&quot;:&quot;2087-1716&quot;,&quot;issued&quot;:{&quot;date-parts&quot;:[[2020,8,27]]},&quot;page&quot;:&quot;112-120&quot;,&quot;abstract&quot;:&quot;Computer vision is one of field of image processing. To be able to recognize a shape, it requires the initial stages in image processing, namely as edge detection. The object used in tracking in computer vision is a moving object (video). Edge detection is used to recognize edges of objects and reduce existing noise. Edge detection algorithms used for this research are using Sobel, Prewitt, Robert and Canny. Tests were carried out on three videos taken from the Matlab library. Testing is done using Simulik Matlab tools. The edge and overlay test results show that the Prewitt algorithm has better edge detection results compared to other algorithms. The Prewitt algorithm produces edges whose level of accuracy is smoother and clearer like the original object. The Canny algorithm failed to produce an edge on the video object. The Sobel and Robert algorithm can detect edges, but it is not clear as Prewitt does, because there are some missing edges.&quot;,&quot;publisher&quot;:&quot;Universitas Muslim Indonesia&quot;,&quot;issue&quot;:&quot;2&quot;,&quot;volume&quot;:&quot;12&quot;,&quot;container-title-short&quot;:&quot;&quot;},&quot;isTemporary&quot;:false}]},{&quot;citationID&quot;:&quot;MENDELEY_CITATION_b3339de2-361e-4b26-8c98-8778456058b3&quot;,&quot;properties&quot;:{&quot;noteIndex&quot;:0},&quot;isEdited&quot;:false,&quot;manualOverride&quot;:{&quot;isManuallyOverridden&quot;:false,&quot;citeprocText&quot;:&quot;(Prasetyawan &amp;#38; Informatika UIN Sunan Kalijaga Yogyakarta Jl Marsda Adi Sucipto Yogyakarta, 2020)&quot;,&quot;manualOverrideText&quot;:&quot;&quot;},&quot;citationTag&quot;:&quot;MENDELEY_CITATION_v3_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&quot;,&quot;citationItems&quot;:[{&quot;id&quot;:&quot;21004b70-c603-3849-ad3f-b5aaf2ea6096&quot;,&quot;itemData&quot;:{&quot;type&quot;:&quot;report&quot;,&quot;id&quot;:&quot;21004b70-c603-3849-ad3f-b5aaf2ea6096&quot;,&quot;title&quot;:&quot;Penentuan Emosi pada Video dengan Convolutional Neural Network&quot;,&quot;author&quot;:[{&quot;family&quot;:&quot;Prasetyawan&quot;,&quot;given&quot;:&quot;Daru&quot;,&quot;parse-names&quot;:false,&quot;dropping-particle&quot;:&quot;&quot;,&quot;non-dropping-particle&quot;:&quot;&quot;},{&quot;family&quot;:&quot;Informatika UIN Sunan Kalijaga Yogyakarta Jl Marsda Adi Sucipto Yogyakarta&quot;,&quot;given&quot;:&quot;Magister&quot;,&quot;parse-names&quot;:false,&quot;dropping-particle&quot;:&quot;&quot;,&quot;non-dropping-particle&quot;:&quot;&quot;}],&quot;container-title&quot;:&quot;JISKa&quot;,&quot;issued&quot;:{&quot;date-parts&quot;:[[2020]]},&quot;number-of-pages&quot;:&quot;23-35&quot;,&quot;abstract&quot;:&quot;Human emotions can be shown by facial expressions. Human facial expressions can change dynamically without they realize. This paper proposes a method to determine human emotions by recognizing human facial expressions and recording changes of facial expressions. We classify the 6 basic human facial expressions such as anger, fear, disgust, happiness, sadness, surprise plus a neutral expression using the Convolutional Neural Network (CNN). Data distribution equalization is applied to improve the performance of the model. This paper presents a classification model that can be applied to find out emotions in a video. The model was tested using separate data from the training data and evaluated using a confusion matrix. The results of the evaluation show that the classification model obtained an accuracy percentage of 74,07%, an average precision of 75,07%, and an average recall of 74,18%. At the end of this paper, we conducted an experiment by applying the classification model to some videos that represent human expressions. Every change in expression will be recorded and analysed so the most dominant emotion is found. Abstrak Emosi seseorang dapat ditunjukan melalui ekspresi wajah. Ekspresi wajah manusia dapat berubah-ubah secara dinamis tanpa disadari oleh orang tersebut. Penelitian ini melakukan penentuan emosi dengan melakukan pengenalan ekspresi wajah manusia dan melakukan perekaman untuk setiap perubahan ekspresi wajah tersebut. Metode dalam penelitian ini adalah dengan melakukan klasifikasi terhadap 6 ekspresi dasar wajah manusia ditambah ekspresi netral dengan Convolutional Neural Network (CNN). Pemerataan distribusi data dilakukan untuk meningkatkan kinerja model. Dari pemodelan tersebut, dihasilkan model klasifikasi yang dapat diterapkan pada sebuah video. Model tersebut diuji menggunakan data yang terpisah dari data latih dan dievaluasi menggunakan confusion matrix. Sebagai hasil evaluasi, diperoleh akurasi 74,17%, rata-rata presisi 74,07%, dan rata-rata recall 74,08%. Di akhir artikel ini, penulis melakukan percobaan dengan menerapkan model klasifikasi tersebut pada beberapa video yang mewakili ekspresi seseorang di dalam video tersebut. Setiap perubahan ekspresi akan direkam dan dianalisis sehingga ditemukan emosi yang paling dominan.&quot;,&quot;publisher&quot;:&quot;MEI&quot;,&quot;issue&quot;:&quot;1&quot;,&quot;volume&quot;:&quot;5&quot;,&quot;container-title-short&quot;:&quot;&quot;},&quot;isTemporary&quot;:false}]}]"/>
+    <we:property name="MENDELEY_CITATIONS" value="[{&quot;citationID&quot;:&quot;MENDELEY_CITATION_0fc911fc-cc57-4ecf-b6bd-d7541b6613b2&quot;,&quot;properties&quot;:{&quot;noteIndex&quot;:0},&quot;isEdited&quot;:false,&quot;manualOverride&quot;:{&quot;isManuallyOverridden&quot;:false,&quot;citeprocText&quot;:&quot;(Emerson, 2017)&quot;,&quot;manualOverrideText&quot;:&quot;&quot;},&quot;citationTag&quot;:&quot;MENDELEY_CITATION_v3_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&quot;,&quot;citationItems&quot;:[{&quot;id&quot;:&quot;7573b51e-973d-3771-be86-ad98c8ad8c2f&quot;,&quot;itemData&quot;:{&quot;type&quot;:&quot;book&quot;,&quot;id&quot;:&quot;7573b51e-973d-3771-be86-ad98c8ad8c2f&quot;,&quot;title&quot;:&quot;PEMBAHARUAN WAYANG UNTUK PENONTON TERKINI Gaya Pakeliran Garap Semalam Sajian Dramatik Ki Purbo Asmoro, 1989 - 2017&quot;,&quot;author&quot;:[{&quot;family&quot;:&quot;Emerson&quot;,&quot;given&quot;:&quot;Katrhryn Anne&quot;,&quot;parse-names&quot;:false,&quot;dropping-particle&quot;:&quot;&quot;,&quot;non-dropping-particle&quot;:&quot;&quot;}],&quot;editor&quot;:[{&quot;family&quot;:&quot;Wiratama&quot;,&quot;given&quot;:&quot;Rudy&quot;,&quot;parse-names&quot;:false,&quot;dropping-particle&quot;:&quot;&quot;,&quot;non-dropping-particle&quot;:&quot;&quot;}],&quot;issued&quot;:{&quot;date-parts&quot;:[[2017,10]]},&quot;publisher-place&quot;:&quot;Surakarta&quot;,&quot;number-of-pages&quot;:&quot;1-707&quot;,&quot;publisher&quot;:&quot;ISI PRESS&quot;,&quot;container-title-short&quot;:&quot;&quot;},&quot;isTemporary&quot;:false}]},{&quot;citationID&quot;:&quot;MENDELEY_CITATION_4b4f3bf6-44f9-4016-a055-62a9322be4df&quot;,&quot;properties&quot;:{&quot;noteIndex&quot;:0},&quot;isEdited&quot;:false,&quot;manualOverride&quot;:{&quot;isManuallyOverridden&quot;:false,&quot;citeprocText&quot;:&quot;(Resa Arif Yudianto et al., 2020)&quot;,&quot;manualOverrideText&quot;:&quot;&quot;},&quot;citationTag&quot;:&quot;MENDELEY_CITATION_v3_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&quot;,&quot;citationItems&quot;:[{&quot;id&quot;:&quot;cbecb9e5-d9b1-3765-b080-f502bfc8ed0d&quot;,&quot;itemData&quot;:{&quot;type&quot;:&quot;report&quot;,&quot;id&quot;:&quot;cbecb9e5-d9b1-3765-b080-f502bfc8ed0d&quot;,&quot;title&quot;:&quot;Analisis Pengaruh Tingkat Akurasi Klasifikasi Citra Wayang Dengan Algoritma Convolutional Neural Network&quot;,&quot;author&quot;:[{&quot;family&quot;:&quot;Resa Arif Yudianto&quot;,&quot;given&quot;:&quot;Muhammad&quot;,&quot;parse-names&quot;:false,&quot;dropping-particle&quot;:&quot;&quot;,&quot;non-dropping-particle&quot;:&quot;&quot;},{&quot;family&quot;:&quot;Kusrini&quot;,&quot;given&quot;:&quot;&quot;,&quot;parse-names&quot;:false,&quot;dropping-particle&quot;:&quot;&quot;,&quot;non-dropping-particle&quot;:&quot;&quot;},{&quot;family&quot;:&quot;Fatta&quot;,&quot;given&quot;:&quot;Hanif&quot;,&quot;parse-names&quot;:false,&quot;dropping-particle&quot;:&quot;&quot;,&quot;non-dropping-particle&quot;:&quot;al&quot;}],&quot;issued&quot;:{&quot;date-parts&quot;:[[2020,12]]},&quot;publisher-place&quot;:&quot;Yogyakarta&quot;,&quot;number-of-pages&quot;:&quot;182-190&quot;,&quot;abstract&quot;:&quot;The development of technology is inversely proportional to cultural preservation in Indonesia. One of Indonesia's cultures which creates character through the advice and stories is a puppet. But this culture shows less because the devotees have decreased. This makes young people not knowing the names of puppet figures. The introduction of digital images of puppets through the system is very necessary to introduce to the generation of millennial children, bearing in mind that at this time people are familiar with the technology. This recognition is through the image classification of puppet figures with classification algorithms that have been trained previously with puppet images that have been labeled before. To recognize various puppet figures well, a good model is needed. The quality of the model can be measured by the accuracy, precision, and recall variables in the model testing. Several factors influence the formation of the model, including the rise of the dataset, number of iterations (epoch) in learning, and of course the treatment of data before it is used in the process of forming the model. This study used 400 datasets which are divided into 4 classes which will be trained using CNN (Convolutional Neural Network) algorithm to produce a model. Based on the results of experiments obtained the best accuracy of 97%, 93% precision, and 87% recall by applying a combination of augmentation, changing the image to grayscale in preprocessing stage, the use of 80:20 dataset ratio and 100 epoch is a very significant effect in increasing accuracy.&quot;,&quot;container-title-short&quot;:&quot;&quot;},&quot;isTemporary&quot;:false}]},{&quot;citationID&quot;:&quot;MENDELEY_CITATION_f696b57b-67a6-4155-9706-144aa7de5480&quot;,&quot;properties&quot;:{&quot;noteIndex&quot;:0},&quot;isEdited&quot;:false,&quot;manualOverride&quot;:{&quot;isManuallyOverridden&quot;:false,&quot;citeprocText&quot;:&quot;(Sehairi et al., 2017)&quot;,&quot;manualOverrideText&quot;:&quot;&quot;},&quot;citationTag&quot;:&quot;MENDELEY_CITATION_v3_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&quot;,&quot;citationItems&quot;:[{&quot;id&quot;:&quot;1a84e32f-c875-3d71-bf46-2efd39cd2721&quot;,&quot;itemData&quot;:{&quot;type&quot;:&quot;article-journal&quot;,&quot;id&quot;:&quot;1a84e32f-c875-3d71-bf46-2efd39cd2721&quot;,&quot;title&quot;:&quot;Comparative study of motion detection methods for video surveillance systems&quot;,&quot;author&quot;:[{&quot;family&quot;:&quot;Sehairi&quot;,&quot;given&quot;:&quot;Kamal&quot;,&quot;parse-names&quot;:false,&quot;dropping-particle&quot;:&quot;&quot;,&quot;non-dropping-particle&quot;:&quot;&quot;},{&quot;family&quot;:&quot;Chouireb&quot;,&quot;given&quot;:&quot;Fatima&quot;,&quot;parse-names&quot;:false,&quot;dropping-particle&quot;:&quot;&quot;,&quot;non-dropping-particle&quot;:&quot;&quot;},{&quot;family&quot;:&quot;Meunier&quot;,&quot;given&quot;:&quot;Jean&quot;,&quot;parse-names&quot;:false,&quot;dropping-particle&quot;:&quot;&quot;,&quot;non-dropping-particle&quot;:&quot;&quot;}],&quot;container-title&quot;:&quot;Journal of Electronic Imaging&quot;,&quot;DOI&quot;:&quot;10.1117/1.jei.26.2.023025&quot;,&quot;ISSN&quot;:&quot;1017-9909&quot;,&quot;issued&quot;:{&quot;date-parts&quot;:[[2017,4,25]]},&quot;page&quot;:&quot;023025&quot;,&quot;abstract&quot;:&quot;© 2017 SPIE and IS &amp; T. The objective of this study is to compare several change detection methods for a monostatic camera and identify the best method for different complex environments and backgrounds in indoor and outdoor scenes. To this end, we used the CDnet video dataset as a benchmark that consists of many challenging problems, ranging from basic simple scenes to complex scenes affected by bad weather and dynamic backgrounds. Twelve change detection methods, ranging from simple temporal differencing to more sophisticated methods, were tested and several performance metrics were used to precisely evaluate the results. Because most of the considered methods have not previously been evaluated on this recent large scale dataset, this work compares these methods to fill a lack in the literature, and thus this evaluation joins as complementary compared with the previous comparative evaluations. Our experimental results show that there is no perfect method for all challenging cases; each method performs well in certain cases and fails in others. However, this study enables the user to identify the most suitable method for his or her needs.&quot;,&quot;publisher&quot;:&quot;SPIE-Intl Soc Optical Eng&quot;,&quot;issue&quot;:&quot;2&quot;,&quot;volume&quot;:&quot;26&quot;,&quot;container-title-short&quot;:&quot;&quot;},&quot;isTemporary&quot;:false}]},{&quot;citationID&quot;:&quot;MENDELEY_CITATION_5ab8ffba-20f0-46c3-8550-91efcf09c00f&quot;,&quot;properties&quot;:{&quot;noteIndex&quot;:0},&quot;isEdited&quot;:false,&quot;manualOverride&quot;:{&quot;isManuallyOverridden&quot;:false,&quot;citeprocText&quot;:&quot;(Dadhich, 2018)&quot;,&quot;manualOverrideText&quot;:&quot;&quot;},&quot;citationTag&quot;:&quot;MENDELEY_CITATION_v3_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&quot;,&quot;citationItems&quot;:[{&quot;id&quot;:&quot;779edc08-0748-3aa0-afae-10843c6ab782&quot;,&quot;itemData&quot;:{&quot;type&quot;:&quot;book&quot;,&quot;id&quot;:&quot;779edc08-0748-3aa0-afae-10843c6ab782&quot;,&quot;title&quot;:&quot;Practical Computer Vision Extract insightful information from images using TensorFlow, Keras, and OpenCV&quot;,&quot;author&quot;:[{&quot;family&quot;:&quot;Dadhich&quot;,&quot;given&quot;:&quot;Abhinav&quot;,&quot;parse-names&quot;:false,&quot;dropping-particle&quot;:&quot;&quot;,&quot;non-dropping-particle&quot;:&quot;&quot;}],&quot;ISBN&quot;:&quot;9781788299763&quot;,&quot;issued&quot;:{&quot;date-parts&quot;:[[2018]]},&quot;publisher-place&quot;:&quot;Birmingham&quot;,&quot;number-of-pages&quot;:&quot;1-171&quot;,&quot;publisher&quot;:&quot;Packt Publishing&quot;,&quot;container-title-short&quot;:&quot;&quot;},&quot;isTemporary&quot;:false}]},{&quot;citationID&quot;:&quot;MENDELEY_CITATION_e0c62b3d-8058-4176-86f4-3675c706d6c8&quot;,&quot;properties&quot;:{&quot;noteIndex&quot;:0},&quot;isEdited&quot;:false,&quot;manualOverride&quot;:{&quot;isManuallyOverridden&quot;:false,&quot;citeprocText&quot;:&quot;(Sukatmi, 2017)&quot;,&quot;manualOverrideText&quot;:&quot;&quot;},&quot;citationTag&quot;:&quot;MENDELEY_CITATION_v3_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&quot;,&quot;citationItems&quot;:[{&quot;id&quot;:&quot;93e7c4c5-97d8-30a5-ba46-553d0fdba814&quot;,&quot;itemData&quot;:{&quot;type&quot;:&quot;report&quot;,&quot;id&quot;:&quot;93e7c4c5-97d8-30a5-ba46-553d0fdba814&quot;,&quot;title&quot;:&quot;Perbandingan Deteksi Tepi Citra Digital dengan Metode Prewitt, Sobel dan Canny&quot;,&quot;author&quot;:[{&quot;family&quot;:&quot;Sukatmi&quot;,&quot;given&quot;:&quot;&quot;,&quot;parse-names&quot;:false,&quot;dropping-particle&quot;:&quot;&quot;,&quot;non-dropping-particle&quot;:&quot;&quot;}],&quot;ISSN&quot;:&quot;2549-211X&quot;,&quot;issued&quot;:{&quot;date-parts&quot;:[[2017]]},&quot;container-title-short&quot;:&quot;&quot;},&quot;isTemporary&quot;:false}]},{&quot;citationID&quot;:&quot;MENDELEY_CITATION_9e9fe1c5-f232-4a5e-b064-0bcb334123d9&quot;,&quot;properties&quot;:{&quot;noteIndex&quot;:0},&quot;isEdited&quot;:false,&quot;manualOverride&quot;:{&quot;isManuallyOverridden&quot;:false,&quot;citeprocText&quot;:&quot;(Susanto et al., 2017)&quot;,&quot;manualOverrideText&quot;:&quot;&quot;},&quot;citationTag&quot;:&quot;MENDELEY_CITATION_v3_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&quot;,&quot;citationItems&quot;:[{&quot;id&quot;:&quot;d37e24ad-99fc-3cbd-8b06-8e5f0cc6d786&quot;,&quot;itemData&quot;:{&quot;type&quot;:&quot;article-journal&quot;,&quot;id&quot;:&quot;d37e24ad-99fc-3cbd-8b06-8e5f0cc6d786&quot;,&quot;title&quot;:&quot;PERLINDUNGAN HAK CIPTA PADA CITRA DIGITAL MENGGUNAKAN LEAST SIGNIFICANT BIT BERBASIS DETEKSI TEPI CANNY&quot;,&quot;author&quot;:[{&quot;family&quot;:&quot;Susanto&quot;,&quot;given&quot;:&quot;Ajib&quot;,&quot;parse-names&quot;:false,&quot;dropping-particle&quot;:&quot;&quot;,&quot;non-dropping-particle&quot;:&quot;&quot;},{&quot;family&quot;:&quot;Sari&quot;,&quot;given&quot;:&quot;Christy Atika&quot;,&quot;parse-names&quot;:false,&quot;dropping-particle&quot;:&quot;&quot;,&quot;non-dropping-particle&quot;:&quot;&quot;},{&quot;family&quot;:&quot;Rosal&quot;,&quot;given&quot;:&quot;De&quot;,&quot;parse-names&quot;:false,&quot;dropping-particle&quot;:&quot;&quot;,&quot;non-dropping-particle&quot;:&quot;&quot;},{&quot;family&quot;:&quot;Setiadi&quot;,&quot;given&quot;:&quot;Ignatius Moses&quot;,&quot;parse-names&quot;:false,&quot;dropping-particle&quot;:&quot;&quot;,&quot;non-dropping-particle&quot;:&quot;&quot;},{&quot;family&quot;:&quot;Rachmawanto&quot;,&quot;given&quot;:&quot;Eko Hari&quot;,&quot;parse-names&quot;:false,&quot;dropping-particle&quot;:&quot;&quot;,&quot;non-dropping-particle&quot;:&quot;&quot;}],&quot;container-title&quot;:&quot;Jurnal SIMETRIS&quot;,&quot;ISSN&quot;:&quot;2252-4983&quot;,&quot;issued&quot;:{&quot;date-parts&quot;:[[2017]]},&quot;volume&quot;:&quot;8&quot;,&quot;container-title-short&quot;:&quot;&quot;},&quot;isTemporary&quot;:false}]},{&quot;citationID&quot;:&quot;MENDELEY_CITATION_b57a0791-e2bf-427e-8a6e-b5f36307043e&quot;,&quot;properties&quot;:{&quot;noteIndex&quot;:0},&quot;isEdited&quot;:false,&quot;manualOverride&quot;:{&quot;isManuallyOverridden&quot;:false,&quot;citeprocText&quot;:&quot;(Primartha, 2018)&quot;,&quot;manualOverrideText&quot;:&quot;&quot;},&quot;citationTag&quot;:&quot;MENDELEY_CITATION_v3_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&quot;,&quot;citationItems&quot;:[{&quot;id&quot;:&quot;3f8998d7-509d-3e8a-99b1-1d0e39f596fb&quot;,&quot;itemData&quot;:{&quot;type&quot;:&quot;book&quot;,&quot;id&quot;:&quot;3f8998d7-509d-3e8a-99b1-1d0e39f596fb&quot;,&quot;title&quot;:&quot;BELAJAR MACHINE LEARNING TEORI DAN PRAKTIK&quot;,&quot;author&quot;:[{&quot;family&quot;:&quot;Primartha&quot;,&quot;given&quot;:&quot;Rifkie&quot;,&quot;parse-names&quot;:false,&quot;dropping-particle&quot;:&quot;&quot;,&quot;non-dropping-particle&quot;:&quot;&quot;}],&quot;issued&quot;:{&quot;date-parts&quot;:[[2018,8]]},&quot;publisher-place&quot;:&quot;Bandung&quot;,&quot;number-of-pages&quot;:&quot;1-481&quot;,&quot;publisher&quot;:&quot;Informatika Bandung&quot;,&quot;container-title-short&quot;:&quot;&quot;},&quot;isTemporary&quot;:false}]},{&quot;citationID&quot;:&quot;MENDELEY_CITATION_d5a5d42d-c2ac-4a62-95a0-dec93d5e1d9f&quot;,&quot;properties&quot;:{&quot;noteIndex&quot;:0},&quot;isEdited&quot;:false,&quot;manualOverride&quot;:{&quot;isManuallyOverridden&quot;:false,&quot;citeprocText&quot;:&quot;(Primartha, 2018)&quot;,&quot;manualOverrideText&quot;:&quot;&quot;},&quot;citationTag&quot;:&quot;MENDELEY_CITATION_v3_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&quot;,&quot;citationItems&quot;:[{&quot;id&quot;:&quot;3f8998d7-509d-3e8a-99b1-1d0e39f596fb&quot;,&quot;itemData&quot;:{&quot;type&quot;:&quot;book&quot;,&quot;id&quot;:&quot;3f8998d7-509d-3e8a-99b1-1d0e39f596fb&quot;,&quot;title&quot;:&quot;BELAJAR MACHINE LEARNING TEORI DAN PRAKTIK&quot;,&quot;author&quot;:[{&quot;family&quot;:&quot;Primartha&quot;,&quot;given&quot;:&quot;Rifkie&quot;,&quot;parse-names&quot;:false,&quot;dropping-particle&quot;:&quot;&quot;,&quot;non-dropping-particle&quot;:&quot;&quot;}],&quot;issued&quot;:{&quot;date-parts&quot;:[[2018,8]]},&quot;publisher-place&quot;:&quot;Bandung&quot;,&quot;number-of-pages&quot;:&quot;1-481&quot;,&quot;publisher&quot;:&quot;Informatika Bandung&quot;,&quot;container-title-short&quot;:&quot;&quot;},&quot;isTemporary&quot;:false}]},{&quot;citationID&quot;:&quot;MENDELEY_CITATION_e0596566-b2cd-413a-8a5c-dedff918f5a6&quot;,&quot;properties&quot;:{&quot;noteIndex&quot;:0},&quot;isEdited&quot;:false,&quot;manualOverride&quot;:{&quot;isManuallyOverridden&quot;:false,&quot;citeprocText&quot;:&quot;(Primartha, 2018)&quot;,&quot;manualOverrideText&quot;:&quot;&quot;},&quot;citationTag&quot;:&quot;MENDELEY_CITATION_v3_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&quot;,&quot;citationItems&quot;:[{&quot;id&quot;:&quot;3f8998d7-509d-3e8a-99b1-1d0e39f596fb&quot;,&quot;itemData&quot;:{&quot;type&quot;:&quot;book&quot;,&quot;id&quot;:&quot;3f8998d7-509d-3e8a-99b1-1d0e39f596fb&quot;,&quot;title&quot;:&quot;BELAJAR MACHINE LEARNING TEORI DAN PRAKTIK&quot;,&quot;author&quot;:[{&quot;family&quot;:&quot;Primartha&quot;,&quot;given&quot;:&quot;Rifkie&quot;,&quot;parse-names&quot;:false,&quot;dropping-particle&quot;:&quot;&quot;,&quot;non-dropping-particle&quot;:&quot;&quot;}],&quot;issued&quot;:{&quot;date-parts&quot;:[[2018,8]]},&quot;publisher-place&quot;:&quot;Bandung&quot;,&quot;number-of-pages&quot;:&quot;1-481&quot;,&quot;publisher&quot;:&quot;Informatika Bandung&quot;,&quot;container-title-short&quot;:&quot;&quot;},&quot;isTemporary&quot;:false}]},{&quot;citationID&quot;:&quot;MENDELEY_CITATION_ff80d5b0-296a-43cd-8900-5ab1b52d45f3&quot;,&quot;properties&quot;:{&quot;noteIndex&quot;:0},&quot;isEdited&quot;:false,&quot;manualOverride&quot;:{&quot;isManuallyOverridden&quot;:false,&quot;citeprocText&quot;:&quot;(Raschka &amp;#38; Mirjalili, 2017)&quot;,&quot;manualOverrideText&quot;:&quot;&quot;},&quot;citationTag&quot;:&quot;MENDELEY_CITATION_v3_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&quot;,&quot;citationItems&quot;:[{&quot;id&quot;:&quot;15ea3e0e-d35f-3728-a785-c97cf56e1941&quot;,&quot;itemData&quot;:{&quot;type&quot;:&quot;book&quot;,&quot;id&quot;:&quot;15ea3e0e-d35f-3728-a785-c97cf56e1941&quot;,&quot;title&quot;:&quot;Pyhton Machine Learning Second Edition&quot;,&quot;author&quot;:[{&quot;family&quot;:&quot;Raschka&quot;,&quot;given&quot;:&quot;Sebastian&quot;,&quot;parse-names&quot;:false,&quot;dropping-particle&quot;:&quot;&quot;,&quot;non-dropping-particle&quot;:&quot;&quot;},{&quot;family&quot;:&quot;Mirjalili&quot;,&quot;given&quot;:&quot;Vahid&quot;,&quot;parse-names&quot;:false,&quot;dropping-particle&quot;:&quot;&quot;,&quot;non-dropping-particle&quot;:&quot;&quot;}],&quot;issued&quot;:{&quot;date-parts&quot;:[[2017,9]]},&quot;publisher-place&quot;:&quot;Birmingham&quot;,&quot;number-of-pages&quot;:&quot;1-595&quot;,&quot;edition&quot;:&quot;2&quot;,&quot;publisher&quot;:&quot;Packt Publishing Ltd.&quot;,&quot;container-title-short&quot;:&quot;&quot;},&quot;isTemporary&quot;:false}]},{&quot;citationID&quot;:&quot;MENDELEY_CITATION_b128b8be-2f85-424b-97a1-f5036bc84086&quot;,&quot;properties&quot;:{&quot;noteIndex&quot;:0},&quot;isEdited&quot;:false,&quot;manualOverride&quot;:{&quot;isManuallyOverridden&quot;:false,&quot;citeprocText&quot;:&quot;(Primartha, 2018)&quot;,&quot;manualOverrideText&quot;:&quot;&quot;},&quot;citationTag&quot;:&quot;MENDELEY_CITATION_v3_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&quot;,&quot;citationItems&quot;:[{&quot;id&quot;:&quot;3f8998d7-509d-3e8a-99b1-1d0e39f596fb&quot;,&quot;itemData&quot;:{&quot;type&quot;:&quot;book&quot;,&quot;id&quot;:&quot;3f8998d7-509d-3e8a-99b1-1d0e39f596fb&quot;,&quot;title&quot;:&quot;BELAJAR MACHINE LEARNING TEORI DAN PRAKTIK&quot;,&quot;author&quot;:[{&quot;family&quot;:&quot;Primartha&quot;,&quot;given&quot;:&quot;Rifkie&quot;,&quot;parse-names&quot;:false,&quot;dropping-particle&quot;:&quot;&quot;,&quot;non-dropping-particle&quot;:&quot;&quot;}],&quot;issued&quot;:{&quot;date-parts&quot;:[[2018,8]]},&quot;publisher-place&quot;:&quot;Bandung&quot;,&quot;number-of-pages&quot;:&quot;1-481&quot;,&quot;publisher&quot;:&quot;Informatika Bandung&quot;,&quot;container-title-short&quot;:&quot;&quot;},&quot;isTemporary&quot;:false}]},{&quot;citationID&quot;:&quot;MENDELEY_CITATION_193c9003-b6ed-411a-b280-04dd583b0f48&quot;,&quot;properties&quot;:{&quot;noteIndex&quot;:0},&quot;isEdited&quot;:false,&quot;manualOverride&quot;:{&quot;isManuallyOverridden&quot;:false,&quot;citeprocText&quot;:&quot;(Primartha, 2018)&quot;,&quot;manualOverrideText&quot;:&quot;&quot;},&quot;citationTag&quot;:&quot;MENDELEY_CITATION_v3_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&quot;,&quot;citationItems&quot;:[{&quot;id&quot;:&quot;3f8998d7-509d-3e8a-99b1-1d0e39f596fb&quot;,&quot;itemData&quot;:{&quot;type&quot;:&quot;book&quot;,&quot;id&quot;:&quot;3f8998d7-509d-3e8a-99b1-1d0e39f596fb&quot;,&quot;title&quot;:&quot;BELAJAR MACHINE LEARNING TEORI DAN PRAKTIK&quot;,&quot;author&quot;:[{&quot;family&quot;:&quot;Primartha&quot;,&quot;given&quot;:&quot;Rifkie&quot;,&quot;parse-names&quot;:false,&quot;dropping-particle&quot;:&quot;&quot;,&quot;non-dropping-particle&quot;:&quot;&quot;}],&quot;issued&quot;:{&quot;date-parts&quot;:[[2018,8]]},&quot;publisher-place&quot;:&quot;Bandung&quot;,&quot;number-of-pages&quot;:&quot;1-481&quot;,&quot;publisher&quot;:&quot;Informatika Bandung&quot;,&quot;container-title-short&quot;:&quot;&quot;},&quot;isTemporary&quot;:false}]},{&quot;citationID&quot;:&quot;MENDELEY_CITATION_5357b9ed-32c1-4efc-b541-3f3240b8081c&quot;,&quot;properties&quot;:{&quot;noteIndex&quot;:0},&quot;isEdited&quot;:false,&quot;manualOverride&quot;:{&quot;isManuallyOverridden&quot;:false,&quot;citeprocText&quot;:&quot;(Resa Arif Yudianto et al., 2020)&quot;,&quot;manualOverrideText&quot;:&quot;&quot;},&quot;citationTag&quot;:&quot;MENDELEY_CITATION_v3_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&quot;,&quot;citationItems&quot;:[{&quot;id&quot;:&quot;cbecb9e5-d9b1-3765-b080-f502bfc8ed0d&quot;,&quot;itemData&quot;:{&quot;type&quot;:&quot;report&quot;,&quot;id&quot;:&quot;cbecb9e5-d9b1-3765-b080-f502bfc8ed0d&quot;,&quot;title&quot;:&quot;Analisis Pengaruh Tingkat Akurasi Klasifikasi Citra Wayang Dengan Algoritma Convolutional Neural Network&quot;,&quot;author&quot;:[{&quot;family&quot;:&quot;Resa Arif Yudianto&quot;,&quot;given&quot;:&quot;Muhammad&quot;,&quot;parse-names&quot;:false,&quot;dropping-particle&quot;:&quot;&quot;,&quot;non-dropping-particle&quot;:&quot;&quot;},{&quot;family&quot;:&quot;Kusrini&quot;,&quot;given&quot;:&quot;&quot;,&quot;parse-names&quot;:false,&quot;dropping-particle&quot;:&quot;&quot;,&quot;non-dropping-particle&quot;:&quot;&quot;},{&quot;family&quot;:&quot;Fatta&quot;,&quot;given&quot;:&quot;Hanif&quot;,&quot;parse-names&quot;:false,&quot;dropping-particle&quot;:&quot;&quot;,&quot;non-dropping-particle&quot;:&quot;al&quot;}],&quot;issued&quot;:{&quot;date-parts&quot;:[[2020,12]]},&quot;publisher-place&quot;:&quot;Yogyakarta&quot;,&quot;number-of-pages&quot;:&quot;182-190&quot;,&quot;abstract&quot;:&quot;The development of technology is inversely proportional to cultural preservation in Indonesia. One of Indonesia's cultures which creates character through the advice and stories is a puppet. But this culture shows less because the devotees have decreased. This makes young people not knowing the names of puppet figures. The introduction of digital images of puppets through the system is very necessary to introduce to the generation of millennial children, bearing in mind that at this time people are familiar with the technology. This recognition is through the image classification of puppet figures with classification algorithms that have been trained previously with puppet images that have been labeled before. To recognize various puppet figures well, a good model is needed. The quality of the model can be measured by the accuracy, precision, and recall variables in the model testing. Several factors influence the formation of the model, including the rise of the dataset, number of iterations (epoch) in learning, and of course the treatment of data before it is used in the process of forming the model. This study used 400 datasets which are divided into 4 classes which will be trained using CNN (Convolutional Neural Network) algorithm to produce a model. Based on the results of experiments obtained the best accuracy of 97%, 93% precision, and 87% recall by applying a combination of augmentation, changing the image to grayscale in preprocessing stage, the use of 80:20 dataset ratio and 100 epoch is a very significant effect in increasing accuracy.&quot;,&quot;container-title-short&quot;:&quot;&quot;},&quot;isTemporary&quot;:false}]},{&quot;citationID&quot;:&quot;MENDELEY_CITATION_045944b7-643a-41bb-b534-e08d93a41f11&quot;,&quot;properties&quot;:{&quot;noteIndex&quot;:0},&quot;isEdited&quot;:false,&quot;manualOverride&quot;:{&quot;isManuallyOverridden&quot;:false,&quot;citeprocText&quot;:&quot;(Primartha, 2021)&quot;,&quot;manualOverrideText&quot;:&quot;&quot;},&quot;citationTag&quot;:&quot;MENDELEY_CITATION_v3_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&quot;,&quot;citationItems&quot;:[{&quot;id&quot;:&quot;811f10c5-a86a-388a-95b9-7d23598b760c&quot;,&quot;itemData&quot;:{&quot;type&quot;:&quot;book&quot;,&quot;id&quot;:&quot;811f10c5-a86a-388a-95b9-7d23598b760c&quot;,&quot;title&quot;:&quot;Algoritma Machine Learning&quot;,&quot;author&quot;:[{&quot;family&quot;:&quot;Primartha&quot;,&quot;given&quot;:&quot;Rifkie&quot;,&quot;parse-names&quot;:false,&quot;dropping-particle&quot;:&quot;&quot;,&quot;non-dropping-particle&quot;:&quot;&quot;}],&quot;editor&quot;:[{&quot;family&quot;:&quot;Wahono&quot;,&quot;given&quot;:&quot;Romi Satria&quot;,&quot;parse-names&quot;:false,&quot;dropping-particle&quot;:&quot;&quot;,&quot;non-dropping-particle&quot;:&quot;&quot;}],&quot;issued&quot;:{&quot;date-parts&quot;:[[2021,1]]},&quot;publisher-place&quot;:&quot;Bandung&quot;,&quot;number-of-pages&quot;:&quot;1-728&quot;,&quot;publisher&quot;:&quot;Informatika&quot;,&quot;container-title-short&quot;:&quot;&quot;},&quot;isTemporary&quot;:false}]},{&quot;citationID&quot;:&quot;MENDELEY_CITATION_d5a5c816-8ce3-40ff-ad5d-10d7d852f0a6&quot;,&quot;properties&quot;:{&quot;noteIndex&quot;:0},&quot;isEdited&quot;:false,&quot;manualOverride&quot;:{&quot;isManuallyOverridden&quot;:false,&quot;citeprocText&quot;:&quot;(Wulandari et al., 2020)&quot;,&quot;manualOverrideText&quot;:&quot;&quot;},&quot;citationTag&quot;:&quot;MENDELEY_CITATION_v3_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&quot;,&quot;citationItems&quot;:[{&quot;id&quot;:&quot;5bc6074a-f15c-32dc-befb-371923aefba0&quot;,&quot;itemData&quot;:{&quot;type&quot;:&quot;article-journal&quot;,&quot;id&quot;:&quot;5bc6074a-f15c-32dc-befb-371923aefba0&quot;,&quot;title&quot;:&quot;Klasifikasi Citra Digital Bumbu dan Rempah Dengan ALgoritma Convolutional Neural Network (CNN)&quot;,&quot;author&quot;:[{&quot;family&quot;:&quot;Wulandari&quot;,&quot;given&quot;:&quot;Isna&quot;,&quot;parse-names&quot;:false,&quot;dropping-particle&quot;:&quot;&quot;,&quot;non-dropping-particle&quot;:&quot;&quot;},{&quot;family&quot;:&quot;Yasin&quot;,&quot;given&quot;:&quot;Hasbi&quot;,&quot;parse-names&quot;:false,&quot;dropping-particle&quot;:&quot;&quot;,&quot;non-dropping-particle&quot;:&quot;&quot;},{&quot;family&quot;:&quot;Widiharih&quot;,&quot;given&quot;:&quot;Tatik&quot;,&quot;parse-names&quot;:false,&quot;dropping-particle&quot;:&quot;&quot;,&quot;non-dropping-particle&quot;:&quot;&quot;}],&quot;container-title&quot;:&quot;JURNAL GAUSSIAN&quot;,&quot;ISSN&quot;:&quot;2339-2541&quot;,&quot;URL&quot;:&quot;https://ejournal3.undip.ac.id/index.php/gaussian/&quot;,&quot;issued&quot;:{&quot;date-parts&quot;:[[2020]]},&quot;page&quot;:&quot;273-282&quot;,&quot;abstract&quot;:&quot;The recognition of herbs and spices among young generation is still low. Based on research in SMK 9 Bandung, showed that there are 47% of students that did not recognize herbs and spices. The method that can be used to overcome this problem is automatic digital sorting of herbs and spices using Convolutional Neural Network (CNN) algorithm. In this study, there are 300 images of herbs and spices that will be classified into 3 categories. It's ginseng, ginger and galangal. Data in each category is divided into two, training data and testing data with a ratio of 80%: 20%. CNN model used in classification of digital images of herbs and spices is a model with 2 convolutional layers, where the first convolutional layer has 10 filters and the second convolutional layer has 20 filters. Each filter has a kernel matrix with a size of 3x3. The filter size at the pooling layer is 3x3 and the number of neurons in the hidden layer is 10. The activation function at the convolutional layer and hidden layer is tanh, and the activation function at the output layer is softmax. In this model, the accuracy of training data is 0.9875 and the loss value is 0.0769. The accuracy of testing data is 0.85 and the loss value is 0.4773. Meanwhile, testing new data with 3 images for each category produces an accuracy of 88.89%.&quot;,&quot;issue&quot;:&quot;3&quot;,&quot;volume&quot;:&quot;9&quot;,&quot;container-title-short&quot;:&quot;&quot;},&quot;isTemporary&quot;:false}]},{&quot;citationID&quot;:&quot;MENDELEY_CITATION_eeab8e0a-1a96-4f17-9a29-70fff453804f&quot;,&quot;properties&quot;:{&quot;noteIndex&quot;:0},&quot;isEdited&quot;:false,&quot;manualOverride&quot;:{&quot;isManuallyOverridden&quot;:true,&quot;citeprocText&quot;:&quot;(Wulandari et al., 2020)&quot;,&quot;manualOverrideText&quot;:&quot;(Wulandari et al., 2020).&quot;},&quot;citationTag&quot;:&quot;MENDELEY_CITATION_v3_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&quot;,&quot;citationItems&quot;:[{&quot;id&quot;:&quot;5bc6074a-f15c-32dc-befb-371923aefba0&quot;,&quot;itemData&quot;:{&quot;type&quot;:&quot;article-journal&quot;,&quot;id&quot;:&quot;5bc6074a-f15c-32dc-befb-371923aefba0&quot;,&quot;title&quot;:&quot;Klasifikasi Citra Digital Bumbu dan Rempah Dengan ALgoritma Convolutional Neural Network (CNN)&quot;,&quot;author&quot;:[{&quot;family&quot;:&quot;Wulandari&quot;,&quot;given&quot;:&quot;Isna&quot;,&quot;parse-names&quot;:false,&quot;dropping-particle&quot;:&quot;&quot;,&quot;non-dropping-particle&quot;:&quot;&quot;},{&quot;family&quot;:&quot;Yasin&quot;,&quot;given&quot;:&quot;Hasbi&quot;,&quot;parse-names&quot;:false,&quot;dropping-particle&quot;:&quot;&quot;,&quot;non-dropping-particle&quot;:&quot;&quot;},{&quot;family&quot;:&quot;Widiharih&quot;,&quot;given&quot;:&quot;Tatik&quot;,&quot;parse-names&quot;:false,&quot;dropping-particle&quot;:&quot;&quot;,&quot;non-dropping-particle&quot;:&quot;&quot;}],&quot;container-title&quot;:&quot;JURNAL GAUSSIAN&quot;,&quot;ISSN&quot;:&quot;2339-2541&quot;,&quot;URL&quot;:&quot;https://ejournal3.undip.ac.id/index.php/gaussian/&quot;,&quot;issued&quot;:{&quot;date-parts&quot;:[[2020]]},&quot;page&quot;:&quot;273-282&quot;,&quot;abstract&quot;:&quot;The recognition of herbs and spices among young generation is still low. Based on research in SMK 9 Bandung, showed that there are 47% of students that did not recognize herbs and spices. The method that can be used to overcome this problem is automatic digital sorting of herbs and spices using Convolutional Neural Network (CNN) algorithm. In this study, there are 300 images of herbs and spices that will be classified into 3 categories. It's ginseng, ginger and galangal. Data in each category is divided into two, training data and testing data with a ratio of 80%: 20%. CNN model used in classification of digital images of herbs and spices is a model with 2 convolutional layers, where the first convolutional layer has 10 filters and the second convolutional layer has 20 filters. Each filter has a kernel matrix with a size of 3x3. The filter size at the pooling layer is 3x3 and the number of neurons in the hidden layer is 10. The activation function at the convolutional layer and hidden layer is tanh, and the activation function at the output layer is softmax. In this model, the accuracy of training data is 0.9875 and the loss value is 0.0769. The accuracy of testing data is 0.85 and the loss value is 0.4773. Meanwhile, testing new data with 3 images for each category produces an accuracy of 88.89%.&quot;,&quot;issue&quot;:&quot;3&quot;,&quot;volume&quot;:&quot;9&quot;,&quot;container-title-short&quot;:&quot;&quot;},&quot;isTemporary&quot;:false}]},{&quot;citationID&quot;:&quot;MENDELEY_CITATION_50bdb4f5-a2b1-4518-842f-4db51e05bfe0&quot;,&quot;properties&quot;:{&quot;noteIndex&quot;:0},&quot;isEdited&quot;:false,&quot;manualOverride&quot;:{&quot;isManuallyOverridden&quot;:false,&quot;citeprocText&quot;:&quot;(Susanto et al., 2019)&quot;,&quot;manualOverrideText&quot;:&quot;&quot;},&quot;citationTag&quot;:&quot;MENDELEY_CITATION_v3_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&quot;,&quot;citationItems&quot;:[{&quot;id&quot;:&quot;d7c5b6a3-055b-3009-8bff-7401a3b84a1e&quot;,&quot;itemData&quot;:{&quot;type&quot;:&quot;book&quot;,&quot;id&quot;:&quot;d7c5b6a3-055b-3009-8bff-7401a3b84a1e&quot;,&quot;title&quot;:&quot;Rekognisi Wayang Kulit Menggunakan Jaringan Syaraf Tiruan&quot;,&quot;author&quot;:[{&quot;family&quot;:&quot;Susanto&quot;,&quot;given&quot;:&quot;Ajib&quot;,&quot;parse-names&quot;:false,&quot;dropping-particle&quot;:&quot;&quot;,&quot;non-dropping-particle&quot;:&quot;&quot;},{&quot;family&quot;:&quot;Utomo&quot;,&quot;given&quot;:&quot;Ibnu&quot;,&quot;parse-names&quot;:false,&quot;dropping-particle&quot;:&quot;&quot;,&quot;non-dropping-particle&quot;:&quot;&quot;},{&quot;family&quot;:&quot;Mulyono&quot;,&quot;given&quot;:&quot;Wahyu&quot;,&quot;parse-names&quot;:false,&quot;dropping-particle&quot;:&quot;&quot;,&quot;non-dropping-particle&quot;:&quot;&quot;}],&quot;ISBN&quot;:&quot;978-979-3649-99-3&quot;,&quot;issued&quot;:{&quot;date-parts&quot;:[[2019]]},&quot;number-of-pages&quot;:&quot;58-64&quot;,&quot;container-title-short&quot;:&quot;&quot;},&quot;isTemporary&quot;:false}]},{&quot;citationID&quot;:&quot;MENDELEY_CITATION_95ef3c51-f1c1-4b13-9e89-986e5cff4ecb&quot;,&quot;properties&quot;:{&quot;noteIndex&quot;:0},&quot;isEdited&quot;:false,&quot;manualOverride&quot;:{&quot;isManuallyOverridden&quot;:false,&quot;citeprocText&quot;:&quot;(Resa Arif Yudianto et al., 2020)&quot;,&quot;manualOverrideText&quot;:&quot;&quot;},&quot;citationTag&quot;:&quot;MENDELEY_CITATION_v3_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&quot;,&quot;citationItems&quot;:[{&quot;id&quot;:&quot;cbecb9e5-d9b1-3765-b080-f502bfc8ed0d&quot;,&quot;itemData&quot;:{&quot;type&quot;:&quot;report&quot;,&quot;id&quot;:&quot;cbecb9e5-d9b1-3765-b080-f502bfc8ed0d&quot;,&quot;title&quot;:&quot;Analisis Pengaruh Tingkat Akurasi Klasifikasi Citra Wayang Dengan Algoritma Convolutional Neural Network&quot;,&quot;author&quot;:[{&quot;family&quot;:&quot;Resa Arif Yudianto&quot;,&quot;given&quot;:&quot;Muhammad&quot;,&quot;parse-names&quot;:false,&quot;dropping-particle&quot;:&quot;&quot;,&quot;non-dropping-particle&quot;:&quot;&quot;},{&quot;family&quot;:&quot;Kusrini&quot;,&quot;given&quot;:&quot;&quot;,&quot;parse-names&quot;:false,&quot;dropping-particle&quot;:&quot;&quot;,&quot;non-dropping-particle&quot;:&quot;&quot;},{&quot;family&quot;:&quot;Fatta&quot;,&quot;given&quot;:&quot;Hanif&quot;,&quot;parse-names&quot;:false,&quot;dropping-particle&quot;:&quot;&quot;,&quot;non-dropping-particle&quot;:&quot;al&quot;}],&quot;issued&quot;:{&quot;date-parts&quot;:[[2020,12]]},&quot;publisher-place&quot;:&quot;Yogyakarta&quot;,&quot;number-of-pages&quot;:&quot;182-190&quot;,&quot;abstract&quot;:&quot;The development of technology is inversely proportional to cultural preservation in Indonesia. One of Indonesia's cultures which creates character through the advice and stories is a puppet. But this culture shows less because the devotees have decreased. This makes young people not knowing the names of puppet figures. The introduction of digital images of puppets through the system is very necessary to introduce to the generation of millennial children, bearing in mind that at this time people are familiar with the technology. This recognition is through the image classification of puppet figures with classification algorithms that have been trained previously with puppet images that have been labeled before. To recognize various puppet figures well, a good model is needed. The quality of the model can be measured by the accuracy, precision, and recall variables in the model testing. Several factors influence the formation of the model, including the rise of the dataset, number of iterations (epoch) in learning, and of course the treatment of data before it is used in the process of forming the model. This study used 400 datasets which are divided into 4 classes which will be trained using CNN (Convolutional Neural Network) algorithm to produce a model. Based on the results of experiments obtained the best accuracy of 97%, 93% precision, and 87% recall by applying a combination of augmentation, changing the image to grayscale in preprocessing stage, the use of 80:20 dataset ratio and 100 epoch is a very significant effect in increasing accuracy.&quot;,&quot;container-title-short&quot;:&quot;&quot;},&quot;isTemporary&quot;:false}]},{&quot;citationID&quot;:&quot;MENDELEY_CITATION_7e73a3ec-e0ad-40a2-8b83-d1348be4ed4d&quot;,&quot;properties&quot;:{&quot;noteIndex&quot;:0},&quot;isEdited&quot;:false,&quot;manualOverride&quot;:{&quot;isManuallyOverridden&quot;:false,&quot;citeprocText&quot;:&quot;(Sandy et al., 2019)&quot;,&quot;manualOverrideText&quot;:&quot;&quot;},&quot;citationTag&quot;:&quot;MENDELEY_CITATION_v3_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&quot;,&quot;citationItems&quot;:[{&quot;id&quot;:&quot;d61f4e30-1e0a-3f2f-8b18-17c486e9c3e4&quot;,&quot;itemData&quot;:{&quot;type&quot;:&quot;book&quot;,&quot;id&quot;:&quot;d61f4e30-1e0a-3f2f-8b18-17c486e9c3e4&quot;,&quot;title&quot;:&quot;Klasifikasi Citra Wayang Dengan Menggunakan Metode k-NN &amp; GLCM&quot;,&quot;author&quot;:[{&quot;family&quot;:&quot;Sandy&quot;,&quot;given&quot;:&quot;Boy&quot;,&quot;parse-names&quot;:false,&quot;dropping-particle&quot;:&quot;&quot;,&quot;non-dropping-particle&quot;:&quot;&quot;},{&quot;family&quot;:&quot;Siahaan&quot;,&quot;given&quot;:&quot;Johannes K&quot;,&quot;parse-names&quot;:false,&quot;dropping-particle&quot;:&quot;&quot;,&quot;non-dropping-particle&quot;:&quot;&quot;},{&quot;family&quot;:&quot;Permana&quot;,&quot;given&quot;:&quot;Prayogi&quot;,&quot;parse-names&quot;:false,&quot;dropping-particle&quot;:&quot;&quot;,&quot;non-dropping-particle&quot;:&quot;&quot;},{&quot;family&quot;:&quot;Muhathir&quot;,&quot;given&quot;:&quot;*&quot;,&quot;parse-names&quot;:false,&quot;dropping-particle&quot;:&quot;&quot;,&quot;non-dropping-particle&quot;:&quot;&quot;}],&quot;container-title&quot;:&quot;Prosiding Seminar Nasional Teknologi Informatika&quot;,&quot;ISBN&quot;:&quot;978-602-50006-1-4&quot;,&quot;issued&quot;:{&quot;date-parts&quot;:[[2019]]},&quot;abstract&quot;:&quot;Abstrak Wayang merupakan pelestari budaya lokal khususnya Jawa untuk dijadikan budaya Nasional karena nilai-nilai yang terkandung dalam wayang sangatlah kompleks. Menyangkut Agama,akhlaq dan sebagainya, wayang memiliki berbagai macam jenis, karakter dan paras yang berbeda. Oleh karena itu, akan kesulitan dalam menghafal dan mengenali jenis-jenis wayang tersebut. Oleh karnanya Pada penelitian ini kami membahas tentang cara mendeteksi dan mengklasifikasikan objek (wayang) menurut bentuk objek(wayang) tersebut. sehingga dapat di kenali oleh system sesuai jenisnya. Kami menggunakan 5 jenis objek (wayang) yaitu Arjuna, Batara Wisnu, Gareng, Werkudara, Yudishtira. Dengan metode k-nearest neighbor (k-NN) dan GLCM, kita dapat mengenali wayang yang satu dengan wayang lainnya. Metode k-nearest neighbor (k-NN) dan GLCM mampu mengklasifikasi pola wayang dengan tingkat akurasi 77,5%.&quot;,&quot;volume&quot;:&quot;2&quot;,&quot;container-title-short&quot;:&quot;&quot;},&quot;isTemporary&quot;:false}]},{&quot;citationID&quot;:&quot;MENDELEY_CITATION_0a782216-eb7d-41b8-bc91-5063db1586cd&quot;,&quot;properties&quot;:{&quot;noteIndex&quot;:0},&quot;isEdited&quot;:false,&quot;manualOverride&quot;:{&quot;isManuallyOverridden&quot;:false,&quot;citeprocText&quot;:&quot;(Bowo et al., 2020)&quot;,&quot;manualOverrideText&quot;:&quot;&quot;},&quot;citationTag&quot;:&quot;MENDELEY_CITATION_v3_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&quot;,&quot;citationItems&quot;:[{&quot;id&quot;:&quot;ef71f8e6-b3cb-3fa7-8461-02bf3df0d0c9&quot;,&quot;itemData&quot;:{&quot;type&quot;:&quot;report&quot;,&quot;id&quot;:&quot;ef71f8e6-b3cb-3fa7-8461-02bf3df0d0c9&quot;,&quot;title&quot;:&quot;Penerapan Algoritma Convolutional Neural Network Untuk Klasifikasi Motif Citra Batik Solo&quot;,&quot;author&quot;:[{&quot;family&quot;:&quot;Bowo&quot;,&quot;given&quot;:&quot;Tungki Ari&quot;,&quot;parse-names&quot;:false,&quot;dropping-particle&quot;:&quot;&quot;,&quot;non-dropping-particle&quot;:&quot;&quot;},{&quot;family&quot;:&quot;Syaputra&quot;,&quot;given&quot;:&quot;Hadi&quot;,&quot;parse-names&quot;:false,&quot;dropping-particle&quot;:&quot;&quot;,&quot;non-dropping-particle&quot;:&quot;&quot;},{&quot;family&quot;:&quot;Akbar&quot;,&quot;given&quot;:&quot;Muhammad&quot;,&quot;parse-names&quot;:false,&quot;dropping-particle&quot;:&quot;&quot;,&quot;non-dropping-particle&quot;:&quot;&quot;}],&quot;container-title&quot;:&quot;Journal of Software Engineering Ampera&quot;,&quot;URL&quot;:&quot;https://journal-computing.org/index.php/journal-sea/index&quot;,&quot;issued&quot;:{&quot;date-parts&quot;:[[2020]]},&quot;number-of-pages&quot;:&quot;2775-2488&quot;,&quot;issue&quot;:&quot;2&quot;,&quot;volume&quot;:&quot;1&quot;,&quot;container-title-short&quot;:&quot;&quot;},&quot;isTemporary&quot;:false}]},{&quot;citationID&quot;:&quot;MENDELEY_CITATION_b0502e80-c464-4c19-83a1-7da12486d031&quot;,&quot;properties&quot;:{&quot;noteIndex&quot;:0},&quot;isEdited&quot;:false,&quot;manualOverride&quot;:{&quot;isManuallyOverridden&quot;:false,&quot;citeprocText&quot;:&quot;(Gultom et al., 2018)&quot;,&quot;manualOverrideText&quot;:&quot;&quot;},&quot;citationTag&quot;:&quot;MENDELEY_CITATION_v3_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&quot;,&quot;citationItems&quot;:[{&quot;id&quot;:&quot;c744d034-3821-3a81-bca5-8bf8cb41bcf0&quot;,&quot;itemData&quot;:{&quot;type&quot;:&quot;article-journal&quot;,&quot;id&quot;:&quot;c744d034-3821-3a81-bca5-8bf8cb41bcf0&quot;,&quot;title&quot;:&quot;Batik Classification using Deep Convolutional Network Transfer Learning&quot;,&quot;author&quot;:[{&quot;family&quot;:&quot;Gultom&quot;,&quot;given&quot;:&quot;Yohanes&quot;,&quot;parse-names&quot;:false,&quot;dropping-particle&quot;:&quot;&quot;,&quot;non-dropping-particle&quot;:&quot;&quot;},{&quot;family&quot;:&quot;Arymurthy&quot;,&quot;given&quot;:&quot;Aniati Murni&quot;,&quot;parse-names&quot;:false,&quot;dropping-particle&quot;:&quot;&quot;,&quot;non-dropping-particle&quot;:&quot;&quot;},{&quot;family&quot;:&quot;Masikome&quot;,&quot;given&quot;:&quot;Rian Josua&quot;,&quot;parse-names&quot;:false,&quot;dropping-particle&quot;:&quot;&quot;,&quot;non-dropping-particle&quot;:&quot;&quot;}],&quot;container-title&quot;:&quot;Jurnal Ilmu Komputer dan Informasi&quot;,&quot;DOI&quot;:&quot;10.21609/jiki.v11i2.507&quot;,&quot;ISSN&quot;:&quot;2088-7051&quot;,&quot;issued&quot;:{&quot;date-parts&quot;:[[2018,6,29]]},&quot;page&quot;:&quot;59&quot;,&quot;abstract&quot;:&quot;Batik fabric is one of the most profound cultural heritage in Indonesia. Hence, continuous research on understanding it is necessary to preserve it. Despite of being one of the most common research task, Batik’s pattern automatic classification still requires some improvement especially in regards to invariance dilemma. Convolutional neural network (ConvNet) is one of deep learning architecture which able to learn data representation by combining local receptive inputs, weight sharing and convolutions in order to solve invariance dilemma in image classification. Using dataset of 2,092 Batik patches (5 classes), the experiments show that the proposed model, which used deep ConvNet VGG16 as feature extractor (transfer learning), achieves slightly better average of 89 ± 7% accuracy than SIFT and SURF-based that achieve 88 ± 10% and 88 ± 8% respectively. Despite of that, SIFT reaches around 5% better accuracy in rotated and scaled dataset.&quot;,&quot;publisher&quot;:&quot;Faculty of Computer Science, Universitas Indonesia&quot;,&quot;issue&quot;:&quot;2&quot;,&quot;volume&quot;:&quot;11&quot;,&quot;container-title-short&quot;:&quot;&quot;},&quot;isTemporary&quot;:false}]},{&quot;citationID&quot;:&quot;MENDELEY_CITATION_02cc8183-20c2-4307-88ae-3cab39999f4b&quot;,&quot;properties&quot;:{&quot;noteIndex&quot;:0},&quot;isEdited&quot;:false,&quot;manualOverride&quot;:{&quot;isManuallyOverridden&quot;:false,&quot;citeprocText&quot;:&quot;(Prayitna &amp;#38; Murinto, 2021)&quot;,&quot;manualOverrideText&quot;:&quot;&quot;},&quot;citationTag&quot;:&quot;MENDELEY_CITATION_v3_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&quot;,&quot;citationItems&quot;:[{&quot;id&quot;:&quot;40b13cc9-ca47-3e64-ab56-f603eb93f006&quot;,&quot;itemData&quot;:{&quot;type&quot;:&quot;article-journal&quot;,&quot;id&quot;:&quot;40b13cc9-ca47-3e64-ab56-f603eb93f006&quot;,&quot;title&quot;:&quot;Classification of Batik in Southern Coast Area of Java Using Convolutional Neural Network Method&quot;,&quot;author&quot;:[{&quot;family&quot;:&quot;Prayitna&quot;,&quot;given&quot;:&quot;Taufik Cahya&quot;,&quot;parse-names&quot;:false,&quot;dropping-particle&quot;:&quot;&quot;,&quot;non-dropping-particle&quot;:&quot;&quot;},{&quot;family&quot;:&quot;Murinto&quot;,&quot;given&quot;:&quot;&quot;,&quot;parse-names&quot;:false,&quot;dropping-particle&quot;:&quot;&quot;,&quot;non-dropping-particle&quot;:&quot;&quot;}],&quot;container-title&quot;:&quot;Jurnal Informatika&quot;,&quot;ISSN&quot;:&quot;978-0524&quot;,&quot;issued&quot;:{&quot;date-parts&quot;:[[2021,5]]},&quot;page&quot;:&quot;122-129&quot;,&quot;issue&quot;:&quot;2&quot;,&quot;volume&quot;:&quot;15&quot;,&quot;container-title-short&quot;:&quot;&quot;},&quot;isTemporary&quot;:false}]},{&quot;citationID&quot;:&quot;MENDELEY_CITATION_4a7e53f1-ab8f-4799-b35e-133e67a9f586&quot;,&quot;properties&quot;:{&quot;noteIndex&quot;:0},&quot;isEdited&quot;:false,&quot;manualOverride&quot;:{&quot;isManuallyOverridden&quot;:false,&quot;citeprocText&quot;:&quot;(Mehindra Prasmatio et al., 2020)&quot;,&quot;manualOverrideText&quot;:&quot;&quot;},&quot;citationTag&quot;:&quot;MENDELEY_CITATION_v3_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&quot;,&quot;citationItems&quot;:[{&quot;id&quot;:&quot;b8cee9fd-cf28-3f1b-bb4b-c3136c04a479&quot;,&quot;itemData&quot;:{&quot;type&quot;:&quot;report&quot;,&quot;id&quot;:&quot;b8cee9fd-cf28-3f1b-bb4b-c3136c04a479&quot;,&quot;title&quot;:&quot;Deteksi dan Pengenalan Ikan Menggunakan Algoritma Convolutional Neural Network&quot;,&quot;author&quot;:[{&quot;family&quot;:&quot;Mehindra Prasmatio&quot;,&quot;given&quot;:&quot;R&quot;,&quot;parse-names&quot;:false,&quot;dropping-particle&quot;:&quot;&quot;,&quot;non-dropping-particle&quot;:&quot;&quot;},{&quot;family&quot;:&quot;Rahmat&quot;,&quot;given&quot;:&quot;Basuki&quot;,&quot;parse-names&quot;:false,&quot;dropping-particle&quot;:&quot;&quot;,&quot;non-dropping-particle&quot;:&quot;&quot;},{&quot;family&quot;:&quot;Yuniar&quot;,&quot;given&quot;:&quot;Intan&quot;,&quot;parse-names&quot;:false,&quot;dropping-particle&quot;:&quot;&quot;,&quot;non-dropping-particle&quot;:&quot;&quot;}],&quot;container-title&quot;:&quot;Jurnal Informatika dan Sistem Informasi (JIFoSI)&quot;,&quot;issued&quot;:{&quot;date-parts&quot;:[[2020,7]]},&quot;number-of-pages&quot;:&quot;510-521&quot;,&quot;issue&quot;:&quot;2&quot;,&quot;volume&quot;:&quot;1&quot;,&quot;container-title-short&quot;:&quot;&quot;},&quot;isTemporary&quot;:false}]},{&quot;citationID&quot;:&quot;MENDELEY_CITATION_21abe458-e30a-40ea-962d-eb178d1c5ec7&quot;,&quot;properties&quot;:{&quot;noteIndex&quot;:0},&quot;isEdited&quot;:false,&quot;manualOverride&quot;:{&quot;isManuallyOverridden&quot;:false,&quot;citeprocText&quot;:&quot;(Fitra Maulana &amp;#38; Rochmawati, 2019)&quot;,&quot;manualOverrideText&quot;:&quot;&quot;},&quot;citationTag&quot;:&quot;MENDELEY_CITATION_v3_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&quot;,&quot;citationItems&quot;:[{&quot;id&quot;:&quot;85e7c94c-7f1a-3f0b-a90d-a3a675df5728&quot;,&quot;itemData&quot;:{&quot;type&quot;:&quot;article-journal&quot;,&quot;id&quot;:&quot;85e7c94c-7f1a-3f0b-a90d-a3a675df5728&quot;,&quot;title&quot;:&quot;Klasifikasi Citra Buah Menggunakan Convolutional Neural Network&quot;,&quot;author&quot;:[{&quot;family&quot;:&quot;Fitra Maulana&quot;,&quot;given&quot;:&quot;Febian&quot;,&quot;parse-names&quot;:false,&quot;dropping-particle&quot;:&quot;&quot;,&quot;non-dropping-particle&quot;:&quot;&quot;},{&quot;family&quot;:&quot;Rochmawati&quot;,&quot;given&quot;:&quot;Naim&quot;,&quot;parse-names&quot;:false,&quot;dropping-particle&quot;:&quot;&quot;,&quot;non-dropping-particle&quot;:&quot;&quot;}],&quot;container-title&quot;:&quot;Journal of Informatics and Computer Science&quot;,&quot;ISSN&quot;:&quot;2686-2220&quot;,&quot;issued&quot;:{&quot;date-parts&quot;:[[2019]]},&quot;page&quot;:&quot;104-108&quot;,&quot;issue&quot;:&quot;2&quot;,&quot;volume&quot;:&quot;1&quot;,&quot;container-title-short&quot;:&quot;&quot;},&quot;isTemporary&quot;:false}]},{&quot;citationID&quot;:&quot;MENDELEY_CITATION_83dd1463-1810-4c4e-a66b-d65da0cf2852&quot;,&quot;properties&quot;:{&quot;noteIndex&quot;:0},&quot;isEdited&quot;:false,&quot;manualOverride&quot;:{&quot;isManuallyOverridden&quot;:false,&quot;citeprocText&quot;:&quot;(Anwar &amp;#38; Riminarsih, 2019)&quot;,&quot;manualOverrideText&quot;:&quot;&quot;},&quot;citationTag&quot;:&quot;MENDELEY_CITATION_v3_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&quot;,&quot;citationItems&quot;:[{&quot;id&quot;:&quot;bb584e52-7b7f-346c-a3ca-5f923252e9af&quot;,&quot;itemData&quot;:{&quot;type&quot;:&quot;article-journal&quot;,&quot;id&quot;:&quot;bb584e52-7b7f-346c-a3ca-5f923252e9af&quot;,&quot;title&quot;:&quot;Klasifikasi Citra Genus Panthera Menggunakan Metiode Convolutional Neural Network (CNN)&quot;,&quot;author&quot;:[{&quot;family&quot;:&quot;Anwar&quot;,&quot;given&quot;:&quot;Gusti Alfahmi&quot;,&quot;parse-names&quot;:false,&quot;dropping-particle&quot;:&quot;&quot;,&quot;non-dropping-particle&quot;:&quot;&quot;},{&quot;family&quot;:&quot;Riminarsih&quot;,&quot;given&quot;:&quot;Desti&quot;,&quot;parse-names&quot;:false,&quot;dropping-particle&quot;:&quot;&quot;,&quot;non-dropping-particle&quot;:&quot;&quot;}],&quot;container-title&quot;:&quot;Jurnal Ilmiah Informatika Komputer&quot;,&quot;DOI&quot;:&quot;10.35760/ik.2019.v24i3.2364&quot;,&quot;ISSN&quot;:&quot;0853-8638&quot;,&quot;issued&quot;:{&quot;date-parts&quot;:[[2019]]},&quot;page&quot;:&quot;220-228&quot;,&quot;abstract&quot;:&quot;Panthera merupakan genus dari keluarga kucing yang memiliki empat spesies popular yaitu, harimau, jaguar, macan tutul, singa. Singa memiliki warna keemasan dan tidak memilki motif, harimau memiliki motif loreng dengan garis-garis panjang, jaguar memiliki tubuh yang lebih besar dari pada macan tutul serta memiliki motif tutul yang lebih lebar, sedangkan macan tutul memiliki tubuh yang sedikit lebih ramping dari pada jaguar dan memiliki tutul yang tidak terlalu lebar. Pada penelitian ini dilakukan klasifikasi genus panther yaitu harimau, jaguar, macan tutul, dan singa menggunakan metode Convolutional Neural Network. Model Convolutional Neural Network yang digunakan memiliki 1 input layer, 5 convolution layer, dan 2 fully connected layer. Dataset yang digunakan berupa citra harimau, jaguar, macan tutul, dan singa. Data training terdiri dari 3840 citra, data validasi sebanyak 960 citra, dan data testing sebanyak 800 citra. Hasil akurasi dari pelatihan model untuk training yaitu 92,31% dan validasi yaitu 81,88%, pengujian model menggunakan dataset testing mendapatan hasil 68%. Hasil akurasi prediksi didapatkan dari nilai F1-Score pada pengujian didapatkan sebesar 78% untuk harimau, 70% untuk jaguar, 37% untuk macan tutul, 74% untuk singa. Macan tutul mendapatkan akurasi terendah dibandingkan 3 hewan lainnya tetapi lebih baik dibandingkan hasil penelitian sebelumnya.&quot;,&quot;publisher&quot;:&quot;Gunadarma University&quot;,&quot;issue&quot;:&quot;3&quot;,&quot;volume&quot;:&quot;24&quot;,&quot;container-title-short&quot;:&quot;&quot;},&quot;isTemporary&quot;:false}]},{&quot;citationID&quot;:&quot;MENDELEY_CITATION_b7f499ff-faa3-4a63-939a-1138482e72f2&quot;,&quot;properties&quot;:{&quot;noteIndex&quot;:0},&quot;isEdited&quot;:false,&quot;manualOverride&quot;:{&quot;isManuallyOverridden&quot;:false,&quot;citeprocText&quot;:&quot;(Teknik Elektro &amp;#38; Wega Intyanto, 2021)&quot;,&quot;manualOverrideText&quot;:&quot;&quot;},&quot;citationTag&quot;:&quot;MENDELEY_CITATION_v3_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&quot;,&quot;citationItems&quot;:[{&quot;id&quot;:&quot;f3a0daf6-03f8-392b-b602-530f11ca1f05&quot;,&quot;itemData&quot;:{&quot;type&quot;:&quot;report&quot;,&quot;id&quot;:&quot;f3a0daf6-03f8-392b-b602-530f11ca1f05&quot;,&quot;title&quot;:&quot;Klasifikasi Citra Bunga dengan Menggunakan Deep Learning: CNN (Convolution Neural Network)&quot;,&quot;author&quot;:[{&quot;family&quot;:&quot;Teknik Elektro&quot;,&quot;given&quot;:&quot;Jurusan&quot;,&quot;parse-names&quot;:false,&quot;dropping-particle&quot;:&quot;&quot;,&quot;non-dropping-particle&quot;:&quot;&quot;},{&quot;family&quot;:&quot;Wega Intyanto&quot;,&quot;given&quot;:&quot;Gramandha&quot;,&quot;parse-names&quot;:false,&quot;dropping-particle&quot;:&quot;&quot;,&quot;non-dropping-particle&quot;:&quot;&quot;}],&quot;issued&quot;:{&quot;date-parts&quot;:[[2021]]},&quot;container-title-short&quot;:&quot;&quot;},&quot;isTemporary&quot;:false}]},{&quot;citationID&quot;:&quot;MENDELEY_CITATION_f13fa1b1-9242-4a9e-9088-9d8f76bee4c8&quot;,&quot;properties&quot;:{&quot;noteIndex&quot;:0},&quot;isEdited&quot;:false,&quot;manualOverride&quot;:{&quot;isManuallyOverridden&quot;:false,&quot;citeprocText&quot;:&quot;(Rasywir et al., 2020)&quot;,&quot;manualOverrideText&quot;:&quot;&quot;},&quot;citationTag&quot;:&quot;MENDELEY_CITATION_v3_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&quot;,&quot;citationItems&quot;:[{&quot;id&quot;:&quot;06492983-d688-3d24-866e-6bd245b9b64e&quot;,&quot;itemData&quot;:{&quot;type&quot;:&quot;article-journal&quot;,&quot;id&quot;:&quot;06492983-d688-3d24-866e-6bd245b9b64e&quot;,&quot;title&quot;:&quot;Analisis dan Implementasi Diagnosis Penyakit Sawit dengan Metode Convolutional Neural Network (CNN)&quot;,&quot;author&quot;:[{&quot;family&quot;:&quot;Rasywir&quot;,&quot;given&quot;:&quot;Errissya&quot;,&quot;parse-names&quot;:false,&quot;dropping-particle&quot;:&quot;&quot;,&quot;non-dropping-particle&quot;:&quot;&quot;},{&quot;family&quot;:&quot;Sinaga&quot;,&quot;given&quot;:&quot;Rudolf&quot;,&quot;parse-names&quot;:false,&quot;dropping-particle&quot;:&quot;&quot;,&quot;non-dropping-particle&quot;:&quot;&quot;},{&quot;family&quot;:&quot;Pratama&quot;,&quot;given&quot;:&quot;Yovi&quot;,&quot;parse-names&quot;:false,&quot;dropping-particle&quot;:&quot;&quot;,&quot;non-dropping-particle&quot;:&quot;&quot;},{&quot;family&quot;:&quot;Dinamika&quot;,&quot;given&quot;:&quot;Universitas&quot;,&quot;parse-names&quot;:false,&quot;dropping-particle&quot;:&quot;&quot;,&quot;non-dropping-particle&quot;:&quot;&quot;},{&quot;family&quot;:&quot;Jambi&quot;,&quot;given&quot;:&quot;Bangsa&quot;,&quot;parse-names&quot;:false,&quot;dropping-particle&quot;:&quot;&quot;,&quot;non-dropping-particle&quot;:&quot;&quot;}],&quot;container-title&quot;:&quot;Paradigma – Jurnal Informatika dan Komputer&quot;,&quot;DOI&quot;:&quot;10.31294/p.v21i2&quot;,&quot;URL&quot;:&quot;http://ejournal.bsi.ac.id/ejurnal/index.php/paradigma/issue/archive/&quot;,&quot;issued&quot;:{&quot;date-parts&quot;:[[2020]]},&quot;abstract&quot;:&quot;Jambi Province is a producer of palm oil as a mainstay of commodities. However, the limited insight of farmers in Jambi to oil palm pests and diseases affects oil palm productivity. Meanwhile, knowing the types of pests and diseases in oil palm requires an expert, but access restrictions are a problem. This study offers a diagnosis of oil palm disease using the most popular concept in the field of artificial intelligence today. This method is deep learning. Various recent studies using CNN, say the results of image recognition accuracy are very good. The data used in this study came from oil palm image data from the Jambi Provincial Plantation Office. After the oil palm disease image data is trained, the training data model will be stored for the process of testing the oil palm disease diagnosis. The test evaluation is stored as a configuration matrix. So that it can be assessed how successful the system is to diagnose diseases in oil palm plants. From the testing, there were 2490 images of oil palm labeled with 11 disease categories. The highest accuracy results were 0.89 and the lowest was 0.83, and the average accuracy was 0.87. This shows that the results of the classification of oil palm images with CNN are quite good. These results can indicate the development of an automatic and mobile oil palm disease classification system to help farmers.&quot;,&quot;issue&quot;:&quot;2&quot;,&quot;volume&quot;:&quot;22&quot;,&quot;container-title-short&quot;:&quot;&quot;},&quot;isTemporary&quot;:false}]},{&quot;citationID&quot;:&quot;MENDELEY_CITATION_d0d32614-b345-496c-a7e0-0484f8ac4d42&quot;,&quot;properties&quot;:{&quot;noteIndex&quot;:0},&quot;isEdited&quot;:false,&quot;manualOverride&quot;:{&quot;isManuallyOverridden&quot;:false,&quot;citeprocText&quot;:&quot;(Supriyatin, 2020)&quot;,&quot;manualOverrideText&quot;:&quot;&quot;},&quot;citationTag&quot;:&quot;MENDELEY_CITATION_v3_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&quot;,&quot;citationItems&quot;:[{&quot;id&quot;:&quot;3932c12a-96d1-3cf4-8875-4ebe54095e0b&quot;,&quot;itemData&quot;:{&quot;type&quot;:&quot;article-journal&quot;,&quot;id&quot;:&quot;3932c12a-96d1-3cf4-8875-4ebe54095e0b&quot;,&quot;title&quot;:&quot;Perbandingan Metode Sobel, Prewitt, Robert dan Canny pada Deteksi Tepi Objek Bergerak&quot;,&quot;author&quot;:[{&quot;family&quot;:&quot;Supriyatin&quot;,&quot;given&quot;:&quot;Wahyu&quot;,&quot;parse-names&quot;:false,&quot;dropping-particle&quot;:&quot;&quot;,&quot;non-dropping-particle&quot;:&quot;&quot;}],&quot;container-title&quot;:&quot;ILKOM Jurnal Ilmiah&quot;,&quot;DOI&quot;:&quot;10.33096/ilkom.v12i2.541.112-120&quot;,&quot;ISSN&quot;:&quot;2087-1716&quot;,&quot;issued&quot;:{&quot;date-parts&quot;:[[2020,8,27]]},&quot;page&quot;:&quot;112-120&quot;,&quot;abstract&quot;:&quot;Computer vision is one of field of image processing. To be able to recognize a shape, it requires the initial stages in image processing, namely as edge detection. The object used in tracking in computer vision is a moving object (video). Edge detection is used to recognize edges of objects and reduce existing noise. Edge detection algorithms used for this research are using Sobel, Prewitt, Robert and Canny. Tests were carried out on three videos taken from the Matlab library. Testing is done using Simulik Matlab tools. The edge and overlay test results show that the Prewitt algorithm has better edge detection results compared to other algorithms. The Prewitt algorithm produces edges whose level of accuracy is smoother and clearer like the original object. The Canny algorithm failed to produce an edge on the video object. The Sobel and Robert algorithm can detect edges, but it is not clear as Prewitt does, because there are some missing edges.&quot;,&quot;publisher&quot;:&quot;Universitas Muslim Indonesia&quot;,&quot;issue&quot;:&quot;2&quot;,&quot;volume&quot;:&quot;12&quot;,&quot;container-title-short&quot;:&quot;&quot;},&quot;isTemporary&quot;:false}]},{&quot;citationID&quot;:&quot;MENDELEY_CITATION_b3339de2-361e-4b26-8c98-8778456058b3&quot;,&quot;properties&quot;:{&quot;noteIndex&quot;:0},&quot;isEdited&quot;:false,&quot;manualOverride&quot;:{&quot;isManuallyOverridden&quot;:false,&quot;citeprocText&quot;:&quot;(Prasetyawan &amp;#38; Informatika UIN Sunan Kalijaga Yogyakarta Jl Marsda Adi Sucipto Yogyakarta, 2020)&quot;,&quot;manualOverrideText&quot;:&quot;&quot;},&quot;citationTag&quot;:&quot;MENDELEY_CITATION_v3_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&quot;,&quot;citationItems&quot;:[{&quot;id&quot;:&quot;21004b70-c603-3849-ad3f-b5aaf2ea6096&quot;,&quot;itemData&quot;:{&quot;type&quot;:&quot;report&quot;,&quot;id&quot;:&quot;21004b70-c603-3849-ad3f-b5aaf2ea6096&quot;,&quot;title&quot;:&quot;Penentuan Emosi pada Video dengan Convolutional Neural Network&quot;,&quot;author&quot;:[{&quot;family&quot;:&quot;Prasetyawan&quot;,&quot;given&quot;:&quot;Daru&quot;,&quot;parse-names&quot;:false,&quot;dropping-particle&quot;:&quot;&quot;,&quot;non-dropping-particle&quot;:&quot;&quot;},{&quot;family&quot;:&quot;Informatika UIN Sunan Kalijaga Yogyakarta Jl Marsda Adi Sucipto Yogyakarta&quot;,&quot;given&quot;:&quot;Magister&quot;,&quot;parse-names&quot;:false,&quot;dropping-particle&quot;:&quot;&quot;,&quot;non-dropping-particle&quot;:&quot;&quot;}],&quot;container-title&quot;:&quot;JISKa&quot;,&quot;issued&quot;:{&quot;date-parts&quot;:[[2020]]},&quot;number-of-pages&quot;:&quot;23-35&quot;,&quot;abstract&quot;:&quot;Human emotions can be shown by facial expressions. Human facial expressions can change dynamically without they realize. This paper proposes a method to determine human emotions by recognizing human facial expressions and recording changes of facial expressions. We classify the 6 basic human facial expressions such as anger, fear, disgust, happiness, sadness, surprise plus a neutral expression using the Convolutional Neural Network (CNN). Data distribution equalization is applied to improve the performance of the model. This paper presents a classification model that can be applied to find out emotions in a video. The model was tested using separate data from the training data and evaluated using a confusion matrix. The results of the evaluation show that the classification model obtained an accuracy percentage of 74,07%, an average precision of 75,07%, and an average recall of 74,18%. At the end of this paper, we conducted an experiment by applying the classification model to some videos that represent human expressions. Every change in expression will be recorded and analysed so the most dominant emotion is found. Abstrak Emosi seseorang dapat ditunjukan melalui ekspresi wajah. Ekspresi wajah manusia dapat berubah-ubah secara dinamis tanpa disadari oleh orang tersebut. Penelitian ini melakukan penentuan emosi dengan melakukan pengenalan ekspresi wajah manusia dan melakukan perekaman untuk setiap perubahan ekspresi wajah tersebut. Metode dalam penelitian ini adalah dengan melakukan klasifikasi terhadap 6 ekspresi dasar wajah manusia ditambah ekspresi netral dengan Convolutional Neural Network (CNN). Pemerataan distribusi data dilakukan untuk meningkatkan kinerja model. Dari pemodelan tersebut, dihasilkan model klasifikasi yang dapat diterapkan pada sebuah video. Model tersebut diuji menggunakan data yang terpisah dari data latih dan dievaluasi menggunakan confusion matrix. Sebagai hasil evaluasi, diperoleh akurasi 74,17%, rata-rata presisi 74,07%, dan rata-rata recall 74,08%. Di akhir artikel ini, penulis melakukan percobaan dengan menerapkan model klasifikasi tersebut pada beberapa video yang mewakili ekspresi seseorang di dalam video tersebut. Setiap perubahan ekspresi akan direkam dan dianalisis sehingga ditemukan emosi yang paling dominan.&quot;,&quot;publisher&quot;:&quot;MEI&quot;,&quot;issue&quot;:&quot;1&quot;,&quot;volume&quot;:&quot;5&quot;,&quot;container-title-short&quot;:&quot;&quot;},&quot;isTemporary&quot;:false}]}]"/>
     <we:property name="MENDELEY_CITATIONS_STYLE" value="{&quot;id&quot;:&quot;https://www.zotero.org/styles/apa&quot;,&quot;title&quot;:&quot;American Psychological Association 7th edition&quot;,&quot;format&quot;:&quot;author-date&quot;}"/>
   </we:properties>
   <we:bindings/>

</xml_diff>